<commit_message>
update: paleta de colores
</commit_message>
<xml_diff>
--- a/Desarrollo/MindSoft/Diseño/AMSM-DGE.docx
+++ b/Desarrollo/MindSoft/Diseño/AMSM-DGE.docx
@@ -189,7 +189,7 @@
           <w:szCs w:val="48"/>
           <w:rtl w:val="0"/>
         </w:rPr>
-        <w:t xml:space="preserve">Versión 1.0</w:t>
+        <w:t xml:space="preserve">Versión 1.1</w:t>
       </w:r>
     </w:p>
     <w:p>
@@ -619,8 +619,13 @@
             </w:pPr>
             <w:r>
               <w:rPr>
+                <w:rFonts w:ascii="Times New Roman" w:cs="Times New Roman" w:eastAsia="Times New Roman" w:hAnsi="Times New Roman"/>
+                <w:b w:val="1"/>
+                <w:sz w:val="24"/>
+                <w:szCs w:val="24"/>
                 <w:rtl w:val="0"/>
               </w:rPr>
+              <w:t xml:space="preserve">20/09/2024</w:t>
             </w:r>
           </w:p>
         </w:tc>
@@ -652,8 +657,13 @@
             </w:pPr>
             <w:r>
               <w:rPr>
+                <w:rFonts w:ascii="Times New Roman" w:cs="Times New Roman" w:eastAsia="Times New Roman" w:hAnsi="Times New Roman"/>
+                <w:b w:val="1"/>
+                <w:sz w:val="24"/>
+                <w:szCs w:val="24"/>
                 <w:rtl w:val="0"/>
               </w:rPr>
+              <w:t xml:space="preserve">1.1</w:t>
             </w:r>
           </w:p>
         </w:tc>
@@ -685,8 +695,13 @@
             </w:pPr>
             <w:r>
               <w:rPr>
+                <w:rFonts w:ascii="Times New Roman" w:cs="Times New Roman" w:eastAsia="Times New Roman" w:hAnsi="Times New Roman"/>
+                <w:b w:val="1"/>
+                <w:sz w:val="24"/>
+                <w:szCs w:val="24"/>
                 <w:rtl w:val="0"/>
               </w:rPr>
+              <w:t xml:space="preserve">Actualización de la paleta de colores.</w:t>
             </w:r>
           </w:p>
         </w:tc>
@@ -718,8 +733,13 @@
             </w:pPr>
             <w:r>
               <w:rPr>
+                <w:rFonts w:ascii="Times New Roman" w:cs="Times New Roman" w:eastAsia="Times New Roman" w:hAnsi="Times New Roman"/>
+                <w:b w:val="1"/>
+                <w:sz w:val="24"/>
+                <w:szCs w:val="24"/>
                 <w:rtl w:val="0"/>
               </w:rPr>
+              <w:t xml:space="preserve">David Cisneros</w:t>
             </w:r>
           </w:p>
         </w:tc>
@@ -1970,7 +1990,7 @@
       <w:pPr>
         <w:numPr>
           <w:ilvl w:val="0"/>
-          <w:numId w:val="11"/>
+          <w:numId w:val="18"/>
         </w:numPr>
         <w:ind w:left="1440" w:hanging="360"/>
         <w:rPr>
@@ -2063,7 +2083,7 @@
       <w:pPr>
         <w:numPr>
           <w:ilvl w:val="0"/>
-          <w:numId w:val="11"/>
+          <w:numId w:val="18"/>
         </w:numPr>
         <w:ind w:left="1440" w:hanging="360"/>
         <w:rPr>
@@ -2088,7 +2108,7 @@
       <w:pPr>
         <w:numPr>
           <w:ilvl w:val="1"/>
-          <w:numId w:val="11"/>
+          <w:numId w:val="18"/>
         </w:numPr>
         <w:ind w:left="2160" w:hanging="360"/>
         <w:rPr>
@@ -2122,7 +2142,7 @@
       <w:pPr>
         <w:numPr>
           <w:ilvl w:val="1"/>
-          <w:numId w:val="11"/>
+          <w:numId w:val="18"/>
         </w:numPr>
         <w:ind w:left="2160" w:hanging="360"/>
         <w:rPr>
@@ -2155,7 +2175,7 @@
       <w:pPr>
         <w:numPr>
           <w:ilvl w:val="1"/>
-          <w:numId w:val="11"/>
+          <w:numId w:val="18"/>
         </w:numPr>
         <w:ind w:left="2160" w:hanging="360"/>
         <w:rPr>
@@ -2188,7 +2208,7 @@
       <w:pPr>
         <w:numPr>
           <w:ilvl w:val="1"/>
-          <w:numId w:val="11"/>
+          <w:numId w:val="18"/>
         </w:numPr>
         <w:ind w:left="2160" w:hanging="360"/>
         <w:rPr>
@@ -2292,7 +2312,7 @@
       <w:pPr>
         <w:numPr>
           <w:ilvl w:val="0"/>
-          <w:numId w:val="19"/>
+          <w:numId w:val="22"/>
         </w:numPr>
         <w:ind w:left="720" w:hanging="360"/>
         <w:rPr>
@@ -2316,7 +2336,7 @@
       <w:pPr>
         <w:numPr>
           <w:ilvl w:val="1"/>
-          <w:numId w:val="19"/>
+          <w:numId w:val="22"/>
         </w:numPr>
         <w:ind w:left="1440" w:hanging="360"/>
         <w:rPr>
@@ -2332,7 +2352,7 @@
           <w:szCs w:val="24"/>
           <w:rtl w:val="0"/>
         </w:rPr>
-        <w:t xml:space="preserve">Rojo: #D75151</w:t>
+        <w:t xml:space="preserve">Azul: #0B72D2</w:t>
       </w:r>
     </w:p>
     <w:p>
@@ -2351,14 +2371,14 @@
           <w:szCs w:val="24"/>
           <w:rtl w:val="0"/>
         </w:rPr>
-        <w:t xml:space="preserve">Los bordes en tonos medio rojos aportan un toque de energía y calidez sin ser abrumadores. Este color puede asociarse con la vitalidad y la acción, lo cual es apropiado para una aplicación que promueve la auto-reflexión y el bienestar.</w:t>
+        <w:t xml:space="preserve">Los bordes en tonos azul fuerte aportan un toque de energía y calidez sin ser abrumadores. Este color puede asociarse con la vitalidad y la acción, lo cual es apropiado para una aplicación que promueve la auto-reflexión y el bienestar.</w:t>
       </w:r>
     </w:p>
     <w:p>
       <w:pPr>
         <w:numPr>
           <w:ilvl w:val="1"/>
-          <w:numId w:val="19"/>
+          <w:numId w:val="22"/>
         </w:numPr>
         <w:ind w:left="1440" w:hanging="360"/>
         <w:rPr>
@@ -2374,7 +2394,7 @@
           <w:szCs w:val="24"/>
           <w:rtl w:val="0"/>
         </w:rPr>
-        <w:t xml:space="preserve">Gris: #B7B3B3</w:t>
+        <w:t xml:space="preserve">Azul: #ADC0D1</w:t>
       </w:r>
     </w:p>
     <w:p>
@@ -2393,14 +2413,14 @@
           <w:szCs w:val="24"/>
           <w:rtl w:val="0"/>
         </w:rPr>
-        <w:t xml:space="preserve">El fondo gris proporciona un ambiente neutral y calmante. Este color evita el exceso de brillo, ayudando a los usuarios a sentirse más cómodos mientras interactúan con la aplicación.</w:t>
+        <w:t xml:space="preserve">El fondo azul grisáceo claro proporciona un ambiente neutral y calmante. Crea un entorno tranquilo que promueve la relajación y facilita la navegación sin distracciones.</w:t>
       </w:r>
     </w:p>
     <w:p>
       <w:pPr>
         <w:numPr>
           <w:ilvl w:val="0"/>
-          <w:numId w:val="19"/>
+          <w:numId w:val="22"/>
         </w:numPr>
         <w:ind w:left="720" w:hanging="360"/>
         <w:rPr>
@@ -2424,7 +2444,7 @@
       <w:pPr>
         <w:numPr>
           <w:ilvl w:val="1"/>
-          <w:numId w:val="19"/>
+          <w:numId w:val="22"/>
         </w:numPr>
         <w:ind w:left="1440" w:hanging="360"/>
         <w:rPr>
@@ -2459,14 +2479,19 @@
           <w:szCs w:val="24"/>
           <w:rtl w:val="0"/>
         </w:rPr>
-        <w:t xml:space="preserve">El uso de texto negro sobre fondo plomo garantiza una legibilidad óptima, lo que es crucial para una aplicación centrada en la salud mental.</w:t>
+        <w:t xml:space="preserve">El uso de texto negro sobre fondo azul grisáceo claro garantiza una legibilidad óptima, lo que es crucial para una aplicación centrada en la salud mental.</w:t>
+      </w:r>
+      <w:r>
+        <w:rPr>
+          <w:rtl w:val="0"/>
+        </w:rPr>
       </w:r>
     </w:p>
     <w:p>
       <w:pPr>
         <w:numPr>
           <w:ilvl w:val="1"/>
-          <w:numId w:val="19"/>
+          <w:numId w:val="22"/>
         </w:numPr>
         <w:ind w:left="1440" w:hanging="360"/>
         <w:rPr>
@@ -2482,7 +2507,7 @@
           <w:szCs w:val="24"/>
           <w:rtl w:val="0"/>
         </w:rPr>
-        <w:t xml:space="preserve">Gris: #D9D9D9</w:t>
+        <w:t xml:space="preserve">Blanco: #FFFFFF</w:t>
       </w:r>
     </w:p>
     <w:p>
@@ -2501,14 +2526,14 @@
           <w:szCs w:val="24"/>
           <w:rtl w:val="0"/>
         </w:rPr>
-        <w:t xml:space="preserve">Este gris muy claro se utiliza para algunos fondos como en el apartado de diario y recomendaciones y para la los contenedores de la información personal.</w:t>
+        <w:t xml:space="preserve">Este color blanco se utiliza para los cuadros donde se tenga que mostrar la información personal, recomendaciones del día y para escribir información sobre el día del usuario.</w:t>
       </w:r>
     </w:p>
     <w:p>
       <w:pPr>
         <w:numPr>
           <w:ilvl w:val="1"/>
-          <w:numId w:val="19"/>
+          <w:numId w:val="22"/>
         </w:numPr>
         <w:ind w:left="1440" w:hanging="360"/>
         <w:rPr>
@@ -2524,7 +2549,7 @@
           <w:szCs w:val="24"/>
           <w:rtl w:val="0"/>
         </w:rPr>
-        <w:t xml:space="preserve">Rojo: #F46060</w:t>
+        <w:t xml:space="preserve">Azul: #88BEE3</w:t>
       </w:r>
     </w:p>
     <w:p>
@@ -2543,30 +2568,31 @@
           <w:szCs w:val="24"/>
           <w:rtl w:val="0"/>
         </w:rPr>
-        <w:t xml:space="preserve">Este rojo suave se utiliza para botones de acción como "Enviar" o "Iniciar sesión".</w:t>
+        <w:t xml:space="preserve">Este color azul claro se utiliza para mostrar que la sesión se inició con éxito. Este tono suave asegura que el mensaje sea visualmente agradable y fácil de leer, contribuyendo a una interfaz que prioriza el bienestar y la satisfacción del usuario.</w:t>
       </w:r>
     </w:p>
     <w:p>
       <w:pPr>
         <w:numPr>
-          <w:ilvl w:val="1"/>
-          <w:numId w:val="19"/>
+          <w:ilvl w:val="0"/>
+          <w:numId w:val="2"/>
         </w:numPr>
         <w:ind w:left="1440" w:hanging="360"/>
         <w:rPr>
           <w:rFonts w:ascii="Times New Roman" w:cs="Times New Roman" w:eastAsia="Times New Roman" w:hAnsi="Times New Roman"/>
           <w:sz w:val="24"/>
           <w:szCs w:val="24"/>
-        </w:rPr>
-      </w:pPr>
-      <w:r>
-        <w:rPr>
-          <w:rFonts w:ascii="Times New Roman" w:cs="Times New Roman" w:eastAsia="Times New Roman" w:hAnsi="Times New Roman"/>
-          <w:sz w:val="24"/>
-          <w:szCs w:val="24"/>
-          <w:rtl w:val="0"/>
-        </w:rPr>
-        <w:t xml:space="preserve">Gris: #ADADAD</w:t>
+          <w:u w:val="none"/>
+        </w:rPr>
+      </w:pPr>
+      <w:r>
+        <w:rPr>
+          <w:rFonts w:ascii="Times New Roman" w:cs="Times New Roman" w:eastAsia="Times New Roman" w:hAnsi="Times New Roman"/>
+          <w:sz w:val="24"/>
+          <w:szCs w:val="24"/>
+          <w:rtl w:val="0"/>
+        </w:rPr>
+        <w:t xml:space="preserve">Amarillo: #FFD166</w:t>
       </w:r>
     </w:p>
     <w:p>
@@ -2585,14 +2611,14 @@
           <w:szCs w:val="24"/>
           <w:rtl w:val="0"/>
         </w:rPr>
-        <w:t xml:space="preserve">Este color gris oscuro se utiliza para resaltar las recomendaciones del dia, poder visualizar el contenido y para poder adicionar pensamiento o experiencias en mi diario.</w:t>
+        <w:t xml:space="preserve">Este color amarillo dorado se utiliza para botones secundarios como color un numero de dias para un objetivo, registrar o modificar un objetivo.</w:t>
       </w:r>
     </w:p>
     <w:p>
       <w:pPr>
         <w:numPr>
           <w:ilvl w:val="1"/>
-          <w:numId w:val="19"/>
+          <w:numId w:val="22"/>
         </w:numPr>
         <w:ind w:left="1440" w:hanging="360"/>
         <w:rPr>
@@ -2608,7 +2634,7 @@
           <w:szCs w:val="24"/>
           <w:rtl w:val="0"/>
         </w:rPr>
-        <w:t xml:space="preserve">Amarillo: #FFCC4D</w:t>
+        <w:t xml:space="preserve">Azul: #0B72D2</w:t>
       </w:r>
     </w:p>
     <w:p>
@@ -2627,56 +2653,14 @@
           <w:szCs w:val="24"/>
           <w:rtl w:val="0"/>
         </w:rPr>
-        <w:t xml:space="preserve">Este color amarillo dorado se utiliza para mostrar la frecuencia de dias en la que el usuario se siente bien. Este color es alegre y energizante, evocando sentimientos de optimismo y calidez.</w:t>
+        <w:t xml:space="preserve">Este color azul fuerte se utiliza para los títulos principales de cada pantalla y para botones secundarios como enviar, ver lista, adicionar, iniciar sesión y enviar.</w:t>
       </w:r>
     </w:p>
     <w:p>
       <w:pPr>
         <w:numPr>
-          <w:ilvl w:val="1"/>
-          <w:numId w:val="19"/>
-        </w:numPr>
-        <w:ind w:left="1440" w:hanging="360"/>
-        <w:rPr>
-          <w:rFonts w:ascii="Times New Roman" w:cs="Times New Roman" w:eastAsia="Times New Roman" w:hAnsi="Times New Roman"/>
-          <w:sz w:val="24"/>
-          <w:szCs w:val="24"/>
-        </w:rPr>
-      </w:pPr>
-      <w:r>
-        <w:rPr>
-          <w:rFonts w:ascii="Times New Roman" w:cs="Times New Roman" w:eastAsia="Times New Roman" w:hAnsi="Times New Roman"/>
-          <w:sz w:val="24"/>
-          <w:szCs w:val="24"/>
-          <w:rtl w:val="0"/>
-        </w:rPr>
-        <w:t xml:space="preserve">Azul: #60C7F4</w:t>
-      </w:r>
-    </w:p>
-    <w:p>
-      <w:pPr>
-        <w:ind w:left="1440" w:firstLine="0"/>
-        <w:rPr>
-          <w:rFonts w:ascii="Times New Roman" w:cs="Times New Roman" w:eastAsia="Times New Roman" w:hAnsi="Times New Roman"/>
-          <w:sz w:val="24"/>
-          <w:szCs w:val="24"/>
-        </w:rPr>
-      </w:pPr>
-      <w:r>
-        <w:rPr>
-          <w:rFonts w:ascii="Times New Roman" w:cs="Times New Roman" w:eastAsia="Times New Roman" w:hAnsi="Times New Roman"/>
-          <w:sz w:val="24"/>
-          <w:szCs w:val="24"/>
-          <w:rtl w:val="0"/>
-        </w:rPr>
-        <w:t xml:space="preserve">Este color azul claro se utiliza para mostrar la frecuencia de días en la que el usuario se siente triste o desanimado. Este tono de azul puede evocar una sensación de melancolía o introspección</w:t>
-      </w:r>
-    </w:p>
-    <w:p>
-      <w:pPr>
-        <w:numPr>
           <w:ilvl w:val="0"/>
-          <w:numId w:val="19"/>
+          <w:numId w:val="22"/>
         </w:numPr>
         <w:spacing w:after="0" w:afterAutospacing="0" w:before="240" w:lineRule="auto"/>
         <w:ind w:left="720" w:hanging="360"/>
@@ -2701,7 +2685,7 @@
       <w:pPr>
         <w:numPr>
           <w:ilvl w:val="1"/>
-          <w:numId w:val="19"/>
+          <w:numId w:val="22"/>
         </w:numPr>
         <w:spacing w:after="0" w:afterAutospacing="0" w:before="0" w:beforeAutospacing="0" w:lineRule="auto"/>
         <w:ind w:left="1440" w:hanging="360"/>
@@ -2725,7 +2709,7 @@
       <w:pPr>
         <w:numPr>
           <w:ilvl w:val="1"/>
-          <w:numId w:val="19"/>
+          <w:numId w:val="22"/>
         </w:numPr>
         <w:spacing w:after="0" w:afterAutospacing="0" w:before="0" w:beforeAutospacing="0" w:lineRule="auto"/>
         <w:ind w:left="1440" w:hanging="360"/>
@@ -2742,14 +2726,14 @@
           <w:szCs w:val="24"/>
           <w:rtl w:val="0"/>
         </w:rPr>
-        <w:t xml:space="preserve">Los bordes en este tono de rojo suave se utilizan para resaltar elementos interactivos clave, como botones o secciones importantes. Este color añade un toque de energía y dinamismo a la interfaz, guiando la atención del usuario de manera efectiva pero sin ser abrumador.</w:t>
+        <w:t xml:space="preserve">Los bordes en este tono de azul fuerte se utilizan para los bordes y para resaltar elementos interactivos clave, como botones o secciones importantes. Este color añade un toque de energía y dinamismo a la interfaz, guiando la atención del usuario de manera efectiva pero sin ser abrumador.</w:t>
       </w:r>
     </w:p>
     <w:p>
       <w:pPr>
         <w:numPr>
           <w:ilvl w:val="1"/>
-          <w:numId w:val="19"/>
+          <w:numId w:val="22"/>
         </w:numPr>
         <w:spacing w:after="240" w:before="0" w:beforeAutospacing="0" w:lineRule="auto"/>
         <w:ind w:left="1440" w:hanging="360"/>
@@ -2766,7 +2750,7 @@
           <w:szCs w:val="24"/>
           <w:rtl w:val="0"/>
         </w:rPr>
-        <w:t xml:space="preserve">Este tono de rojo claro es utilizado para los botones de acción como "Enviar" o "Iniciar sesión". Este color vibrante y cálido capta la atención del usuario, destacando estas opciones como elementos clave dentro de la interfaz.</w:t>
+        <w:t xml:space="preserve">Este tono de amarillo dorado es utilizado para los botones secundarios de acción como "Registrar un objetivo" o "Modificar un objetivo". Este color vibrante y cálido capta la atención del usuario, destacando estas opciones como elementos clave dentro de la interfaz.</w:t>
       </w:r>
     </w:p>
     <w:p>
@@ -2834,7 +2818,7 @@
         <w:pStyle w:val="Heading1"/>
         <w:numPr>
           <w:ilvl w:val="0"/>
-          <w:numId w:val="23"/>
+          <w:numId w:val="25"/>
         </w:numPr>
         <w:spacing w:after="0" w:afterAutospacing="0" w:before="60" w:lineRule="auto"/>
         <w:ind w:left="720" w:hanging="360"/>
@@ -2899,7 +2883,7 @@
         <w:pStyle w:val="Heading1"/>
         <w:numPr>
           <w:ilvl w:val="0"/>
-          <w:numId w:val="23"/>
+          <w:numId w:val="25"/>
         </w:numPr>
         <w:spacing w:after="0" w:afterAutospacing="0" w:before="0" w:beforeAutospacing="0" w:lineRule="auto"/>
         <w:ind w:left="720" w:hanging="360"/>
@@ -2927,7 +2911,7 @@
         <w:pStyle w:val="Heading1"/>
         <w:numPr>
           <w:ilvl w:val="1"/>
-          <w:numId w:val="23"/>
+          <w:numId w:val="25"/>
         </w:numPr>
         <w:spacing w:after="0" w:afterAutospacing="0" w:before="0" w:beforeAutospacing="0" w:lineRule="auto"/>
         <w:ind w:left="1440" w:hanging="360"/>
@@ -2959,7 +2943,7 @@
       <w:pPr>
         <w:numPr>
           <w:ilvl w:val="2"/>
-          <w:numId w:val="23"/>
+          <w:numId w:val="25"/>
         </w:numPr>
         <w:spacing w:after="0" w:afterAutospacing="0"/>
         <w:ind w:left="2160" w:hanging="360"/>
@@ -2985,7 +2969,7 @@
         <w:pStyle w:val="Heading1"/>
         <w:numPr>
           <w:ilvl w:val="2"/>
-          <w:numId w:val="23"/>
+          <w:numId w:val="25"/>
         </w:numPr>
         <w:spacing w:after="0" w:afterAutospacing="0" w:before="0" w:beforeAutospacing="0" w:lineRule="auto"/>
         <w:ind w:left="2160" w:hanging="360"/>
@@ -3012,7 +2996,7 @@
         <w:pStyle w:val="Heading1"/>
         <w:numPr>
           <w:ilvl w:val="2"/>
-          <w:numId w:val="23"/>
+          <w:numId w:val="25"/>
         </w:numPr>
         <w:spacing w:after="0" w:afterAutospacing="0" w:before="0" w:beforeAutospacing="0" w:lineRule="auto"/>
         <w:ind w:left="2160" w:hanging="360"/>
@@ -3039,7 +3023,7 @@
         <w:pStyle w:val="Heading1"/>
         <w:numPr>
           <w:ilvl w:val="1"/>
-          <w:numId w:val="23"/>
+          <w:numId w:val="25"/>
         </w:numPr>
         <w:spacing w:after="0" w:afterAutospacing="0" w:before="0" w:beforeAutospacing="0" w:lineRule="auto"/>
         <w:ind w:left="1440" w:hanging="360"/>
@@ -3081,7 +3065,7 @@
       <w:pPr>
         <w:numPr>
           <w:ilvl w:val="2"/>
-          <w:numId w:val="23"/>
+          <w:numId w:val="25"/>
         </w:numPr>
         <w:ind w:left="2160" w:hanging="360"/>
         <w:rPr>
@@ -3100,7 +3084,7 @@
       <w:pPr>
         <w:numPr>
           <w:ilvl w:val="2"/>
-          <w:numId w:val="23"/>
+          <w:numId w:val="25"/>
         </w:numPr>
         <w:ind w:left="2160" w:hanging="360"/>
         <w:rPr>
@@ -3119,7 +3103,7 @@
       <w:pPr>
         <w:numPr>
           <w:ilvl w:val="2"/>
-          <w:numId w:val="23"/>
+          <w:numId w:val="25"/>
         </w:numPr>
         <w:ind w:left="2160" w:hanging="360"/>
         <w:rPr>
@@ -3139,7 +3123,7 @@
       <w:pPr>
         <w:numPr>
           <w:ilvl w:val="1"/>
-          <w:numId w:val="23"/>
+          <w:numId w:val="25"/>
         </w:numPr>
         <w:ind w:left="1440" w:hanging="360"/>
         <w:rPr>
@@ -3160,7 +3144,7 @@
       <w:pPr>
         <w:numPr>
           <w:ilvl w:val="2"/>
-          <w:numId w:val="23"/>
+          <w:numId w:val="25"/>
         </w:numPr>
         <w:ind w:left="2160" w:hanging="360"/>
         <w:rPr>
@@ -3179,7 +3163,7 @@
       <w:pPr>
         <w:numPr>
           <w:ilvl w:val="2"/>
-          <w:numId w:val="23"/>
+          <w:numId w:val="25"/>
         </w:numPr>
         <w:ind w:left="2160" w:hanging="360"/>
         <w:rPr>
@@ -3198,7 +3182,7 @@
       <w:pPr>
         <w:numPr>
           <w:ilvl w:val="2"/>
-          <w:numId w:val="23"/>
+          <w:numId w:val="25"/>
         </w:numPr>
         <w:ind w:left="2160" w:hanging="360"/>
         <w:rPr>
@@ -3218,7 +3202,7 @@
       <w:pPr>
         <w:numPr>
           <w:ilvl w:val="1"/>
-          <w:numId w:val="23"/>
+          <w:numId w:val="25"/>
         </w:numPr>
         <w:ind w:left="1440" w:hanging="360"/>
         <w:rPr>
@@ -3238,7 +3222,7 @@
       <w:pPr>
         <w:numPr>
           <w:ilvl w:val="2"/>
-          <w:numId w:val="23"/>
+          <w:numId w:val="25"/>
         </w:numPr>
         <w:ind w:left="2160" w:hanging="360"/>
         <w:rPr>
@@ -3257,7 +3241,7 @@
       <w:pPr>
         <w:numPr>
           <w:ilvl w:val="2"/>
-          <w:numId w:val="23"/>
+          <w:numId w:val="25"/>
         </w:numPr>
         <w:ind w:left="2160" w:hanging="360"/>
         <w:rPr>
@@ -3276,7 +3260,7 @@
       <w:pPr>
         <w:numPr>
           <w:ilvl w:val="2"/>
-          <w:numId w:val="23"/>
+          <w:numId w:val="25"/>
         </w:numPr>
         <w:ind w:left="2160" w:hanging="360"/>
         <w:rPr>
@@ -3296,7 +3280,7 @@
       <w:pPr>
         <w:numPr>
           <w:ilvl w:val="0"/>
-          <w:numId w:val="23"/>
+          <w:numId w:val="25"/>
         </w:numPr>
         <w:ind w:left="720" w:hanging="360"/>
         <w:rPr>
@@ -3317,7 +3301,7 @@
       <w:pPr>
         <w:numPr>
           <w:ilvl w:val="1"/>
-          <w:numId w:val="23"/>
+          <w:numId w:val="25"/>
         </w:numPr>
         <w:ind w:left="1440" w:hanging="360"/>
         <w:rPr/>
@@ -3355,29 +3339,22 @@
       <w:r>
         <w:rPr>
           <w:rFonts w:ascii="Times New Roman" w:cs="Times New Roman" w:eastAsia="Times New Roman" w:hAnsi="Times New Roman"/>
-          <w:rtl w:val="0"/>
-        </w:rPr>
-        <w:br w:type="textWrapping"/>
-      </w:r>
-      <w:r>
-        <w:rPr>
-          <w:rFonts w:ascii="Times New Roman" w:cs="Times New Roman" w:eastAsia="Times New Roman" w:hAnsi="Times New Roman"/>
         </w:rPr>
         <w:drawing>
           <wp:inline distB="114300" distT="114300" distL="114300" distR="114300">
-            <wp:extent cx="5734050" cy="2002589"/>
+            <wp:extent cx="5731200" cy="2971800"/>
             <wp:effectExtent b="0" l="0" r="0" t="0"/>
-            <wp:docPr id="26" name="image20.png"/>
+            <wp:docPr id="4" name="image7.png"/>
             <a:graphic>
               <a:graphicData uri="http://schemas.openxmlformats.org/drawingml/2006/picture">
                 <pic:pic>
                   <pic:nvPicPr>
-                    <pic:cNvPr id="0" name="image20.png"/>
+                    <pic:cNvPr id="0" name="image7.png"/>
                     <pic:cNvPicPr preferRelativeResize="0"/>
                   </pic:nvPicPr>
                   <pic:blipFill>
                     <a:blip r:embed="rId6"/>
-                    <a:srcRect b="52951" l="0" r="0" t="10000"/>
+                    <a:srcRect b="0" l="0" r="0" t="0"/>
                     <a:stretch>
                       <a:fillRect/>
                     </a:stretch>
@@ -3385,7 +3362,7 @@
                   <pic:spPr>
                     <a:xfrm>
                       <a:off x="0" y="0"/>
-                      <a:ext cx="5734050" cy="2002589"/>
+                      <a:ext cx="5731200" cy="2971800"/>
                     </a:xfrm>
                     <a:prstGeom prst="rect"/>
                     <a:ln/>
@@ -3398,8 +3375,10 @@
       </w:r>
       <w:r>
         <w:rPr>
-          <w:rtl w:val="0"/>
-        </w:rPr>
+          <w:rFonts w:ascii="Times New Roman" w:cs="Times New Roman" w:eastAsia="Times New Roman" w:hAnsi="Times New Roman"/>
+          <w:rtl w:val="0"/>
+        </w:rPr>
+        <w:br w:type="textWrapping"/>
       </w:r>
     </w:p>
     <w:p>
@@ -3419,7 +3398,7 @@
       <w:pPr>
         <w:numPr>
           <w:ilvl w:val="0"/>
-          <w:numId w:val="2"/>
+          <w:numId w:val="12"/>
         </w:numPr>
         <w:ind w:left="1440" w:hanging="360"/>
         <w:rPr>
@@ -3436,6 +3415,19 @@
     </w:p>
     <w:p>
       <w:pPr>
+        <w:ind w:left="1440" w:firstLine="0"/>
+        <w:rPr>
+          <w:rFonts w:ascii="Times New Roman" w:cs="Times New Roman" w:eastAsia="Times New Roman" w:hAnsi="Times New Roman"/>
+        </w:rPr>
+      </w:pPr>
+      <w:r>
+        <w:rPr>
+          <w:rtl w:val="0"/>
+        </w:rPr>
+      </w:r>
+    </w:p>
+    <w:p>
+      <w:pPr>
         <w:ind w:left="0" w:firstLine="0"/>
         <w:rPr>
           <w:rFonts w:ascii="Times New Roman" w:cs="Times New Roman" w:eastAsia="Times New Roman" w:hAnsi="Times New Roman"/>
@@ -3447,19 +3439,19 @@
         </w:rPr>
         <w:drawing>
           <wp:inline distB="114300" distT="114300" distL="114300" distR="114300">
-            <wp:extent cx="5734050" cy="1876425"/>
+            <wp:extent cx="5731200" cy="1968500"/>
             <wp:effectExtent b="0" l="0" r="0" t="0"/>
-            <wp:docPr id="19" name="image16.png"/>
+            <wp:docPr id="20" name="image10.png"/>
             <a:graphic>
               <a:graphicData uri="http://schemas.openxmlformats.org/drawingml/2006/picture">
                 <pic:pic>
                   <pic:nvPicPr>
-                    <pic:cNvPr id="0" name="image16.png"/>
+                    <pic:cNvPr id="0" name="image10.png"/>
                     <pic:cNvPicPr preferRelativeResize="0"/>
                   </pic:nvPicPr>
                   <pic:blipFill>
                     <a:blip r:embed="rId7"/>
-                    <a:srcRect b="43601" l="0" r="0" t="25276"/>
+                    <a:srcRect b="0" l="0" r="0" t="0"/>
                     <a:stretch>
                       <a:fillRect/>
                     </a:stretch>
@@ -3467,7 +3459,7 @@
                   <pic:spPr>
                     <a:xfrm>
                       <a:off x="0" y="0"/>
-                      <a:ext cx="5734050" cy="1876425"/>
+                      <a:ext cx="5731200" cy="1968500"/>
                     </a:xfrm>
                     <a:prstGeom prst="rect"/>
                     <a:ln/>
@@ -3501,7 +3493,7 @@
       <w:pPr>
         <w:numPr>
           <w:ilvl w:val="0"/>
-          <w:numId w:val="21"/>
+          <w:numId w:val="11"/>
         </w:numPr>
         <w:ind w:left="1440" w:hanging="360"/>
         <w:rPr>
@@ -3544,14 +3536,14 @@
         </w:rPr>
         <w:drawing>
           <wp:inline distB="114300" distT="114300" distL="114300" distR="114300">
-            <wp:extent cx="6072143" cy="2138363"/>
+            <wp:extent cx="6134129" cy="1966589"/>
             <wp:effectExtent b="0" l="0" r="0" t="0"/>
-            <wp:docPr id="8" name="image12.png"/>
+            <wp:docPr id="5" name="image4.png"/>
             <a:graphic>
               <a:graphicData uri="http://schemas.openxmlformats.org/drawingml/2006/picture">
                 <pic:pic>
                   <pic:nvPicPr>
-                    <pic:cNvPr id="0" name="image12.png"/>
+                    <pic:cNvPr id="0" name="image4.png"/>
                     <pic:cNvPicPr preferRelativeResize="0"/>
                   </pic:nvPicPr>
                   <pic:blipFill>
@@ -3564,7 +3556,7 @@
                   <pic:spPr>
                     <a:xfrm>
                       <a:off x="0" y="0"/>
-                      <a:ext cx="6072143" cy="2138363"/>
+                      <a:ext cx="6134129" cy="1966589"/>
                     </a:xfrm>
                     <a:prstGeom prst="rect"/>
                     <a:ln/>
@@ -3598,7 +3590,7 @@
       <w:pPr>
         <w:numPr>
           <w:ilvl w:val="0"/>
-          <w:numId w:val="9"/>
+          <w:numId w:val="5"/>
         </w:numPr>
         <w:ind w:left="1440" w:hanging="360"/>
         <w:rPr>
@@ -3637,18 +3629,31 @@
       </w:pPr>
       <w:r>
         <w:rPr>
+          <w:rtl w:val="0"/>
+        </w:rPr>
+      </w:r>
+    </w:p>
+    <w:p>
+      <w:pPr>
+        <w:ind w:left="0" w:firstLine="0"/>
+        <w:rPr>
+          <w:rFonts w:ascii="Times New Roman" w:cs="Times New Roman" w:eastAsia="Times New Roman" w:hAnsi="Times New Roman"/>
+        </w:rPr>
+      </w:pPr>
+      <w:r>
+        <w:rPr>
           <w:rFonts w:ascii="Times New Roman" w:cs="Times New Roman" w:eastAsia="Times New Roman" w:hAnsi="Times New Roman"/>
         </w:rPr>
         <w:drawing>
           <wp:inline distB="114300" distT="114300" distL="114300" distR="114300">
-            <wp:extent cx="6038281" cy="1073249"/>
+            <wp:extent cx="6206350" cy="1077692"/>
             <wp:effectExtent b="0" l="0" r="0" t="0"/>
-            <wp:docPr id="6" name="image6.png"/>
+            <wp:docPr id="3" name="image1.png"/>
             <a:graphic>
               <a:graphicData uri="http://schemas.openxmlformats.org/drawingml/2006/picture">
                 <pic:pic>
                   <pic:nvPicPr>
-                    <pic:cNvPr id="0" name="image6.png"/>
+                    <pic:cNvPr id="0" name="image1.png"/>
                     <pic:cNvPicPr preferRelativeResize="0"/>
                   </pic:nvPicPr>
                   <pic:blipFill>
@@ -3661,7 +3666,7 @@
                   <pic:spPr>
                     <a:xfrm>
                       <a:off x="0" y="0"/>
-                      <a:ext cx="6038281" cy="1073249"/>
+                      <a:ext cx="6206350" cy="1077692"/>
                     </a:xfrm>
                     <a:prstGeom prst="rect"/>
                     <a:ln/>
@@ -3728,7 +3733,7 @@
         <w:widowControl w:val="1"/>
         <w:numPr>
           <w:ilvl w:val="0"/>
-          <w:numId w:val="10"/>
+          <w:numId w:val="6"/>
         </w:numPr>
         <w:pBdr>
           <w:top w:space="0" w:sz="0" w:val="nil"/>
@@ -3925,12 +3930,12 @@
                 <wp:inline distB="114300" distT="114300" distL="114300" distR="114300">
                   <wp:extent cx="1004888" cy="707143"/>
                   <wp:effectExtent b="0" l="0" r="0" t="0"/>
-                  <wp:docPr id="23" name="image17.png"/>
+                  <wp:docPr id="19" name="image20.png"/>
                   <a:graphic>
                     <a:graphicData uri="http://schemas.openxmlformats.org/drawingml/2006/picture">
                       <pic:pic>
                         <pic:nvPicPr>
-                          <pic:cNvPr id="0" name="image17.png"/>
+                          <pic:cNvPr id="0" name="image20.png"/>
                           <pic:cNvPicPr preferRelativeResize="0"/>
                         </pic:nvPicPr>
                         <pic:blipFill>
@@ -3979,7 +3984,7 @@
               <w:widowControl w:val="1"/>
               <w:numPr>
                 <w:ilvl w:val="0"/>
-                <w:numId w:val="5"/>
+                <w:numId w:val="14"/>
               </w:numPr>
               <w:pBdr>
                 <w:top w:space="0" w:sz="0" w:val="nil"/>
@@ -4015,7 +4020,7 @@
       <w:pPr>
         <w:numPr>
           <w:ilvl w:val="0"/>
-          <w:numId w:val="6"/>
+          <w:numId w:val="15"/>
         </w:numPr>
         <w:ind w:left="720" w:hanging="360"/>
         <w:rPr>
@@ -4167,12 +4172,12 @@
                 <wp:inline distB="114300" distT="114300" distL="114300" distR="114300">
                   <wp:extent cx="1004666" cy="873286"/>
                   <wp:effectExtent b="0" l="0" r="0" t="0"/>
-                  <wp:docPr id="20" name="image10.png"/>
+                  <wp:docPr id="16" name="image12.png"/>
                   <a:graphic>
                     <a:graphicData uri="http://schemas.openxmlformats.org/drawingml/2006/picture">
                       <pic:pic>
                         <pic:nvPicPr>
-                          <pic:cNvPr id="0" name="image10.png"/>
+                          <pic:cNvPr id="0" name="image12.png"/>
                           <pic:cNvPicPr preferRelativeResize="0"/>
                         </pic:nvPicPr>
                         <pic:blipFill>
@@ -4218,7 +4223,7 @@
             <w:pPr>
               <w:numPr>
                 <w:ilvl w:val="0"/>
-                <w:numId w:val="12"/>
+                <w:numId w:val="7"/>
               </w:numPr>
               <w:ind w:left="720" w:hanging="360"/>
               <w:rPr>
@@ -4273,12 +4278,12 @@
                 <wp:inline distB="114300" distT="114300" distL="114300" distR="114300">
                   <wp:extent cx="1023938" cy="957877"/>
                   <wp:effectExtent b="0" l="0" r="0" t="0"/>
-                  <wp:docPr id="3" name="image11.png"/>
+                  <wp:docPr id="7" name="image19.png"/>
                   <a:graphic>
                     <a:graphicData uri="http://schemas.openxmlformats.org/drawingml/2006/picture">
                       <pic:pic>
                         <pic:nvPicPr>
-                          <pic:cNvPr id="0" name="image11.png"/>
+                          <pic:cNvPr id="0" name="image19.png"/>
                           <pic:cNvPicPr preferRelativeResize="0"/>
                         </pic:nvPicPr>
                         <pic:blipFill>
@@ -4324,7 +4329,7 @@
             <w:pPr>
               <w:numPr>
                 <w:ilvl w:val="0"/>
-                <w:numId w:val="13"/>
+                <w:numId w:val="19"/>
               </w:numPr>
               <w:ind w:left="720" w:hanging="360"/>
               <w:rPr>
@@ -4379,12 +4384,12 @@
                 <wp:inline distB="114300" distT="114300" distL="114300" distR="114300">
                   <wp:extent cx="1000125" cy="1000125"/>
                   <wp:effectExtent b="0" l="0" r="0" t="0"/>
-                  <wp:docPr id="15" name="image5.png"/>
+                  <wp:docPr id="12" name="image11.png"/>
                   <a:graphic>
                     <a:graphicData uri="http://schemas.openxmlformats.org/drawingml/2006/picture">
                       <pic:pic>
                         <pic:nvPicPr>
-                          <pic:cNvPr id="0" name="image5.png"/>
+                          <pic:cNvPr id="0" name="image11.png"/>
                           <pic:cNvPicPr preferRelativeResize="0"/>
                         </pic:nvPicPr>
                         <pic:blipFill>
@@ -4430,7 +4435,7 @@
             <w:pPr>
               <w:numPr>
                 <w:ilvl w:val="0"/>
-                <w:numId w:val="7"/>
+                <w:numId w:val="16"/>
               </w:numPr>
               <w:ind w:left="720" w:hanging="360"/>
               <w:rPr>
@@ -4487,12 +4492,12 @@
                 <wp:inline distB="114300" distT="114300" distL="114300" distR="114300">
                   <wp:extent cx="1071563" cy="996553"/>
                   <wp:effectExtent b="0" l="0" r="0" t="0"/>
-                  <wp:docPr id="21" name="image14.png"/>
+                  <wp:docPr id="17" name="image6.png"/>
                   <a:graphic>
                     <a:graphicData uri="http://schemas.openxmlformats.org/drawingml/2006/picture">
                       <pic:pic>
                         <pic:nvPicPr>
-                          <pic:cNvPr id="0" name="image14.png"/>
+                          <pic:cNvPr id="0" name="image6.png"/>
                           <pic:cNvPicPr preferRelativeResize="0"/>
                         </pic:nvPicPr>
                         <pic:blipFill>
@@ -4538,7 +4543,7 @@
             <w:pPr>
               <w:numPr>
                 <w:ilvl w:val="0"/>
-                <w:numId w:val="14"/>
+                <w:numId w:val="8"/>
               </w:numPr>
               <w:ind w:left="720" w:hanging="360"/>
               <w:rPr>
@@ -4595,12 +4600,12 @@
                 <wp:inline distB="114300" distT="114300" distL="114300" distR="114300">
                   <wp:extent cx="1100138" cy="922020"/>
                   <wp:effectExtent b="0" l="0" r="0" t="0"/>
-                  <wp:docPr id="25" name="image24.png"/>
+                  <wp:docPr id="23" name="image26.png"/>
                   <a:graphic>
                     <a:graphicData uri="http://schemas.openxmlformats.org/drawingml/2006/picture">
                       <pic:pic>
                         <pic:nvPicPr>
-                          <pic:cNvPr id="0" name="image24.png"/>
+                          <pic:cNvPr id="0" name="image26.png"/>
                           <pic:cNvPicPr preferRelativeResize="0"/>
                         </pic:nvPicPr>
                         <pic:blipFill>
@@ -4646,7 +4651,7 @@
             <w:pPr>
               <w:numPr>
                 <w:ilvl w:val="0"/>
-                <w:numId w:val="8"/>
+                <w:numId w:val="17"/>
               </w:numPr>
               <w:ind w:left="720" w:hanging="360"/>
               <w:rPr>
@@ -4703,12 +4708,12 @@
                 <wp:inline distB="114300" distT="114300" distL="114300" distR="114300">
                   <wp:extent cx="1100138" cy="1100138"/>
                   <wp:effectExtent b="0" l="0" r="0" t="0"/>
-                  <wp:docPr id="18" name="image27.png"/>
+                  <wp:docPr id="15" name="image8.png"/>
                   <a:graphic>
                     <a:graphicData uri="http://schemas.openxmlformats.org/drawingml/2006/picture">
                       <pic:pic>
                         <pic:nvPicPr>
-                          <pic:cNvPr id="0" name="image27.png"/>
+                          <pic:cNvPr id="0" name="image8.png"/>
                           <pic:cNvPicPr preferRelativeResize="0"/>
                         </pic:nvPicPr>
                         <pic:blipFill>
@@ -4983,7 +4988,7 @@
             <w:pPr>
               <w:numPr>
                 <w:ilvl w:val="0"/>
-                <w:numId w:val="22"/>
+                <w:numId w:val="24"/>
               </w:numPr>
               <w:ind w:left="720" w:hanging="360"/>
               <w:rPr>
@@ -5038,12 +5043,12 @@
                 <wp:inline distB="114300" distT="114300" distL="114300" distR="114300">
                   <wp:extent cx="966136" cy="924130"/>
                   <wp:effectExtent b="0" l="0" r="0" t="0"/>
-                  <wp:docPr id="22" name="image5.png"/>
+                  <wp:docPr id="18" name="image11.png"/>
                   <a:graphic>
                     <a:graphicData uri="http://schemas.openxmlformats.org/drawingml/2006/picture">
                       <pic:pic>
                         <pic:nvPicPr>
-                          <pic:cNvPr id="0" name="image5.png"/>
+                          <pic:cNvPr id="0" name="image11.png"/>
                           <pic:cNvPicPr preferRelativeResize="0"/>
                         </pic:nvPicPr>
                         <pic:blipFill>
@@ -5089,7 +5094,7 @@
             <w:pPr>
               <w:numPr>
                 <w:ilvl w:val="0"/>
-                <w:numId w:val="15"/>
+                <w:numId w:val="9"/>
               </w:numPr>
               <w:ind w:left="720" w:hanging="360"/>
               <w:rPr>
@@ -5146,12 +5151,12 @@
                 <wp:inline distB="114300" distT="114300" distL="114300" distR="114300">
                   <wp:extent cx="979710" cy="1064902"/>
                   <wp:effectExtent b="0" l="0" r="0" t="0"/>
-                  <wp:docPr id="1" name="image3.png"/>
+                  <wp:docPr id="1" name="image2.png"/>
                   <a:graphic>
                     <a:graphicData uri="http://schemas.openxmlformats.org/drawingml/2006/picture">
                       <pic:pic>
                         <pic:nvPicPr>
-                          <pic:cNvPr id="0" name="image3.png"/>
+                          <pic:cNvPr id="0" name="image2.png"/>
                           <pic:cNvPicPr preferRelativeResize="0"/>
                         </pic:nvPicPr>
                         <pic:blipFill>
@@ -5197,7 +5202,7 @@
             <w:pPr>
               <w:numPr>
                 <w:ilvl w:val="0"/>
-                <w:numId w:val="15"/>
+                <w:numId w:val="9"/>
               </w:numPr>
               <w:ind w:left="720" w:hanging="360"/>
               <w:rPr>
@@ -5223,7 +5228,7 @@
       <w:pPr>
         <w:numPr>
           <w:ilvl w:val="0"/>
-          <w:numId w:val="16"/>
+          <w:numId w:val="10"/>
         </w:numPr>
         <w:ind w:left="720" w:hanging="360"/>
         <w:rPr>
@@ -5375,12 +5380,12 @@
                 <wp:inline distB="114300" distT="114300" distL="114300" distR="114300">
                   <wp:extent cx="1004666" cy="873286"/>
                   <wp:effectExtent b="0" l="0" r="0" t="0"/>
-                  <wp:docPr id="32" name="image10.png"/>
+                  <wp:docPr id="28" name="image12.png"/>
                   <a:graphic>
                     <a:graphicData uri="http://schemas.openxmlformats.org/drawingml/2006/picture">
                       <pic:pic>
                         <pic:nvPicPr>
-                          <pic:cNvPr id="0" name="image10.png"/>
+                          <pic:cNvPr id="0" name="image12.png"/>
                           <pic:cNvPicPr preferRelativeResize="0"/>
                         </pic:nvPicPr>
                         <pic:blipFill>
@@ -5426,7 +5431,7 @@
             <w:pPr>
               <w:numPr>
                 <w:ilvl w:val="0"/>
-                <w:numId w:val="22"/>
+                <w:numId w:val="24"/>
               </w:numPr>
               <w:ind w:left="720" w:hanging="360"/>
               <w:rPr>
@@ -5483,12 +5488,12 @@
                 <wp:inline distB="114300" distT="114300" distL="114300" distR="114300">
                   <wp:extent cx="952500" cy="847725"/>
                   <wp:effectExtent b="0" l="0" r="0" t="0"/>
-                  <wp:docPr id="17" name="image13.png"/>
+                  <wp:docPr id="14" name="image5.png"/>
                   <a:graphic>
                     <a:graphicData uri="http://schemas.openxmlformats.org/drawingml/2006/picture">
                       <pic:pic>
                         <pic:nvPicPr>
-                          <pic:cNvPr id="0" name="image13.png"/>
+                          <pic:cNvPr id="0" name="image5.png"/>
                           <pic:cNvPicPr preferRelativeResize="0"/>
                         </pic:nvPicPr>
                         <pic:blipFill>
@@ -5534,7 +5539,7 @@
             <w:pPr>
               <w:numPr>
                 <w:ilvl w:val="0"/>
-                <w:numId w:val="22"/>
+                <w:numId w:val="24"/>
               </w:numPr>
               <w:ind w:left="720" w:hanging="360"/>
               <w:rPr>
@@ -5591,12 +5596,12 @@
                 <wp:inline distB="114300" distT="114300" distL="114300" distR="114300">
                   <wp:extent cx="923925" cy="923925"/>
                   <wp:effectExtent b="0" l="0" r="0" t="0"/>
-                  <wp:docPr id="35" name="image22.png"/>
+                  <wp:docPr id="31" name="image27.png"/>
                   <a:graphic>
                     <a:graphicData uri="http://schemas.openxmlformats.org/drawingml/2006/picture">
                       <pic:pic>
                         <pic:nvPicPr>
-                          <pic:cNvPr id="0" name="image22.png"/>
+                          <pic:cNvPr id="0" name="image27.png"/>
                           <pic:cNvPicPr preferRelativeResize="0"/>
                         </pic:nvPicPr>
                         <pic:blipFill>
@@ -5642,7 +5647,7 @@
             <w:pPr>
               <w:numPr>
                 <w:ilvl w:val="0"/>
-                <w:numId w:val="22"/>
+                <w:numId w:val="24"/>
               </w:numPr>
               <w:ind w:left="720" w:hanging="360"/>
               <w:rPr>
@@ -5668,7 +5673,7 @@
       <w:pPr>
         <w:numPr>
           <w:ilvl w:val="0"/>
-          <w:numId w:val="17"/>
+          <w:numId w:val="20"/>
         </w:numPr>
         <w:ind w:left="720" w:hanging="360"/>
         <w:rPr>
@@ -5820,12 +5825,12 @@
                 <wp:inline distB="114300" distT="114300" distL="114300" distR="114300">
                   <wp:extent cx="985838" cy="1024247"/>
                   <wp:effectExtent b="0" l="0" r="0" t="0"/>
-                  <wp:docPr id="7" name="image7.png"/>
+                  <wp:docPr id="9" name="image23.png"/>
                   <a:graphic>
                     <a:graphicData uri="http://schemas.openxmlformats.org/drawingml/2006/picture">
                       <pic:pic>
                         <pic:nvPicPr>
-                          <pic:cNvPr id="0" name="image7.png"/>
+                          <pic:cNvPr id="0" name="image23.png"/>
                           <pic:cNvPicPr preferRelativeResize="0"/>
                         </pic:nvPicPr>
                         <pic:blipFill>
@@ -5871,7 +5876,7 @@
             <w:pPr>
               <w:numPr>
                 <w:ilvl w:val="0"/>
-                <w:numId w:val="22"/>
+                <w:numId w:val="24"/>
               </w:numPr>
               <w:ind w:left="720" w:hanging="360"/>
               <w:rPr>
@@ -5926,12 +5931,12 @@
                 <wp:inline distB="114300" distT="114300" distL="114300" distR="114300">
                   <wp:extent cx="966136" cy="924130"/>
                   <wp:effectExtent b="0" l="0" r="0" t="0"/>
-                  <wp:docPr id="34" name="image5.png"/>
+                  <wp:docPr id="30" name="image11.png"/>
                   <a:graphic>
                     <a:graphicData uri="http://schemas.openxmlformats.org/drawingml/2006/picture">
                       <pic:pic>
                         <pic:nvPicPr>
-                          <pic:cNvPr id="0" name="image5.png"/>
+                          <pic:cNvPr id="0" name="image11.png"/>
                           <pic:cNvPicPr preferRelativeResize="0"/>
                         </pic:nvPicPr>
                         <pic:blipFill>
@@ -5977,7 +5982,7 @@
             <w:pPr>
               <w:numPr>
                 <w:ilvl w:val="0"/>
-                <w:numId w:val="22"/>
+                <w:numId w:val="24"/>
               </w:numPr>
               <w:ind w:left="720" w:hanging="360"/>
               <w:rPr>
@@ -6032,12 +6037,12 @@
                 <wp:inline distB="114300" distT="114300" distL="114300" distR="114300">
                   <wp:extent cx="985838" cy="1123106"/>
                   <wp:effectExtent b="0" l="0" r="0" t="0"/>
-                  <wp:docPr id="11" name="image15.png"/>
+                  <wp:docPr id="10" name="image17.png"/>
                   <a:graphic>
                     <a:graphicData uri="http://schemas.openxmlformats.org/drawingml/2006/picture">
                       <pic:pic>
                         <pic:nvPicPr>
-                          <pic:cNvPr id="0" name="image15.png"/>
+                          <pic:cNvPr id="0" name="image17.png"/>
                           <pic:cNvPicPr preferRelativeResize="0"/>
                         </pic:nvPicPr>
                         <pic:blipFill>
@@ -6083,7 +6088,7 @@
             <w:pPr>
               <w:numPr>
                 <w:ilvl w:val="0"/>
-                <w:numId w:val="22"/>
+                <w:numId w:val="24"/>
               </w:numPr>
               <w:ind w:left="720" w:hanging="360"/>
               <w:rPr>
@@ -6138,12 +6143,12 @@
                 <wp:inline distB="114300" distT="114300" distL="114300" distR="114300">
                   <wp:extent cx="1028700" cy="1028700"/>
                   <wp:effectExtent b="0" l="0" r="0" t="0"/>
-                  <wp:docPr id="36" name="image25.png"/>
+                  <wp:docPr id="34" name="image24.png"/>
                   <a:graphic>
                     <a:graphicData uri="http://schemas.openxmlformats.org/drawingml/2006/picture">
                       <pic:pic>
                         <pic:nvPicPr>
-                          <pic:cNvPr id="0" name="image25.png"/>
+                          <pic:cNvPr id="0" name="image24.png"/>
                           <pic:cNvPicPr preferRelativeResize="0"/>
                         </pic:nvPicPr>
                         <pic:blipFill>
@@ -6189,7 +6194,7 @@
             <w:pPr>
               <w:numPr>
                 <w:ilvl w:val="0"/>
-                <w:numId w:val="22"/>
+                <w:numId w:val="24"/>
               </w:numPr>
               <w:ind w:left="720" w:hanging="360"/>
               <w:rPr>
@@ -6244,12 +6249,12 @@
                 <wp:inline distB="114300" distT="114300" distL="114300" distR="114300">
                   <wp:extent cx="1033463" cy="967497"/>
                   <wp:effectExtent b="0" l="0" r="0" t="0"/>
-                  <wp:docPr id="16" name="image2.png"/>
+                  <wp:docPr id="13" name="image14.png"/>
                   <a:graphic>
                     <a:graphicData uri="http://schemas.openxmlformats.org/drawingml/2006/picture">
                       <pic:pic>
                         <pic:nvPicPr>
-                          <pic:cNvPr id="0" name="image2.png"/>
+                          <pic:cNvPr id="0" name="image14.png"/>
                           <pic:cNvPicPr preferRelativeResize="0"/>
                         </pic:nvPicPr>
                         <pic:blipFill>
@@ -6295,7 +6300,7 @@
             <w:pPr>
               <w:numPr>
                 <w:ilvl w:val="0"/>
-                <w:numId w:val="22"/>
+                <w:numId w:val="24"/>
               </w:numPr>
               <w:ind w:left="720" w:hanging="360"/>
               <w:rPr>
@@ -6350,12 +6355,12 @@
                 <wp:inline distB="114300" distT="114300" distL="114300" distR="114300">
                   <wp:extent cx="709613" cy="943980"/>
                   <wp:effectExtent b="0" l="0" r="0" t="0"/>
-                  <wp:docPr id="5" name="image28.png"/>
+                  <wp:docPr id="8" name="image13.png"/>
                   <a:graphic>
                     <a:graphicData uri="http://schemas.openxmlformats.org/drawingml/2006/picture">
                       <pic:pic>
                         <pic:nvPicPr>
-                          <pic:cNvPr id="0" name="image28.png"/>
+                          <pic:cNvPr id="0" name="image13.png"/>
                           <pic:cNvPicPr preferRelativeResize="0"/>
                         </pic:nvPicPr>
                         <pic:blipFill>
@@ -6401,7 +6406,7 @@
             <w:pPr>
               <w:numPr>
                 <w:ilvl w:val="0"/>
-                <w:numId w:val="22"/>
+                <w:numId w:val="24"/>
               </w:numPr>
               <w:ind w:left="720" w:hanging="360"/>
               <w:rPr>
@@ -6427,7 +6432,7 @@
       <w:pPr>
         <w:numPr>
           <w:ilvl w:val="0"/>
-          <w:numId w:val="17"/>
+          <w:numId w:val="20"/>
         </w:numPr>
         <w:ind w:left="720" w:hanging="360"/>
         <w:rPr>
@@ -6443,7 +6448,7 @@
           <w:szCs w:val="24"/>
           <w:rtl w:val="0"/>
         </w:rPr>
-        <w:t xml:space="preserve">Iconos en Chat-Recomendaciones</w:t>
+        <w:t xml:space="preserve">Iconos en Diario-Notas</w:t>
       </w:r>
     </w:p>
     <w:tbl>
@@ -6546,7 +6551,6 @@
       <w:tr>
         <w:trPr>
           <w:cantSplit w:val="0"/>
-          <w:trHeight w:val="1683.310546875" w:hRule="atLeast"/>
           <w:tblHeader w:val="0"/>
         </w:trPr>
         <w:tc>
@@ -6562,6 +6566,9 @@
           </w:tcPr>
           <w:p>
             <w:pPr>
+              <w:widowControl w:val="0"/>
+              <w:spacing w:line="240" w:lineRule="auto"/>
+              <w:jc w:val="center"/>
               <w:rPr>
                 <w:rFonts w:ascii="Times New Roman" w:cs="Times New Roman" w:eastAsia="Times New Roman" w:hAnsi="Times New Roman"/>
                 <w:sz w:val="24"/>
@@ -6576,19 +6583,19 @@
               </w:rPr>
               <w:drawing>
                 <wp:inline distB="114300" distT="114300" distL="114300" distR="114300">
-                  <wp:extent cx="928688" cy="1042194"/>
+                  <wp:extent cx="795338" cy="795561"/>
                   <wp:effectExtent b="0" l="0" r="0" t="0"/>
-                  <wp:docPr id="14" name="image15.png"/>
+                  <wp:docPr id="27" name="image22.png"/>
                   <a:graphic>
                     <a:graphicData uri="http://schemas.openxmlformats.org/drawingml/2006/picture">
                       <pic:pic>
                         <pic:nvPicPr>
-                          <pic:cNvPr id="0" name="image15.png"/>
+                          <pic:cNvPr id="0" name="image22.png"/>
                           <pic:cNvPicPr preferRelativeResize="0"/>
                         </pic:nvPicPr>
                         <pic:blipFill>
-                          <a:blip r:embed="rId22"/>
-                          <a:srcRect b="7264" l="13888" r="12962" t="9391"/>
+                          <a:blip r:embed="rId26"/>
+                          <a:srcRect b="7296" l="11106" r="8252" t="11187"/>
                           <a:stretch>
                             <a:fillRect/>
                           </a:stretch>
@@ -6596,7 +6603,7 @@
                         <pic:spPr>
                           <a:xfrm>
                             <a:off x="0" y="0"/>
-                            <a:ext cx="928688" cy="1042194"/>
+                            <a:ext cx="795338" cy="795561"/>
                           </a:xfrm>
                           <a:prstGeom prst="rect"/>
                           <a:ln/>
@@ -6629,7 +6636,7 @@
             <w:pPr>
               <w:numPr>
                 <w:ilvl w:val="0"/>
-                <w:numId w:val="22"/>
+                <w:numId w:val="24"/>
               </w:numPr>
               <w:ind w:left="720" w:hanging="360"/>
               <w:rPr>
@@ -6645,7 +6652,7 @@
                 <w:szCs w:val="24"/>
                 <w:rtl w:val="0"/>
               </w:rPr>
-              <w:t xml:space="preserve">Icono Usuario(Alternativo): Representa al avatar del usuario.</w:t>
+              <w:t xml:space="preserve">Icono Añadir: Se presiona este icono para añadir un nuevo mensaje en el diario.</w:t>
             </w:r>
           </w:p>
         </w:tc>
@@ -6684,122 +6691,14 @@
               </w:rPr>
               <w:drawing>
                 <wp:inline distB="114300" distT="114300" distL="114300" distR="114300">
-                  <wp:extent cx="1085850" cy="1028719"/>
+                  <wp:extent cx="1085850" cy="794947"/>
                   <wp:effectExtent b="0" l="0" r="0" t="0"/>
-                  <wp:docPr id="24" name="image23.png"/>
+                  <wp:docPr id="29" name="image28.png"/>
                   <a:graphic>
                     <a:graphicData uri="http://schemas.openxmlformats.org/drawingml/2006/picture">
                       <pic:pic>
                         <pic:nvPicPr>
-                          <pic:cNvPr id="0" name="image23.png"/>
-                          <pic:cNvPicPr preferRelativeResize="0"/>
-                        </pic:nvPicPr>
-                        <pic:blipFill>
-                          <a:blip r:embed="rId26"/>
-                          <a:srcRect b="12243" l="0" r="0" t="14287"/>
-                          <a:stretch>
-                            <a:fillRect/>
-                          </a:stretch>
-                        </pic:blipFill>
-                        <pic:spPr>
-                          <a:xfrm>
-                            <a:off x="0" y="0"/>
-                            <a:ext cx="1085850" cy="1028719"/>
-                          </a:xfrm>
-                          <a:prstGeom prst="rect"/>
-                          <a:ln/>
-                        </pic:spPr>
-                      </pic:pic>
-                    </a:graphicData>
-                  </a:graphic>
-                </wp:inline>
-              </w:drawing>
-            </w:r>
-            <w:r>
-              <w:rPr>
-                <w:rtl w:val="0"/>
-              </w:rPr>
-            </w:r>
-          </w:p>
-        </w:tc>
-        <w:tc>
-          <w:tcPr>
-            <w:shd w:fill="auto" w:val="clear"/>
-            <w:tcMar>
-              <w:top w:w="100.0" w:type="dxa"/>
-              <w:left w:w="100.0" w:type="dxa"/>
-              <w:bottom w:w="100.0" w:type="dxa"/>
-              <w:right w:w="100.0" w:type="dxa"/>
-            </w:tcMar>
-            <w:vAlign w:val="center"/>
-          </w:tcPr>
-          <w:p>
-            <w:pPr>
-              <w:numPr>
-                <w:ilvl w:val="0"/>
-                <w:numId w:val="22"/>
-              </w:numPr>
-              <w:ind w:left="720" w:hanging="360"/>
-              <w:rPr>
-                <w:rFonts w:ascii="Times New Roman" w:cs="Times New Roman" w:eastAsia="Times New Roman" w:hAnsi="Times New Roman"/>
-                <w:sz w:val="24"/>
-                <w:szCs w:val="24"/>
-              </w:rPr>
-            </w:pPr>
-            <w:r>
-              <w:rPr>
-                <w:rFonts w:ascii="Times New Roman" w:cs="Times New Roman" w:eastAsia="Times New Roman" w:hAnsi="Times New Roman"/>
-                <w:sz w:val="24"/>
-                <w:szCs w:val="24"/>
-                <w:rtl w:val="0"/>
-              </w:rPr>
-              <w:t xml:space="preserve">Icono Chatbot: Representa al avatar del chatbot.</w:t>
-            </w:r>
-          </w:p>
-        </w:tc>
-      </w:tr>
-      <w:tr>
-        <w:trPr>
-          <w:cantSplit w:val="0"/>
-          <w:tblHeader w:val="0"/>
-        </w:trPr>
-        <w:tc>
-          <w:tcPr>
-            <w:shd w:fill="auto" w:val="clear"/>
-            <w:tcMar>
-              <w:top w:w="100.0" w:type="dxa"/>
-              <w:left w:w="100.0" w:type="dxa"/>
-              <w:bottom w:w="100.0" w:type="dxa"/>
-              <w:right w:w="100.0" w:type="dxa"/>
-            </w:tcMar>
-            <w:vAlign w:val="top"/>
-          </w:tcPr>
-          <w:p>
-            <w:pPr>
-              <w:widowControl w:val="0"/>
-              <w:spacing w:line="240" w:lineRule="auto"/>
-              <w:rPr>
-                <w:rFonts w:ascii="Times New Roman" w:cs="Times New Roman" w:eastAsia="Times New Roman" w:hAnsi="Times New Roman"/>
-                <w:sz w:val="24"/>
-                <w:szCs w:val="24"/>
-              </w:rPr>
-            </w:pPr>
-            <w:r>
-              <w:rPr>
-                <w:rFonts w:ascii="Times New Roman" w:cs="Times New Roman" w:eastAsia="Times New Roman" w:hAnsi="Times New Roman"/>
-                <w:sz w:val="24"/>
-                <w:szCs w:val="24"/>
-              </w:rPr>
-              <w:drawing>
-                <wp:inline distB="114300" distT="114300" distL="114300" distR="114300">
-                  <wp:extent cx="1085850" cy="794947"/>
-                  <wp:effectExtent b="0" l="0" r="0" t="0"/>
-                  <wp:docPr id="31" name="image26.png"/>
-                  <a:graphic>
-                    <a:graphicData uri="http://schemas.openxmlformats.org/drawingml/2006/picture">
-                      <pic:pic>
-                        <pic:nvPicPr>
-                          <pic:cNvPr id="0" name="image26.png"/>
+                          <pic:cNvPr id="0" name="image28.png"/>
                           <pic:cNvPicPr preferRelativeResize="0"/>
                         </pic:nvPicPr>
                         <pic:blipFill>
@@ -6845,7 +6744,7 @@
             <w:pPr>
               <w:numPr>
                 <w:ilvl w:val="0"/>
-                <w:numId w:val="22"/>
+                <w:numId w:val="24"/>
               </w:numPr>
               <w:ind w:left="720" w:hanging="360"/>
               <w:rPr>
@@ -6861,7 +6760,7 @@
                 <w:szCs w:val="24"/>
                 <w:rtl w:val="0"/>
               </w:rPr>
-              <w:t xml:space="preserve">Icono Enviar: Se presiona este icono para mandar un mensaje al chatbot.</w:t>
+              <w:t xml:space="preserve">Icono Enviar: Se presiona este icono para almacenar el mensaje en el diario.</w:t>
             </w:r>
           </w:p>
         </w:tc>
@@ -6869,9 +6768,24 @@
     </w:tbl>
     <w:p>
       <w:pPr>
+        <w:ind w:left="720" w:firstLine="0"/>
+        <w:rPr>
+          <w:rFonts w:ascii="Times New Roman" w:cs="Times New Roman" w:eastAsia="Times New Roman" w:hAnsi="Times New Roman"/>
+          <w:sz w:val="24"/>
+          <w:szCs w:val="24"/>
+        </w:rPr>
+      </w:pPr>
+      <w:r>
+        <w:rPr>
+          <w:rtl w:val="0"/>
+        </w:rPr>
+      </w:r>
+    </w:p>
+    <w:p>
+      <w:pPr>
         <w:numPr>
           <w:ilvl w:val="0"/>
-          <w:numId w:val="17"/>
+          <w:numId w:val="13"/>
         </w:numPr>
         <w:ind w:left="720" w:hanging="360"/>
         <w:rPr>
@@ -6887,7 +6801,7 @@
           <w:szCs w:val="24"/>
           <w:rtl w:val="0"/>
         </w:rPr>
-        <w:t xml:space="preserve">Iconos en Diario-Notas</w:t>
+        <w:t xml:space="preserve">Iconos en Nuevo Objetivo</w:t>
       </w:r>
     </w:p>
     <w:tbl>
@@ -7022,19 +6936,19 @@
               </w:rPr>
               <w:drawing>
                 <wp:inline distB="114300" distT="114300" distL="114300" distR="114300">
-                  <wp:extent cx="795338" cy="795561"/>
+                  <wp:extent cx="1085850" cy="927100"/>
                   <wp:effectExtent b="0" l="0" r="0" t="0"/>
-                  <wp:docPr id="30" name="image19.png"/>
+                  <wp:docPr id="24" name="image21.png"/>
                   <a:graphic>
                     <a:graphicData uri="http://schemas.openxmlformats.org/drawingml/2006/picture">
                       <pic:pic>
                         <pic:nvPicPr>
-                          <pic:cNvPr id="0" name="image19.png"/>
+                          <pic:cNvPr id="0" name="image21.png"/>
                           <pic:cNvPicPr preferRelativeResize="0"/>
                         </pic:nvPicPr>
                         <pic:blipFill>
                           <a:blip r:embed="rId28"/>
-                          <a:srcRect b="7296" l="11106" r="8252" t="11187"/>
+                          <a:srcRect b="0" l="0" r="0" t="0"/>
                           <a:stretch>
                             <a:fillRect/>
                           </a:stretch>
@@ -7042,7 +6956,7 @@
                         <pic:spPr>
                           <a:xfrm>
                             <a:off x="0" y="0"/>
-                            <a:ext cx="795338" cy="795561"/>
+                            <a:ext cx="1085850" cy="927100"/>
                           </a:xfrm>
                           <a:prstGeom prst="rect"/>
                           <a:ln/>
@@ -7075,7 +6989,7 @@
             <w:pPr>
               <w:numPr>
                 <w:ilvl w:val="0"/>
-                <w:numId w:val="22"/>
+                <w:numId w:val="24"/>
               </w:numPr>
               <w:ind w:left="720" w:hanging="360"/>
               <w:rPr>
@@ -7091,7 +7005,7 @@
                 <w:szCs w:val="24"/>
                 <w:rtl w:val="0"/>
               </w:rPr>
-              <w:t xml:space="preserve">Icono Añadir: Se presiona este icono para añadir un nuevo mensaje en el diario.</w:t>
+              <w:t xml:space="preserve">Icono Nuevo Objetivo: Representa la sección “Nuevo Objetivo”.</w:t>
             </w:r>
           </w:p>
         </w:tc>
@@ -7116,6 +7030,7 @@
             <w:pPr>
               <w:widowControl w:val="0"/>
               <w:spacing w:line="240" w:lineRule="auto"/>
+              <w:jc w:val="center"/>
               <w:rPr>
                 <w:rFonts w:ascii="Times New Roman" w:cs="Times New Roman" w:eastAsia="Times New Roman" w:hAnsi="Times New Roman"/>
                 <w:sz w:val="24"/>
@@ -7130,19 +7045,19 @@
               </w:rPr>
               <w:drawing>
                 <wp:inline distB="114300" distT="114300" distL="114300" distR="114300">
-                  <wp:extent cx="1085850" cy="794947"/>
+                  <wp:extent cx="952500" cy="962025"/>
                   <wp:effectExtent b="0" l="0" r="0" t="0"/>
-                  <wp:docPr id="33" name="image26.png"/>
+                  <wp:docPr id="26" name="image16.png"/>
                   <a:graphic>
                     <a:graphicData uri="http://schemas.openxmlformats.org/drawingml/2006/picture">
                       <pic:pic>
                         <pic:nvPicPr>
-                          <pic:cNvPr id="0" name="image26.png"/>
+                          <pic:cNvPr id="0" name="image16.png"/>
                           <pic:cNvPicPr preferRelativeResize="0"/>
                         </pic:nvPicPr>
                         <pic:blipFill>
-                          <a:blip r:embed="rId27"/>
-                          <a:srcRect b="13442" l="0" r="0" t="14317"/>
+                          <a:blip r:embed="rId29"/>
+                          <a:srcRect b="0" l="0" r="0" t="0"/>
                           <a:stretch>
                             <a:fillRect/>
                           </a:stretch>
@@ -7150,7 +7065,7 @@
                         <pic:spPr>
                           <a:xfrm>
                             <a:off x="0" y="0"/>
-                            <a:ext cx="1085850" cy="794947"/>
+                            <a:ext cx="952500" cy="962025"/>
                           </a:xfrm>
                           <a:prstGeom prst="rect"/>
                           <a:ln/>
@@ -7183,7 +7098,7 @@
             <w:pPr>
               <w:numPr>
                 <w:ilvl w:val="0"/>
-                <w:numId w:val="22"/>
+                <w:numId w:val="24"/>
               </w:numPr>
               <w:ind w:left="720" w:hanging="360"/>
               <w:rPr>
@@ -7199,7 +7114,7 @@
                 <w:szCs w:val="24"/>
                 <w:rtl w:val="0"/>
               </w:rPr>
-              <w:t xml:space="preserve">Icono Enviar: Se presiona este icono para almacenar el mensaje en el diario.</w:t>
+              <w:t xml:space="preserve">Icono Añadir/Actualizar: Indica el campo para añadir un nuevo objetivo.</w:t>
             </w:r>
           </w:p>
         </w:tc>
@@ -7207,6 +7122,8 @@
     </w:tbl>
     <w:p>
       <w:pPr>
+        <w:widowControl w:val="0"/>
+        <w:spacing w:line="240" w:lineRule="auto"/>
         <w:rPr>
           <w:rFonts w:ascii="Times New Roman" w:cs="Times New Roman" w:eastAsia="Times New Roman" w:hAnsi="Times New Roman"/>
           <w:sz w:val="24"/>
@@ -7235,51 +7152,9 @@
     </w:p>
     <w:p>
       <w:pPr>
-        <w:rPr>
-          <w:rFonts w:ascii="Times New Roman" w:cs="Times New Roman" w:eastAsia="Times New Roman" w:hAnsi="Times New Roman"/>
-          <w:sz w:val="24"/>
-          <w:szCs w:val="24"/>
-        </w:rPr>
-      </w:pPr>
-      <w:r>
-        <w:rPr>
-          <w:rtl w:val="0"/>
-        </w:rPr>
-      </w:r>
-    </w:p>
-    <w:p>
-      <w:pPr>
-        <w:rPr>
-          <w:rFonts w:ascii="Times New Roman" w:cs="Times New Roman" w:eastAsia="Times New Roman" w:hAnsi="Times New Roman"/>
-          <w:sz w:val="24"/>
-          <w:szCs w:val="24"/>
-        </w:rPr>
-      </w:pPr>
-      <w:r>
-        <w:rPr>
-          <w:rtl w:val="0"/>
-        </w:rPr>
-      </w:r>
-    </w:p>
-    <w:p>
-      <w:pPr>
-        <w:rPr>
-          <w:rFonts w:ascii="Times New Roman" w:cs="Times New Roman" w:eastAsia="Times New Roman" w:hAnsi="Times New Roman"/>
-          <w:sz w:val="24"/>
-          <w:szCs w:val="24"/>
-        </w:rPr>
-      </w:pPr>
-      <w:r>
-        <w:rPr>
-          <w:rtl w:val="0"/>
-        </w:rPr>
-      </w:r>
-    </w:p>
-    <w:p>
-      <w:pPr>
         <w:numPr>
           <w:ilvl w:val="0"/>
-          <w:numId w:val="4"/>
+          <w:numId w:val="13"/>
         </w:numPr>
         <w:ind w:left="720" w:hanging="360"/>
         <w:rPr>
@@ -7295,7 +7170,7 @@
           <w:szCs w:val="24"/>
           <w:rtl w:val="0"/>
         </w:rPr>
-        <w:t xml:space="preserve">Iconos en Seguimiento de Objetivos</w:t>
+        <w:t xml:space="preserve">Iconos en Modificar Objetivo</w:t>
       </w:r>
     </w:p>
     <w:tbl>
@@ -7415,7 +7290,6 @@
             <w:pPr>
               <w:widowControl w:val="0"/>
               <w:spacing w:line="240" w:lineRule="auto"/>
-              <w:jc w:val="center"/>
               <w:rPr>
                 <w:rFonts w:ascii="Times New Roman" w:cs="Times New Roman" w:eastAsia="Times New Roman" w:hAnsi="Times New Roman"/>
                 <w:sz w:val="24"/>
@@ -7430,18 +7304,18 @@
               </w:rPr>
               <w:drawing>
                 <wp:inline distB="114300" distT="114300" distL="114300" distR="114300">
-                  <wp:extent cx="838200" cy="952500"/>
+                  <wp:extent cx="1052513" cy="936736"/>
                   <wp:effectExtent b="0" l="0" r="0" t="0"/>
-                  <wp:docPr id="10" name="image4.png"/>
+                  <wp:docPr id="11" name="image5.png"/>
                   <a:graphic>
                     <a:graphicData uri="http://schemas.openxmlformats.org/drawingml/2006/picture">
                       <pic:pic>
                         <pic:nvPicPr>
-                          <pic:cNvPr id="0" name="image4.png"/>
+                          <pic:cNvPr id="0" name="image5.png"/>
                           <pic:cNvPicPr preferRelativeResize="0"/>
                         </pic:nvPicPr>
                         <pic:blipFill>
-                          <a:blip r:embed="rId29"/>
+                          <a:blip r:embed="rId19"/>
                           <a:srcRect b="0" l="0" r="0" t="0"/>
                           <a:stretch>
                             <a:fillRect/>
@@ -7450,7 +7324,7 @@
                         <pic:spPr>
                           <a:xfrm>
                             <a:off x="0" y="0"/>
-                            <a:ext cx="838200" cy="952500"/>
+                            <a:ext cx="1052513" cy="936736"/>
                           </a:xfrm>
                           <a:prstGeom prst="rect"/>
                           <a:ln/>
@@ -7483,7 +7357,7 @@
             <w:pPr>
               <w:numPr>
                 <w:ilvl w:val="0"/>
-                <w:numId w:val="22"/>
+                <w:numId w:val="24"/>
               </w:numPr>
               <w:ind w:left="720" w:hanging="360"/>
               <w:rPr>
@@ -7499,7 +7373,7 @@
                 <w:szCs w:val="24"/>
                 <w:rtl w:val="0"/>
               </w:rPr>
-              <w:t xml:space="preserve">Icono Verificar Fecha: Indica el estado del objetivo en relación con su fecha límite. Si el objetivo aún está dentro del plazo, el ícono muestra que tienes tiempo para completarlo.</w:t>
+              <w:t xml:space="preserve">Icono Nuevo Objetivo: Representa la sección “Modificar Objetivo”.</w:t>
             </w:r>
           </w:p>
         </w:tc>
@@ -7539,19 +7413,19 @@
               </w:rPr>
               <w:drawing>
                 <wp:inline distB="114300" distT="114300" distL="114300" distR="114300">
-                  <wp:extent cx="976313" cy="896845"/>
+                  <wp:extent cx="952500" cy="962025"/>
                   <wp:effectExtent b="0" l="0" r="0" t="0"/>
-                  <wp:docPr id="4" name="image8.png"/>
+                  <wp:docPr id="25" name="image16.png"/>
                   <a:graphic>
                     <a:graphicData uri="http://schemas.openxmlformats.org/drawingml/2006/picture">
                       <pic:pic>
                         <pic:nvPicPr>
-                          <pic:cNvPr id="0" name="image8.png"/>
+                          <pic:cNvPr id="0" name="image16.png"/>
                           <pic:cNvPicPr preferRelativeResize="0"/>
                         </pic:nvPicPr>
                         <pic:blipFill>
-                          <a:blip r:embed="rId30"/>
-                          <a:srcRect b="11555" l="13596" r="11403" t="12480"/>
+                          <a:blip r:embed="rId29"/>
+                          <a:srcRect b="0" l="0" r="0" t="0"/>
                           <a:stretch>
                             <a:fillRect/>
                           </a:stretch>
@@ -7559,7 +7433,7 @@
                         <pic:spPr>
                           <a:xfrm>
                             <a:off x="0" y="0"/>
-                            <a:ext cx="976313" cy="896845"/>
+                            <a:ext cx="952500" cy="962025"/>
                           </a:xfrm>
                           <a:prstGeom prst="rect"/>
                           <a:ln/>
@@ -7592,7 +7466,7 @@
             <w:pPr>
               <w:numPr>
                 <w:ilvl w:val="0"/>
-                <w:numId w:val="22"/>
+                <w:numId w:val="24"/>
               </w:numPr>
               <w:ind w:left="720" w:hanging="360"/>
               <w:rPr>
@@ -7608,224 +7482,7 @@
                 <w:szCs w:val="24"/>
                 <w:rtl w:val="0"/>
               </w:rPr>
-              <w:t xml:space="preserve">Icono Añadir(Botón): Redirige a la sección “Nuevo Objetivo”.</w:t>
-            </w:r>
-          </w:p>
-        </w:tc>
-      </w:tr>
-      <w:tr>
-        <w:trPr>
-          <w:cantSplit w:val="0"/>
-          <w:tblHeader w:val="0"/>
-        </w:trPr>
-        <w:tc>
-          <w:tcPr>
-            <w:shd w:fill="auto" w:val="clear"/>
-            <w:tcMar>
-              <w:top w:w="100.0" w:type="dxa"/>
-              <w:left w:w="100.0" w:type="dxa"/>
-              <w:bottom w:w="100.0" w:type="dxa"/>
-              <w:right w:w="100.0" w:type="dxa"/>
-            </w:tcMar>
-            <w:vAlign w:val="top"/>
-          </w:tcPr>
-          <w:p>
-            <w:pPr>
-              <w:widowControl w:val="0"/>
-              <w:spacing w:line="240" w:lineRule="auto"/>
-              <w:rPr>
-                <w:rFonts w:ascii="Times New Roman" w:cs="Times New Roman" w:eastAsia="Times New Roman" w:hAnsi="Times New Roman"/>
-                <w:sz w:val="24"/>
-                <w:szCs w:val="24"/>
-              </w:rPr>
-            </w:pPr>
-            <w:r>
-              <w:rPr>
-                <w:rFonts w:ascii="Times New Roman" w:cs="Times New Roman" w:eastAsia="Times New Roman" w:hAnsi="Times New Roman"/>
-                <w:sz w:val="24"/>
-                <w:szCs w:val="24"/>
-              </w:rPr>
-              <w:drawing>
-                <wp:inline distB="114300" distT="114300" distL="114300" distR="114300">
-                  <wp:extent cx="1033463" cy="919782"/>
-                  <wp:effectExtent b="0" l="0" r="0" t="0"/>
-                  <wp:docPr id="13" name="image13.png"/>
-                  <a:graphic>
-                    <a:graphicData uri="http://schemas.openxmlformats.org/drawingml/2006/picture">
-                      <pic:pic>
-                        <pic:nvPicPr>
-                          <pic:cNvPr id="0" name="image13.png"/>
-                          <pic:cNvPicPr preferRelativeResize="0"/>
-                        </pic:nvPicPr>
-                        <pic:blipFill>
-                          <a:blip r:embed="rId19"/>
-                          <a:srcRect b="0" l="0" r="0" t="0"/>
-                          <a:stretch>
-                            <a:fillRect/>
-                          </a:stretch>
-                        </pic:blipFill>
-                        <pic:spPr>
-                          <a:xfrm>
-                            <a:off x="0" y="0"/>
-                            <a:ext cx="1033463" cy="919782"/>
-                          </a:xfrm>
-                          <a:prstGeom prst="rect"/>
-                          <a:ln/>
-                        </pic:spPr>
-                      </pic:pic>
-                    </a:graphicData>
-                  </a:graphic>
-                </wp:inline>
-              </w:drawing>
-            </w:r>
-            <w:r>
-              <w:rPr>
-                <w:rtl w:val="0"/>
-              </w:rPr>
-            </w:r>
-          </w:p>
-        </w:tc>
-        <w:tc>
-          <w:tcPr>
-            <w:shd w:fill="auto" w:val="clear"/>
-            <w:tcMar>
-              <w:top w:w="100.0" w:type="dxa"/>
-              <w:left w:w="100.0" w:type="dxa"/>
-              <w:bottom w:w="100.0" w:type="dxa"/>
-              <w:right w:w="100.0" w:type="dxa"/>
-            </w:tcMar>
-            <w:vAlign w:val="center"/>
-          </w:tcPr>
-          <w:p>
-            <w:pPr>
-              <w:numPr>
-                <w:ilvl w:val="0"/>
-                <w:numId w:val="22"/>
-              </w:numPr>
-              <w:ind w:left="720" w:hanging="360"/>
-              <w:rPr>
-                <w:rFonts w:ascii="Times New Roman" w:cs="Times New Roman" w:eastAsia="Times New Roman" w:hAnsi="Times New Roman"/>
-                <w:sz w:val="24"/>
-                <w:szCs w:val="24"/>
-              </w:rPr>
-            </w:pPr>
-            <w:r>
-              <w:rPr>
-                <w:rFonts w:ascii="Times New Roman" w:cs="Times New Roman" w:eastAsia="Times New Roman" w:hAnsi="Times New Roman"/>
-                <w:sz w:val="24"/>
-                <w:szCs w:val="24"/>
-                <w:rtl w:val="0"/>
-              </w:rPr>
-              <w:t xml:space="preserve">Icono Modificar: Redirige a la sección “Modificar Objetivo”.</w:t>
-            </w:r>
-          </w:p>
-        </w:tc>
-      </w:tr>
-      <w:tr>
-        <w:trPr>
-          <w:cantSplit w:val="0"/>
-          <w:tblHeader w:val="0"/>
-        </w:trPr>
-        <w:tc>
-          <w:tcPr>
-            <w:shd w:fill="auto" w:val="clear"/>
-            <w:tcMar>
-              <w:top w:w="100.0" w:type="dxa"/>
-              <w:left w:w="100.0" w:type="dxa"/>
-              <w:bottom w:w="100.0" w:type="dxa"/>
-              <w:right w:w="100.0" w:type="dxa"/>
-            </w:tcMar>
-            <w:vAlign w:val="top"/>
-          </w:tcPr>
-          <w:p>
-            <w:pPr>
-              <w:widowControl w:val="0"/>
-              <w:spacing w:line="240" w:lineRule="auto"/>
-              <w:jc w:val="center"/>
-              <w:rPr>
-                <w:rFonts w:ascii="Times New Roman" w:cs="Times New Roman" w:eastAsia="Times New Roman" w:hAnsi="Times New Roman"/>
-                <w:sz w:val="24"/>
-                <w:szCs w:val="24"/>
-              </w:rPr>
-            </w:pPr>
-            <w:r>
-              <w:rPr>
-                <w:rFonts w:ascii="Times New Roman" w:cs="Times New Roman" w:eastAsia="Times New Roman" w:hAnsi="Times New Roman"/>
-                <w:sz w:val="24"/>
-                <w:szCs w:val="24"/>
-              </w:rPr>
-              <w:drawing>
-                <wp:inline distB="114300" distT="114300" distL="114300" distR="114300">
-                  <wp:extent cx="647700" cy="838200"/>
-                  <wp:effectExtent b="0" l="0" r="0" t="0"/>
-                  <wp:docPr id="9" name="image1.png"/>
-                  <a:graphic>
-                    <a:graphicData uri="http://schemas.openxmlformats.org/drawingml/2006/picture">
-                      <pic:pic>
-                        <pic:nvPicPr>
-                          <pic:cNvPr id="0" name="image1.png"/>
-                          <pic:cNvPicPr preferRelativeResize="0"/>
-                        </pic:nvPicPr>
-                        <pic:blipFill>
-                          <a:blip r:embed="rId31"/>
-                          <a:srcRect b="0" l="0" r="0" t="0"/>
-                          <a:stretch>
-                            <a:fillRect/>
-                          </a:stretch>
-                        </pic:blipFill>
-                        <pic:spPr>
-                          <a:xfrm>
-                            <a:off x="0" y="0"/>
-                            <a:ext cx="647700" cy="838200"/>
-                          </a:xfrm>
-                          <a:prstGeom prst="rect"/>
-                          <a:ln/>
-                        </pic:spPr>
-                      </pic:pic>
-                    </a:graphicData>
-                  </a:graphic>
-                </wp:inline>
-              </w:drawing>
-            </w:r>
-            <w:r>
-              <w:rPr>
-                <w:rtl w:val="0"/>
-              </w:rPr>
-            </w:r>
-          </w:p>
-        </w:tc>
-        <w:tc>
-          <w:tcPr>
-            <w:shd w:fill="auto" w:val="clear"/>
-            <w:tcMar>
-              <w:top w:w="100.0" w:type="dxa"/>
-              <w:left w:w="100.0" w:type="dxa"/>
-              <w:bottom w:w="100.0" w:type="dxa"/>
-              <w:right w:w="100.0" w:type="dxa"/>
-            </w:tcMar>
-            <w:vAlign w:val="center"/>
-          </w:tcPr>
-          <w:p>
-            <w:pPr>
-              <w:numPr>
-                <w:ilvl w:val="0"/>
-                <w:numId w:val="22"/>
-              </w:numPr>
-              <w:ind w:left="720" w:hanging="360"/>
-              <w:rPr>
-                <w:rFonts w:ascii="Times New Roman" w:cs="Times New Roman" w:eastAsia="Times New Roman" w:hAnsi="Times New Roman"/>
-                <w:sz w:val="24"/>
-                <w:szCs w:val="24"/>
-              </w:rPr>
-            </w:pPr>
-            <w:r>
-              <w:rPr>
-                <w:rFonts w:ascii="Times New Roman" w:cs="Times New Roman" w:eastAsia="Times New Roman" w:hAnsi="Times New Roman"/>
-                <w:sz w:val="24"/>
-                <w:szCs w:val="24"/>
-                <w:rtl w:val="0"/>
-              </w:rPr>
-              <w:t xml:space="preserve">Icono Eliminar: Al presionar este icono, se elimina el objetivo correspondiente.</w:t>
+              <w:t xml:space="preserve">Icono Añadir/Actualizar: Indica el campo para modificar el objetivo que se ha seleccionado.</w:t>
             </w:r>
           </w:p>
         </w:tc>
@@ -7833,10 +7490,12 @@
     </w:tbl>
     <w:p>
       <w:pPr>
+        <w:pStyle w:val="Heading1"/>
         <w:numPr>
           <w:ilvl w:val="0"/>
           <w:numId w:val="4"/>
         </w:numPr>
+        <w:spacing w:after="240" w:before="240" w:lineRule="auto"/>
         <w:ind w:left="720" w:hanging="360"/>
         <w:rPr>
           <w:rFonts w:ascii="Times New Roman" w:cs="Times New Roman" w:eastAsia="Times New Roman" w:hAnsi="Times New Roman"/>
@@ -7844,14 +7503,16 @@
           <w:szCs w:val="24"/>
         </w:rPr>
       </w:pPr>
-      <w:r>
-        <w:rPr>
-          <w:rFonts w:ascii="Times New Roman" w:cs="Times New Roman" w:eastAsia="Times New Roman" w:hAnsi="Times New Roman"/>
-          <w:sz w:val="24"/>
-          <w:szCs w:val="24"/>
-          <w:rtl w:val="0"/>
-        </w:rPr>
-        <w:t xml:space="preserve">Iconos en Nuevo Objetivo</w:t>
+      <w:bookmarkStart w:colFirst="0" w:colLast="0" w:name="_1eg3fcw4q0rr" w:id="13"/>
+      <w:bookmarkEnd w:id="13"/>
+      <w:r>
+        <w:rPr>
+          <w:rFonts w:ascii="Times New Roman" w:cs="Times New Roman" w:eastAsia="Times New Roman" w:hAnsi="Times New Roman"/>
+          <w:sz w:val="24"/>
+          <w:szCs w:val="24"/>
+          <w:rtl w:val="0"/>
+        </w:rPr>
+        <w:t xml:space="preserve">Iconos en Lista de Objetivos </w:t>
       </w:r>
     </w:p>
     <w:tbl>
@@ -7971,7 +7632,6 @@
             <w:pPr>
               <w:widowControl w:val="0"/>
               <w:spacing w:line="240" w:lineRule="auto"/>
-              <w:jc w:val="center"/>
               <w:rPr>
                 <w:rFonts w:ascii="Times New Roman" w:cs="Times New Roman" w:eastAsia="Times New Roman" w:hAnsi="Times New Roman"/>
                 <w:sz w:val="24"/>
@@ -7986,18 +7646,18 @@
               </w:rPr>
               <w:drawing>
                 <wp:inline distB="114300" distT="114300" distL="114300" distR="114300">
-                  <wp:extent cx="1085850" cy="927100"/>
+                  <wp:extent cx="1085850" cy="1092200"/>
                   <wp:effectExtent b="0" l="0" r="0" t="0"/>
-                  <wp:docPr id="27" name="image21.png"/>
+                  <wp:docPr id="21" name="image3.png"/>
                   <a:graphic>
                     <a:graphicData uri="http://schemas.openxmlformats.org/drawingml/2006/picture">
                       <pic:pic>
                         <pic:nvPicPr>
-                          <pic:cNvPr id="0" name="image21.png"/>
+                          <pic:cNvPr id="0" name="image3.png"/>
                           <pic:cNvPicPr preferRelativeResize="0"/>
                         </pic:nvPicPr>
                         <pic:blipFill>
-                          <a:blip r:embed="rId32"/>
+                          <a:blip r:embed="rId30"/>
                           <a:srcRect b="0" l="0" r="0" t="0"/>
                           <a:stretch>
                             <a:fillRect/>
@@ -8006,7 +7666,7 @@
                         <pic:spPr>
                           <a:xfrm>
                             <a:off x="0" y="0"/>
-                            <a:ext cx="1085850" cy="927100"/>
+                            <a:ext cx="1085850" cy="1092200"/>
                           </a:xfrm>
                           <a:prstGeom prst="rect"/>
                           <a:ln/>
@@ -8039,7 +7699,7 @@
             <w:pPr>
               <w:numPr>
                 <w:ilvl w:val="0"/>
-                <w:numId w:val="22"/>
+                <w:numId w:val="24"/>
               </w:numPr>
               <w:ind w:left="720" w:hanging="360"/>
               <w:rPr>
@@ -8055,7 +7715,7 @@
                 <w:szCs w:val="24"/>
                 <w:rtl w:val="0"/>
               </w:rPr>
-              <w:t xml:space="preserve">Icono Nuevo: Representa la sección “Nuevo Objetivo”.</w:t>
+              <w:t xml:space="preserve">Icono Lista de Objetivos: Representa la sección “Lista de Objetivos”.</w:t>
             </w:r>
           </w:p>
         </w:tc>
@@ -8095,18 +7755,18 @@
               </w:rPr>
               <w:drawing>
                 <wp:inline distB="114300" distT="114300" distL="114300" distR="114300">
-                  <wp:extent cx="952500" cy="962025"/>
+                  <wp:extent cx="838200" cy="952500"/>
                   <wp:effectExtent b="0" l="0" r="0" t="0"/>
-                  <wp:docPr id="29" name="image18.png"/>
+                  <wp:docPr id="22" name="image15.png"/>
                   <a:graphic>
                     <a:graphicData uri="http://schemas.openxmlformats.org/drawingml/2006/picture">
                       <pic:pic>
                         <pic:nvPicPr>
-                          <pic:cNvPr id="0" name="image18.png"/>
+                          <pic:cNvPr id="0" name="image15.png"/>
                           <pic:cNvPicPr preferRelativeResize="0"/>
                         </pic:nvPicPr>
                         <pic:blipFill>
-                          <a:blip r:embed="rId33"/>
+                          <a:blip r:embed="rId31"/>
                           <a:srcRect b="0" l="0" r="0" t="0"/>
                           <a:stretch>
                             <a:fillRect/>
@@ -8115,7 +7775,7 @@
                         <pic:spPr>
                           <a:xfrm>
                             <a:off x="0" y="0"/>
-                            <a:ext cx="952500" cy="962025"/>
+                            <a:ext cx="838200" cy="952500"/>
                           </a:xfrm>
                           <a:prstGeom prst="rect"/>
                           <a:ln/>
@@ -8148,7 +7808,7 @@
             <w:pPr>
               <w:numPr>
                 <w:ilvl w:val="0"/>
-                <w:numId w:val="22"/>
+                <w:numId w:val="24"/>
               </w:numPr>
               <w:ind w:left="720" w:hanging="360"/>
               <w:rPr>
@@ -8164,320 +7824,7 @@
                 <w:szCs w:val="24"/>
                 <w:rtl w:val="0"/>
               </w:rPr>
-              <w:t xml:space="preserve">Icono Añadir/Actualizar: Indica el campo para añadir un nuevo objetivo.</w:t>
-            </w:r>
-          </w:p>
-        </w:tc>
-      </w:tr>
-    </w:tbl>
-    <w:p>
-      <w:pPr>
-        <w:rPr>
-          <w:rFonts w:ascii="Times New Roman" w:cs="Times New Roman" w:eastAsia="Times New Roman" w:hAnsi="Times New Roman"/>
-          <w:sz w:val="24"/>
-          <w:szCs w:val="24"/>
-        </w:rPr>
-      </w:pPr>
-      <w:r>
-        <w:rPr>
-          <w:rtl w:val="0"/>
-        </w:rPr>
-      </w:r>
-    </w:p>
-    <w:p>
-      <w:pPr>
-        <w:rPr>
-          <w:rFonts w:ascii="Times New Roman" w:cs="Times New Roman" w:eastAsia="Times New Roman" w:hAnsi="Times New Roman"/>
-          <w:sz w:val="24"/>
-          <w:szCs w:val="24"/>
-        </w:rPr>
-      </w:pPr>
-      <w:r>
-        <w:rPr>
-          <w:rtl w:val="0"/>
-        </w:rPr>
-      </w:r>
-    </w:p>
-    <w:p>
-      <w:pPr>
-        <w:rPr>
-          <w:rFonts w:ascii="Times New Roman" w:cs="Times New Roman" w:eastAsia="Times New Roman" w:hAnsi="Times New Roman"/>
-          <w:sz w:val="24"/>
-          <w:szCs w:val="24"/>
-        </w:rPr>
-      </w:pPr>
-      <w:r>
-        <w:rPr>
-          <w:rtl w:val="0"/>
-        </w:rPr>
-      </w:r>
-    </w:p>
-    <w:p>
-      <w:pPr>
-        <w:rPr>
-          <w:rFonts w:ascii="Times New Roman" w:cs="Times New Roman" w:eastAsia="Times New Roman" w:hAnsi="Times New Roman"/>
-          <w:sz w:val="24"/>
-          <w:szCs w:val="24"/>
-        </w:rPr>
-      </w:pPr>
-      <w:r>
-        <w:rPr>
-          <w:rtl w:val="0"/>
-        </w:rPr>
-      </w:r>
-    </w:p>
-    <w:p>
-      <w:pPr>
-        <w:rPr>
-          <w:rFonts w:ascii="Times New Roman" w:cs="Times New Roman" w:eastAsia="Times New Roman" w:hAnsi="Times New Roman"/>
-          <w:sz w:val="24"/>
-          <w:szCs w:val="24"/>
-        </w:rPr>
-      </w:pPr>
-      <w:r>
-        <w:rPr>
-          <w:rtl w:val="0"/>
-        </w:rPr>
-      </w:r>
-    </w:p>
-    <w:p>
-      <w:pPr>
-        <w:rPr>
-          <w:rFonts w:ascii="Times New Roman" w:cs="Times New Roman" w:eastAsia="Times New Roman" w:hAnsi="Times New Roman"/>
-          <w:sz w:val="24"/>
-          <w:szCs w:val="24"/>
-        </w:rPr>
-      </w:pPr>
-      <w:r>
-        <w:rPr>
-          <w:rtl w:val="0"/>
-        </w:rPr>
-      </w:r>
-    </w:p>
-    <w:p>
-      <w:pPr>
-        <w:numPr>
-          <w:ilvl w:val="0"/>
-          <w:numId w:val="4"/>
-        </w:numPr>
-        <w:ind w:left="720" w:hanging="360"/>
-        <w:rPr>
-          <w:rFonts w:ascii="Times New Roman" w:cs="Times New Roman" w:eastAsia="Times New Roman" w:hAnsi="Times New Roman"/>
-          <w:sz w:val="24"/>
-          <w:szCs w:val="24"/>
-        </w:rPr>
-      </w:pPr>
-      <w:r>
-        <w:rPr>
-          <w:rFonts w:ascii="Times New Roman" w:cs="Times New Roman" w:eastAsia="Times New Roman" w:hAnsi="Times New Roman"/>
-          <w:sz w:val="24"/>
-          <w:szCs w:val="24"/>
-          <w:rtl w:val="0"/>
-        </w:rPr>
-        <w:t xml:space="preserve">Icono en Modificar Objetivo</w:t>
-      </w:r>
-    </w:p>
-    <w:tbl>
-      <w:tblPr>
-        <w:tblStyle w:val="Table11"/>
-        <w:tblW w:w="9000.0" w:type="dxa"/>
-        <w:jc w:val="left"/>
-        <w:tblBorders>
-          <w:top w:color="000000" w:space="0" w:sz="8" w:val="single"/>
-          <w:left w:color="000000" w:space="0" w:sz="8" w:val="single"/>
-          <w:bottom w:color="000000" w:space="0" w:sz="8" w:val="single"/>
-          <w:right w:color="000000" w:space="0" w:sz="8" w:val="single"/>
-          <w:insideH w:color="000000" w:space="0" w:sz="8" w:val="single"/>
-          <w:insideV w:color="000000" w:space="0" w:sz="8" w:val="single"/>
-        </w:tblBorders>
-        <w:tblLayout w:type="fixed"/>
-        <w:tblLook w:val="0600"/>
-      </w:tblPr>
-      <w:tblGrid>
-        <w:gridCol w:w="1920"/>
-        <w:gridCol w:w="7080"/>
-        <w:tblGridChange w:id="0">
-          <w:tblGrid>
-            <w:gridCol w:w="1920"/>
-            <w:gridCol w:w="7080"/>
-          </w:tblGrid>
-        </w:tblGridChange>
-      </w:tblGrid>
-      <w:tr>
-        <w:trPr>
-          <w:cantSplit w:val="0"/>
-          <w:tblHeader w:val="0"/>
-        </w:trPr>
-        <w:tc>
-          <w:tcPr>
-            <w:shd w:fill="auto" w:val="clear"/>
-            <w:tcMar>
-              <w:top w:w="100.0" w:type="dxa"/>
-              <w:left w:w="100.0" w:type="dxa"/>
-              <w:bottom w:w="100.0" w:type="dxa"/>
-              <w:right w:w="100.0" w:type="dxa"/>
-            </w:tcMar>
-            <w:vAlign w:val="top"/>
-          </w:tcPr>
-          <w:p>
-            <w:pPr>
-              <w:widowControl w:val="0"/>
-              <w:spacing w:line="240" w:lineRule="auto"/>
-              <w:jc w:val="center"/>
-              <w:rPr>
-                <w:rFonts w:ascii="Times New Roman" w:cs="Times New Roman" w:eastAsia="Times New Roman" w:hAnsi="Times New Roman"/>
-                <w:sz w:val="24"/>
-                <w:szCs w:val="24"/>
-              </w:rPr>
-            </w:pPr>
-            <w:r>
-              <w:rPr>
-                <w:rFonts w:ascii="Times New Roman" w:cs="Times New Roman" w:eastAsia="Times New Roman" w:hAnsi="Times New Roman"/>
-                <w:sz w:val="24"/>
-                <w:szCs w:val="24"/>
-                <w:rtl w:val="0"/>
-              </w:rPr>
-              <w:t xml:space="preserve">Icono</w:t>
-            </w:r>
-          </w:p>
-        </w:tc>
-        <w:tc>
-          <w:tcPr>
-            <w:shd w:fill="auto" w:val="clear"/>
-            <w:tcMar>
-              <w:top w:w="100.0" w:type="dxa"/>
-              <w:left w:w="100.0" w:type="dxa"/>
-              <w:bottom w:w="100.0" w:type="dxa"/>
-              <w:right w:w="100.0" w:type="dxa"/>
-            </w:tcMar>
-            <w:vAlign w:val="top"/>
-          </w:tcPr>
-          <w:p>
-            <w:pPr>
-              <w:widowControl w:val="0"/>
-              <w:spacing w:line="240" w:lineRule="auto"/>
-              <w:rPr>
-                <w:rFonts w:ascii="Times New Roman" w:cs="Times New Roman" w:eastAsia="Times New Roman" w:hAnsi="Times New Roman"/>
-                <w:sz w:val="24"/>
-                <w:szCs w:val="24"/>
-              </w:rPr>
-            </w:pPr>
-            <w:r>
-              <w:rPr>
-                <w:rFonts w:ascii="Times New Roman" w:cs="Times New Roman" w:eastAsia="Times New Roman" w:hAnsi="Times New Roman"/>
-                <w:sz w:val="24"/>
-                <w:szCs w:val="24"/>
-                <w:rtl w:val="0"/>
-              </w:rPr>
-              <w:t xml:space="preserve">Descripción</w:t>
-            </w:r>
-          </w:p>
-        </w:tc>
-      </w:tr>
-      <w:tr>
-        <w:trPr>
-          <w:cantSplit w:val="0"/>
-          <w:tblHeader w:val="0"/>
-        </w:trPr>
-        <w:tc>
-          <w:tcPr>
-            <w:shd w:fill="auto" w:val="clear"/>
-            <w:tcMar>
-              <w:top w:w="100.0" w:type="dxa"/>
-              <w:left w:w="100.0" w:type="dxa"/>
-              <w:bottom w:w="100.0" w:type="dxa"/>
-              <w:right w:w="100.0" w:type="dxa"/>
-            </w:tcMar>
-            <w:vAlign w:val="top"/>
-          </w:tcPr>
-          <w:p>
-            <w:pPr>
-              <w:widowControl w:val="0"/>
-              <w:spacing w:line="240" w:lineRule="auto"/>
-              <w:rPr>
-                <w:rFonts w:ascii="Times New Roman" w:cs="Times New Roman" w:eastAsia="Times New Roman" w:hAnsi="Times New Roman"/>
-                <w:sz w:val="24"/>
-                <w:szCs w:val="24"/>
-              </w:rPr>
-            </w:pPr>
-            <w:r>
-              <w:rPr>
-                <w:rFonts w:ascii="Times New Roman" w:cs="Times New Roman" w:eastAsia="Times New Roman" w:hAnsi="Times New Roman"/>
-                <w:sz w:val="24"/>
-                <w:szCs w:val="24"/>
-              </w:rPr>
-              <w:drawing>
-                <wp:inline distB="114300" distT="114300" distL="114300" distR="114300">
-                  <wp:extent cx="1052513" cy="936736"/>
-                  <wp:effectExtent b="0" l="0" r="0" t="0"/>
-                  <wp:docPr id="12" name="image13.png"/>
-                  <a:graphic>
-                    <a:graphicData uri="http://schemas.openxmlformats.org/drawingml/2006/picture">
-                      <pic:pic>
-                        <pic:nvPicPr>
-                          <pic:cNvPr id="0" name="image13.png"/>
-                          <pic:cNvPicPr preferRelativeResize="0"/>
-                        </pic:nvPicPr>
-                        <pic:blipFill>
-                          <a:blip r:embed="rId19"/>
-                          <a:srcRect b="0" l="0" r="0" t="0"/>
-                          <a:stretch>
-                            <a:fillRect/>
-                          </a:stretch>
-                        </pic:blipFill>
-                        <pic:spPr>
-                          <a:xfrm>
-                            <a:off x="0" y="0"/>
-                            <a:ext cx="1052513" cy="936736"/>
-                          </a:xfrm>
-                          <a:prstGeom prst="rect"/>
-                          <a:ln/>
-                        </pic:spPr>
-                      </pic:pic>
-                    </a:graphicData>
-                  </a:graphic>
-                </wp:inline>
-              </w:drawing>
-            </w:r>
-            <w:r>
-              <w:rPr>
-                <w:rtl w:val="0"/>
-              </w:rPr>
-            </w:r>
-          </w:p>
-        </w:tc>
-        <w:tc>
-          <w:tcPr>
-            <w:shd w:fill="auto" w:val="clear"/>
-            <w:tcMar>
-              <w:top w:w="100.0" w:type="dxa"/>
-              <w:left w:w="100.0" w:type="dxa"/>
-              <w:bottom w:w="100.0" w:type="dxa"/>
-              <w:right w:w="100.0" w:type="dxa"/>
-            </w:tcMar>
-            <w:vAlign w:val="center"/>
-          </w:tcPr>
-          <w:p>
-            <w:pPr>
-              <w:numPr>
-                <w:ilvl w:val="0"/>
-                <w:numId w:val="22"/>
-              </w:numPr>
-              <w:ind w:left="720" w:hanging="360"/>
-              <w:rPr>
-                <w:rFonts w:ascii="Times New Roman" w:cs="Times New Roman" w:eastAsia="Times New Roman" w:hAnsi="Times New Roman"/>
-                <w:sz w:val="24"/>
-                <w:szCs w:val="24"/>
-              </w:rPr>
-            </w:pPr>
-            <w:r>
-              <w:rPr>
-                <w:rFonts w:ascii="Times New Roman" w:cs="Times New Roman" w:eastAsia="Times New Roman" w:hAnsi="Times New Roman"/>
-                <w:sz w:val="24"/>
-                <w:szCs w:val="24"/>
-                <w:rtl w:val="0"/>
-              </w:rPr>
-              <w:t xml:space="preserve">Icono Nuevo: Representa la sección “Modificar Objetivo”.</w:t>
+              <w:t xml:space="preserve">Icono Verificar Fecha: Indica el estado del objetivo en relación con su fecha límite. Si el objetivo aún está dentro del plazo, el ícono muestra que tienes tiempo para completarlo.</w:t>
             </w:r>
           </w:p>
         </w:tc>
@@ -8517,9 +7864,226 @@
               </w:rPr>
               <w:drawing>
                 <wp:inline distB="114300" distT="114300" distL="114300" distR="114300">
-                  <wp:extent cx="952500" cy="962025"/>
+                  <wp:extent cx="976313" cy="896845"/>
                   <wp:effectExtent b="0" l="0" r="0" t="0"/>
-                  <wp:docPr id="28" name="image18.png"/>
+                  <wp:docPr id="33" name="image25.png"/>
+                  <a:graphic>
+                    <a:graphicData uri="http://schemas.openxmlformats.org/drawingml/2006/picture">
+                      <pic:pic>
+                        <pic:nvPicPr>
+                          <pic:cNvPr id="0" name="image25.png"/>
+                          <pic:cNvPicPr preferRelativeResize="0"/>
+                        </pic:nvPicPr>
+                        <pic:blipFill>
+                          <a:blip r:embed="rId32"/>
+                          <a:srcRect b="11555" l="13596" r="11403" t="12480"/>
+                          <a:stretch>
+                            <a:fillRect/>
+                          </a:stretch>
+                        </pic:blipFill>
+                        <pic:spPr>
+                          <a:xfrm>
+                            <a:off x="0" y="0"/>
+                            <a:ext cx="976313" cy="896845"/>
+                          </a:xfrm>
+                          <a:prstGeom prst="rect"/>
+                          <a:ln/>
+                        </pic:spPr>
+                      </pic:pic>
+                    </a:graphicData>
+                  </a:graphic>
+                </wp:inline>
+              </w:drawing>
+            </w:r>
+            <w:r>
+              <w:rPr>
+                <w:rtl w:val="0"/>
+              </w:rPr>
+            </w:r>
+          </w:p>
+        </w:tc>
+        <w:tc>
+          <w:tcPr>
+            <w:shd w:fill="auto" w:val="clear"/>
+            <w:tcMar>
+              <w:top w:w="100.0" w:type="dxa"/>
+              <w:left w:w="100.0" w:type="dxa"/>
+              <w:bottom w:w="100.0" w:type="dxa"/>
+              <w:right w:w="100.0" w:type="dxa"/>
+            </w:tcMar>
+            <w:vAlign w:val="center"/>
+          </w:tcPr>
+          <w:p>
+            <w:pPr>
+              <w:numPr>
+                <w:ilvl w:val="0"/>
+                <w:numId w:val="24"/>
+              </w:numPr>
+              <w:ind w:left="720" w:hanging="360"/>
+              <w:rPr>
+                <w:rFonts w:ascii="Times New Roman" w:cs="Times New Roman" w:eastAsia="Times New Roman" w:hAnsi="Times New Roman"/>
+                <w:sz w:val="24"/>
+                <w:szCs w:val="24"/>
+              </w:rPr>
+            </w:pPr>
+            <w:r>
+              <w:rPr>
+                <w:rFonts w:ascii="Times New Roman" w:cs="Times New Roman" w:eastAsia="Times New Roman" w:hAnsi="Times New Roman"/>
+                <w:sz w:val="24"/>
+                <w:szCs w:val="24"/>
+                <w:rtl w:val="0"/>
+              </w:rPr>
+              <w:t xml:space="preserve">Icono Añadir(Botón): Redirige a la sección “Nuevo Objetivo”.</w:t>
+            </w:r>
+          </w:p>
+        </w:tc>
+      </w:tr>
+      <w:tr>
+        <w:trPr>
+          <w:cantSplit w:val="0"/>
+          <w:tblHeader w:val="0"/>
+        </w:trPr>
+        <w:tc>
+          <w:tcPr>
+            <w:shd w:fill="auto" w:val="clear"/>
+            <w:tcMar>
+              <w:top w:w="100.0" w:type="dxa"/>
+              <w:left w:w="100.0" w:type="dxa"/>
+              <w:bottom w:w="100.0" w:type="dxa"/>
+              <w:right w:w="100.0" w:type="dxa"/>
+            </w:tcMar>
+            <w:vAlign w:val="top"/>
+          </w:tcPr>
+          <w:p>
+            <w:pPr>
+              <w:widowControl w:val="0"/>
+              <w:spacing w:line="240" w:lineRule="auto"/>
+              <w:rPr>
+                <w:rFonts w:ascii="Times New Roman" w:cs="Times New Roman" w:eastAsia="Times New Roman" w:hAnsi="Times New Roman"/>
+                <w:sz w:val="24"/>
+                <w:szCs w:val="24"/>
+              </w:rPr>
+            </w:pPr>
+            <w:r>
+              <w:rPr>
+                <w:rFonts w:ascii="Times New Roman" w:cs="Times New Roman" w:eastAsia="Times New Roman" w:hAnsi="Times New Roman"/>
+                <w:sz w:val="24"/>
+                <w:szCs w:val="24"/>
+              </w:rPr>
+              <w:drawing>
+                <wp:inline distB="114300" distT="114300" distL="114300" distR="114300">
+                  <wp:extent cx="1033463" cy="919782"/>
+                  <wp:effectExtent b="0" l="0" r="0" t="0"/>
+                  <wp:docPr id="32" name="image5.png"/>
+                  <a:graphic>
+                    <a:graphicData uri="http://schemas.openxmlformats.org/drawingml/2006/picture">
+                      <pic:pic>
+                        <pic:nvPicPr>
+                          <pic:cNvPr id="0" name="image5.png"/>
+                          <pic:cNvPicPr preferRelativeResize="0"/>
+                        </pic:nvPicPr>
+                        <pic:blipFill>
+                          <a:blip r:embed="rId19"/>
+                          <a:srcRect b="0" l="0" r="0" t="0"/>
+                          <a:stretch>
+                            <a:fillRect/>
+                          </a:stretch>
+                        </pic:blipFill>
+                        <pic:spPr>
+                          <a:xfrm>
+                            <a:off x="0" y="0"/>
+                            <a:ext cx="1033463" cy="919782"/>
+                          </a:xfrm>
+                          <a:prstGeom prst="rect"/>
+                          <a:ln/>
+                        </pic:spPr>
+                      </pic:pic>
+                    </a:graphicData>
+                  </a:graphic>
+                </wp:inline>
+              </w:drawing>
+            </w:r>
+            <w:r>
+              <w:rPr>
+                <w:rtl w:val="0"/>
+              </w:rPr>
+            </w:r>
+          </w:p>
+        </w:tc>
+        <w:tc>
+          <w:tcPr>
+            <w:shd w:fill="auto" w:val="clear"/>
+            <w:tcMar>
+              <w:top w:w="100.0" w:type="dxa"/>
+              <w:left w:w="100.0" w:type="dxa"/>
+              <w:bottom w:w="100.0" w:type="dxa"/>
+              <w:right w:w="100.0" w:type="dxa"/>
+            </w:tcMar>
+            <w:vAlign w:val="center"/>
+          </w:tcPr>
+          <w:p>
+            <w:pPr>
+              <w:numPr>
+                <w:ilvl w:val="0"/>
+                <w:numId w:val="24"/>
+              </w:numPr>
+              <w:ind w:left="720" w:hanging="360"/>
+              <w:rPr>
+                <w:rFonts w:ascii="Times New Roman" w:cs="Times New Roman" w:eastAsia="Times New Roman" w:hAnsi="Times New Roman"/>
+                <w:sz w:val="24"/>
+                <w:szCs w:val="24"/>
+              </w:rPr>
+            </w:pPr>
+            <w:r>
+              <w:rPr>
+                <w:rFonts w:ascii="Times New Roman" w:cs="Times New Roman" w:eastAsia="Times New Roman" w:hAnsi="Times New Roman"/>
+                <w:sz w:val="24"/>
+                <w:szCs w:val="24"/>
+                <w:rtl w:val="0"/>
+              </w:rPr>
+              <w:t xml:space="preserve">Icono Modificar: Redirige a la sección “Modificar Objetivo”.</w:t>
+            </w:r>
+          </w:p>
+        </w:tc>
+      </w:tr>
+      <w:tr>
+        <w:trPr>
+          <w:cantSplit w:val="0"/>
+          <w:tblHeader w:val="0"/>
+        </w:trPr>
+        <w:tc>
+          <w:tcPr>
+            <w:shd w:fill="auto" w:val="clear"/>
+            <w:tcMar>
+              <w:top w:w="100.0" w:type="dxa"/>
+              <w:left w:w="100.0" w:type="dxa"/>
+              <w:bottom w:w="100.0" w:type="dxa"/>
+              <w:right w:w="100.0" w:type="dxa"/>
+            </w:tcMar>
+            <w:vAlign w:val="top"/>
+          </w:tcPr>
+          <w:p>
+            <w:pPr>
+              <w:widowControl w:val="0"/>
+              <w:spacing w:line="240" w:lineRule="auto"/>
+              <w:jc w:val="center"/>
+              <w:rPr>
+                <w:rFonts w:ascii="Times New Roman" w:cs="Times New Roman" w:eastAsia="Times New Roman" w:hAnsi="Times New Roman"/>
+                <w:sz w:val="24"/>
+                <w:szCs w:val="24"/>
+              </w:rPr>
+            </w:pPr>
+            <w:r>
+              <w:rPr>
+                <w:rFonts w:ascii="Times New Roman" w:cs="Times New Roman" w:eastAsia="Times New Roman" w:hAnsi="Times New Roman"/>
+                <w:sz w:val="24"/>
+                <w:szCs w:val="24"/>
+              </w:rPr>
+              <w:drawing>
+                <wp:inline distB="114300" distT="114300" distL="114300" distR="114300">
+                  <wp:extent cx="647700" cy="838200"/>
+                  <wp:effectExtent b="0" l="0" r="0" t="0"/>
+                  <wp:docPr id="6" name="image18.png"/>
                   <a:graphic>
                     <a:graphicData uri="http://schemas.openxmlformats.org/drawingml/2006/picture">
                       <pic:pic>
@@ -8537,7 +8101,7 @@
                         <pic:spPr>
                           <a:xfrm>
                             <a:off x="0" y="0"/>
-                            <a:ext cx="952500" cy="962025"/>
+                            <a:ext cx="647700" cy="838200"/>
                           </a:xfrm>
                           <a:prstGeom prst="rect"/>
                           <a:ln/>
@@ -8570,7 +8134,7 @@
             <w:pPr>
               <w:numPr>
                 <w:ilvl w:val="0"/>
-                <w:numId w:val="22"/>
+                <w:numId w:val="24"/>
               </w:numPr>
               <w:ind w:left="720" w:hanging="360"/>
               <w:rPr>
@@ -8586,7 +8150,7 @@
                 <w:szCs w:val="24"/>
                 <w:rtl w:val="0"/>
               </w:rPr>
-              <w:t xml:space="preserve">Icono Añadir/Actualizar: Indica el campo para modificar el objetivo que se ha seleccionado.</w:t>
+              <w:t xml:space="preserve">Icono Eliminar: Al presionar este icono, se elimina el objetivo correspondiente.</w:t>
             </w:r>
           </w:p>
         </w:tc>
@@ -8596,28 +8160,43 @@
       <w:pPr>
         <w:pStyle w:val="Heading1"/>
         <w:spacing w:after="240" w:before="240" w:lineRule="auto"/>
-        <w:rPr>
-          <w:rFonts w:ascii="Times New Roman" w:cs="Times New Roman" w:eastAsia="Times New Roman" w:hAnsi="Times New Roman"/>
-          <w:b w:val="1"/>
-          <w:sz w:val="24"/>
-          <w:szCs w:val="24"/>
-        </w:rPr>
-      </w:pPr>
-      <w:bookmarkStart w:colFirst="0" w:colLast="0" w:name="_kb857ai2wxlr" w:id="13"/>
-      <w:bookmarkEnd w:id="13"/>
-      <w:r>
-        <w:rPr>
-          <w:rFonts w:ascii="Times New Roman" w:cs="Times New Roman" w:eastAsia="Times New Roman" w:hAnsi="Times New Roman"/>
-          <w:b w:val="1"/>
-          <w:sz w:val="24"/>
-          <w:szCs w:val="24"/>
-          <w:rtl w:val="0"/>
-        </w:rPr>
-        <w:t xml:space="preserve">Guía de estilos</w:t>
+        <w:ind w:left="0" w:firstLine="0"/>
+        <w:rPr/>
+      </w:pPr>
+      <w:bookmarkStart w:colFirst="0" w:colLast="0" w:name="_gjrkgggbjlvf" w:id="14"/>
+      <w:bookmarkEnd w:id="14"/>
+      <w:r>
+        <w:rPr>
+          <w:rtl w:val="0"/>
+        </w:rPr>
       </w:r>
     </w:p>
     <w:p>
       <w:pPr>
+        <w:pStyle w:val="Heading1"/>
+        <w:spacing w:after="240" w:before="240" w:lineRule="auto"/>
+        <w:rPr>
+          <w:rFonts w:ascii="Times New Roman" w:cs="Times New Roman" w:eastAsia="Times New Roman" w:hAnsi="Times New Roman"/>
+          <w:b w:val="1"/>
+          <w:sz w:val="24"/>
+          <w:szCs w:val="24"/>
+        </w:rPr>
+      </w:pPr>
+      <w:bookmarkStart w:colFirst="0" w:colLast="0" w:name="_kb857ai2wxlr" w:id="15"/>
+      <w:bookmarkEnd w:id="15"/>
+      <w:r>
+        <w:rPr>
+          <w:rFonts w:ascii="Times New Roman" w:cs="Times New Roman" w:eastAsia="Times New Roman" w:hAnsi="Times New Roman"/>
+          <w:b w:val="1"/>
+          <w:sz w:val="24"/>
+          <w:szCs w:val="24"/>
+          <w:rtl w:val="0"/>
+        </w:rPr>
+        <w:t xml:space="preserve">Guía de estilos</w:t>
+      </w:r>
+    </w:p>
+    <w:p>
+      <w:pPr>
         <w:spacing w:after="240" w:before="240" w:lineRule="auto"/>
         <w:ind w:left="0" w:firstLine="0"/>
         <w:rPr>
@@ -8660,7 +8239,7 @@
       <w:pPr>
         <w:numPr>
           <w:ilvl w:val="0"/>
-          <w:numId w:val="18"/>
+          <w:numId w:val="21"/>
         </w:numPr>
         <w:pBdr>
           <w:top w:color="auto" w:space="0" w:sz="0" w:val="none"/>
@@ -8686,14 +8265,14 @@
           <w:szCs w:val="24"/>
           <w:rtl w:val="0"/>
         </w:rPr>
-        <w:t xml:space="preserve">Paleta de colores: Rojo #D75151 y Gris #D9D9D9</w:t>
+        <w:t xml:space="preserve">Paleta de colores: Azul #0B72D2, Gris-Celeste #ADC0D1 y Amarillo #FFD166.</w:t>
       </w:r>
     </w:p>
     <w:p>
       <w:pPr>
         <w:numPr>
           <w:ilvl w:val="0"/>
-          <w:numId w:val="18"/>
+          <w:numId w:val="21"/>
         </w:numPr>
         <w:pBdr>
           <w:top w:color="auto" w:space="0" w:sz="0" w:val="none"/>
@@ -8725,7 +8304,7 @@
       <w:pPr>
         <w:numPr>
           <w:ilvl w:val="0"/>
-          <w:numId w:val="18"/>
+          <w:numId w:val="21"/>
         </w:numPr>
         <w:pBdr>
           <w:top w:color="auto" w:space="0" w:sz="0" w:val="none"/>
@@ -8783,7 +8362,7 @@
       <w:pPr>
         <w:numPr>
           <w:ilvl w:val="0"/>
-          <w:numId w:val="20"/>
+          <w:numId w:val="23"/>
         </w:numPr>
         <w:pBdr>
           <w:top w:color="auto" w:space="0" w:sz="0" w:val="none"/>
@@ -8816,7 +8395,7 @@
       <w:pPr>
         <w:numPr>
           <w:ilvl w:val="0"/>
-          <w:numId w:val="20"/>
+          <w:numId w:val="23"/>
         </w:numPr>
         <w:pBdr>
           <w:top w:color="auto" w:space="0" w:sz="0" w:val="none"/>
@@ -8848,7 +8427,7 @@
       <w:pPr>
         <w:numPr>
           <w:ilvl w:val="0"/>
-          <w:numId w:val="20"/>
+          <w:numId w:val="23"/>
         </w:numPr>
         <w:pBdr>
           <w:top w:color="auto" w:space="0" w:sz="0" w:val="none"/>
@@ -9574,10 +9153,10 @@
     <w:lvl w:ilvl="0">
       <w:start w:val="1"/>
       <w:numFmt w:val="bullet"/>
-      <w:lvlText w:val="●"/>
-      <w:lvlJc w:val="left"/>
-      <w:pPr>
-        <w:ind w:left="720" w:hanging="360"/>
+      <w:lvlText w:val="-"/>
+      <w:lvlJc w:val="left"/>
+      <w:pPr>
+        <w:ind w:left="1440" w:hanging="360"/>
       </w:pPr>
       <w:rPr>
         <w:u w:val="none"/>
@@ -9586,10 +9165,10 @@
     <w:lvl w:ilvl="1">
       <w:start w:val="1"/>
       <w:numFmt w:val="bullet"/>
-      <w:lvlText w:val="○"/>
-      <w:lvlJc w:val="left"/>
-      <w:pPr>
-        <w:ind w:left="1440" w:hanging="360"/>
+      <w:lvlText w:val="-"/>
+      <w:lvlJc w:val="left"/>
+      <w:pPr>
+        <w:ind w:left="2160" w:hanging="360"/>
       </w:pPr>
       <w:rPr>
         <w:u w:val="none"/>
@@ -9598,10 +9177,10 @@
     <w:lvl w:ilvl="2">
       <w:start w:val="1"/>
       <w:numFmt w:val="bullet"/>
-      <w:lvlText w:val="■"/>
-      <w:lvlJc w:val="left"/>
-      <w:pPr>
-        <w:ind w:left="2160" w:hanging="360"/>
+      <w:lvlText w:val="-"/>
+      <w:lvlJc w:val="left"/>
+      <w:pPr>
+        <w:ind w:left="2880" w:hanging="360"/>
       </w:pPr>
       <w:rPr>
         <w:u w:val="none"/>
@@ -9610,10 +9189,10 @@
     <w:lvl w:ilvl="3">
       <w:start w:val="1"/>
       <w:numFmt w:val="bullet"/>
-      <w:lvlText w:val="●"/>
-      <w:lvlJc w:val="left"/>
-      <w:pPr>
-        <w:ind w:left="2880" w:hanging="360"/>
+      <w:lvlText w:val="-"/>
+      <w:lvlJc w:val="left"/>
+      <w:pPr>
+        <w:ind w:left="3600" w:hanging="360"/>
       </w:pPr>
       <w:rPr>
         <w:u w:val="none"/>
@@ -9622,10 +9201,10 @@
     <w:lvl w:ilvl="4">
       <w:start w:val="1"/>
       <w:numFmt w:val="bullet"/>
-      <w:lvlText w:val="○"/>
-      <w:lvlJc w:val="left"/>
-      <w:pPr>
-        <w:ind w:left="3600" w:hanging="360"/>
+      <w:lvlText w:val="-"/>
+      <w:lvlJc w:val="left"/>
+      <w:pPr>
+        <w:ind w:left="4320" w:hanging="360"/>
       </w:pPr>
       <w:rPr>
         <w:u w:val="none"/>
@@ -9634,10 +9213,10 @@
     <w:lvl w:ilvl="5">
       <w:start w:val="1"/>
       <w:numFmt w:val="bullet"/>
-      <w:lvlText w:val="■"/>
-      <w:lvlJc w:val="left"/>
-      <w:pPr>
-        <w:ind w:left="4320" w:hanging="360"/>
+      <w:lvlText w:val="-"/>
+      <w:lvlJc w:val="left"/>
+      <w:pPr>
+        <w:ind w:left="5040" w:hanging="360"/>
       </w:pPr>
       <w:rPr>
         <w:u w:val="none"/>
@@ -9646,10 +9225,10 @@
     <w:lvl w:ilvl="6">
       <w:start w:val="1"/>
       <w:numFmt w:val="bullet"/>
-      <w:lvlText w:val="●"/>
-      <w:lvlJc w:val="left"/>
-      <w:pPr>
-        <w:ind w:left="5040" w:hanging="360"/>
+      <w:lvlText w:val="-"/>
+      <w:lvlJc w:val="left"/>
+      <w:pPr>
+        <w:ind w:left="5760" w:hanging="360"/>
       </w:pPr>
       <w:rPr>
         <w:u w:val="none"/>
@@ -9658,10 +9237,10 @@
     <w:lvl w:ilvl="7">
       <w:start w:val="1"/>
       <w:numFmt w:val="bullet"/>
-      <w:lvlText w:val="○"/>
-      <w:lvlJc w:val="left"/>
-      <w:pPr>
-        <w:ind w:left="5760" w:hanging="360"/>
+      <w:lvlText w:val="-"/>
+      <w:lvlJc w:val="left"/>
+      <w:pPr>
+        <w:ind w:left="6480" w:hanging="360"/>
       </w:pPr>
       <w:rPr>
         <w:u w:val="none"/>
@@ -9670,10 +9249,10 @@
     <w:lvl w:ilvl="8">
       <w:start w:val="1"/>
       <w:numFmt w:val="bullet"/>
-      <w:lvlText w:val="■"/>
-      <w:lvlJc w:val="left"/>
-      <w:pPr>
-        <w:ind w:left="6480" w:hanging="360"/>
+      <w:lvlText w:val="-"/>
+      <w:lvlJc w:val="left"/>
+      <w:pPr>
+        <w:ind w:left="7200" w:hanging="360"/>
       </w:pPr>
       <w:rPr>
         <w:u w:val="none"/>
@@ -10014,7 +9593,19 @@
     <w:lvl w:ilvl="0">
       <w:start w:val="1"/>
       <w:numFmt w:val="bullet"/>
-      <w:lvlText w:val="-"/>
+      <w:lvlText w:val="●"/>
+      <w:lvlJc w:val="left"/>
+      <w:pPr>
+        <w:ind w:left="720" w:hanging="360"/>
+      </w:pPr>
+      <w:rPr>
+        <w:u w:val="none"/>
+      </w:rPr>
+    </w:lvl>
+    <w:lvl w:ilvl="1">
+      <w:start w:val="1"/>
+      <w:numFmt w:val="bullet"/>
+      <w:lvlText w:val="○"/>
       <w:lvlJc w:val="left"/>
       <w:pPr>
         <w:ind w:left="1440" w:hanging="360"/>
@@ -10023,10 +9614,10 @@
         <w:u w:val="none"/>
       </w:rPr>
     </w:lvl>
-    <w:lvl w:ilvl="1">
-      <w:start w:val="1"/>
-      <w:numFmt w:val="bullet"/>
-      <w:lvlText w:val="-"/>
+    <w:lvl w:ilvl="2">
+      <w:start w:val="1"/>
+      <w:numFmt w:val="bullet"/>
+      <w:lvlText w:val="■"/>
       <w:lvlJc w:val="left"/>
       <w:pPr>
         <w:ind w:left="2160" w:hanging="360"/>
@@ -10035,10 +9626,10 @@
         <w:u w:val="none"/>
       </w:rPr>
     </w:lvl>
-    <w:lvl w:ilvl="2">
-      <w:start w:val="1"/>
-      <w:numFmt w:val="bullet"/>
-      <w:lvlText w:val="-"/>
+    <w:lvl w:ilvl="3">
+      <w:start w:val="1"/>
+      <w:numFmt w:val="bullet"/>
+      <w:lvlText w:val="●"/>
       <w:lvlJc w:val="left"/>
       <w:pPr>
         <w:ind w:left="2880" w:hanging="360"/>
@@ -10047,10 +9638,10 @@
         <w:u w:val="none"/>
       </w:rPr>
     </w:lvl>
-    <w:lvl w:ilvl="3">
-      <w:start w:val="1"/>
-      <w:numFmt w:val="bullet"/>
-      <w:lvlText w:val="-"/>
+    <w:lvl w:ilvl="4">
+      <w:start w:val="1"/>
+      <w:numFmt w:val="bullet"/>
+      <w:lvlText w:val="○"/>
       <w:lvlJc w:val="left"/>
       <w:pPr>
         <w:ind w:left="3600" w:hanging="360"/>
@@ -10059,10 +9650,10 @@
         <w:u w:val="none"/>
       </w:rPr>
     </w:lvl>
-    <w:lvl w:ilvl="4">
-      <w:start w:val="1"/>
-      <w:numFmt w:val="bullet"/>
-      <w:lvlText w:val="-"/>
+    <w:lvl w:ilvl="5">
+      <w:start w:val="1"/>
+      <w:numFmt w:val="bullet"/>
+      <w:lvlText w:val="■"/>
       <w:lvlJc w:val="left"/>
       <w:pPr>
         <w:ind w:left="4320" w:hanging="360"/>
@@ -10071,10 +9662,10 @@
         <w:u w:val="none"/>
       </w:rPr>
     </w:lvl>
-    <w:lvl w:ilvl="5">
-      <w:start w:val="1"/>
-      <w:numFmt w:val="bullet"/>
-      <w:lvlText w:val="-"/>
+    <w:lvl w:ilvl="6">
+      <w:start w:val="1"/>
+      <w:numFmt w:val="bullet"/>
+      <w:lvlText w:val="●"/>
       <w:lvlJc w:val="left"/>
       <w:pPr>
         <w:ind w:left="5040" w:hanging="360"/>
@@ -10083,10 +9674,10 @@
         <w:u w:val="none"/>
       </w:rPr>
     </w:lvl>
-    <w:lvl w:ilvl="6">
-      <w:start w:val="1"/>
-      <w:numFmt w:val="bullet"/>
-      <w:lvlText w:val="-"/>
+    <w:lvl w:ilvl="7">
+      <w:start w:val="1"/>
+      <w:numFmt w:val="bullet"/>
+      <w:lvlText w:val="○"/>
       <w:lvlJc w:val="left"/>
       <w:pPr>
         <w:ind w:left="5760" w:hanging="360"/>
@@ -10095,25 +9686,13 @@
         <w:u w:val="none"/>
       </w:rPr>
     </w:lvl>
-    <w:lvl w:ilvl="7">
-      <w:start w:val="1"/>
-      <w:numFmt w:val="bullet"/>
-      <w:lvlText w:val="-"/>
+    <w:lvl w:ilvl="8">
+      <w:start w:val="1"/>
+      <w:numFmt w:val="bullet"/>
+      <w:lvlText w:val="■"/>
       <w:lvlJc w:val="left"/>
       <w:pPr>
         <w:ind w:left="6480" w:hanging="360"/>
-      </w:pPr>
-      <w:rPr>
-        <w:u w:val="none"/>
-      </w:rPr>
-    </w:lvl>
-    <w:lvl w:ilvl="8">
-      <w:start w:val="1"/>
-      <w:numFmt w:val="bullet"/>
-      <w:lvlText w:val="-"/>
-      <w:lvlJc w:val="left"/>
-      <w:pPr>
-        <w:ind w:left="7200" w:hanging="360"/>
       </w:pPr>
       <w:rPr>
         <w:u w:val="none"/>
@@ -10234,7 +9813,7 @@
     <w:lvl w:ilvl="0">
       <w:start w:val="1"/>
       <w:numFmt w:val="bullet"/>
-      <w:lvlText w:val="●"/>
+      <w:lvlText w:val="-"/>
       <w:lvlJc w:val="left"/>
       <w:pPr>
         <w:ind w:left="1440" w:hanging="360"/>
@@ -10246,7 +9825,7 @@
     <w:lvl w:ilvl="1">
       <w:start w:val="1"/>
       <w:numFmt w:val="bullet"/>
-      <w:lvlText w:val="○"/>
+      <w:lvlText w:val="-"/>
       <w:lvlJc w:val="left"/>
       <w:pPr>
         <w:ind w:left="2160" w:hanging="360"/>
@@ -10258,7 +9837,7 @@
     <w:lvl w:ilvl="2">
       <w:start w:val="1"/>
       <w:numFmt w:val="bullet"/>
-      <w:lvlText w:val="■"/>
+      <w:lvlText w:val="-"/>
       <w:lvlJc w:val="left"/>
       <w:pPr>
         <w:ind w:left="2880" w:hanging="360"/>
@@ -10270,7 +9849,7 @@
     <w:lvl w:ilvl="3">
       <w:start w:val="1"/>
       <w:numFmt w:val="bullet"/>
-      <w:lvlText w:val="●"/>
+      <w:lvlText w:val="-"/>
       <w:lvlJc w:val="left"/>
       <w:pPr>
         <w:ind w:left="3600" w:hanging="360"/>
@@ -10282,7 +9861,7 @@
     <w:lvl w:ilvl="4">
       <w:start w:val="1"/>
       <w:numFmt w:val="bullet"/>
-      <w:lvlText w:val="○"/>
+      <w:lvlText w:val="-"/>
       <w:lvlJc w:val="left"/>
       <w:pPr>
         <w:ind w:left="4320" w:hanging="360"/>
@@ -10294,7 +9873,7 @@
     <w:lvl w:ilvl="5">
       <w:start w:val="1"/>
       <w:numFmt w:val="bullet"/>
-      <w:lvlText w:val="■"/>
+      <w:lvlText w:val="-"/>
       <w:lvlJc w:val="left"/>
       <w:pPr>
         <w:ind w:left="5040" w:hanging="360"/>
@@ -10306,7 +9885,7 @@
     <w:lvl w:ilvl="6">
       <w:start w:val="1"/>
       <w:numFmt w:val="bullet"/>
-      <w:lvlText w:val="●"/>
+      <w:lvlText w:val="-"/>
       <w:lvlJc w:val="left"/>
       <w:pPr>
         <w:ind w:left="5760" w:hanging="360"/>
@@ -10318,7 +9897,7 @@
     <w:lvl w:ilvl="7">
       <w:start w:val="1"/>
       <w:numFmt w:val="bullet"/>
-      <w:lvlText w:val="○"/>
+      <w:lvlText w:val="-"/>
       <w:lvlJc w:val="left"/>
       <w:pPr>
         <w:ind w:left="6480" w:hanging="360"/>
@@ -10330,7 +9909,7 @@
     <w:lvl w:ilvl="8">
       <w:start w:val="1"/>
       <w:numFmt w:val="bullet"/>
-      <w:lvlText w:val="■"/>
+      <w:lvlText w:val="-"/>
       <w:lvlJc w:val="left"/>
       <w:pPr>
         <w:ind w:left="7200" w:hanging="360"/>
@@ -10344,10 +9923,10 @@
     <w:lvl w:ilvl="0">
       <w:start w:val="1"/>
       <w:numFmt w:val="bullet"/>
-      <w:lvlText w:val="●"/>
-      <w:lvlJc w:val="left"/>
-      <w:pPr>
-        <w:ind w:left="720" w:hanging="360"/>
+      <w:lvlText w:val="-"/>
+      <w:lvlJc w:val="left"/>
+      <w:pPr>
+        <w:ind w:left="1440" w:hanging="360"/>
       </w:pPr>
       <w:rPr>
         <w:u w:val="none"/>
@@ -10356,10 +9935,10 @@
     <w:lvl w:ilvl="1">
       <w:start w:val="1"/>
       <w:numFmt w:val="bullet"/>
-      <w:lvlText w:val="○"/>
-      <w:lvlJc w:val="left"/>
-      <w:pPr>
-        <w:ind w:left="1440" w:hanging="360"/>
+      <w:lvlText w:val="-"/>
+      <w:lvlJc w:val="left"/>
+      <w:pPr>
+        <w:ind w:left="2160" w:hanging="360"/>
       </w:pPr>
       <w:rPr>
         <w:u w:val="none"/>
@@ -10368,10 +9947,10 @@
     <w:lvl w:ilvl="2">
       <w:start w:val="1"/>
       <w:numFmt w:val="bullet"/>
-      <w:lvlText w:val="■"/>
-      <w:lvlJc w:val="left"/>
-      <w:pPr>
-        <w:ind w:left="2160" w:hanging="360"/>
+      <w:lvlText w:val="-"/>
+      <w:lvlJc w:val="left"/>
+      <w:pPr>
+        <w:ind w:left="2880" w:hanging="360"/>
       </w:pPr>
       <w:rPr>
         <w:u w:val="none"/>
@@ -10380,10 +9959,10 @@
     <w:lvl w:ilvl="3">
       <w:start w:val="1"/>
       <w:numFmt w:val="bullet"/>
-      <w:lvlText w:val="●"/>
-      <w:lvlJc w:val="left"/>
-      <w:pPr>
-        <w:ind w:left="2880" w:hanging="360"/>
+      <w:lvlText w:val="-"/>
+      <w:lvlJc w:val="left"/>
+      <w:pPr>
+        <w:ind w:left="3600" w:hanging="360"/>
       </w:pPr>
       <w:rPr>
         <w:u w:val="none"/>
@@ -10392,10 +9971,10 @@
     <w:lvl w:ilvl="4">
       <w:start w:val="1"/>
       <w:numFmt w:val="bullet"/>
-      <w:lvlText w:val="○"/>
-      <w:lvlJc w:val="left"/>
-      <w:pPr>
-        <w:ind w:left="3600" w:hanging="360"/>
+      <w:lvlText w:val="-"/>
+      <w:lvlJc w:val="left"/>
+      <w:pPr>
+        <w:ind w:left="4320" w:hanging="360"/>
       </w:pPr>
       <w:rPr>
         <w:u w:val="none"/>
@@ -10404,10 +9983,10 @@
     <w:lvl w:ilvl="5">
       <w:start w:val="1"/>
       <w:numFmt w:val="bullet"/>
-      <w:lvlText w:val="■"/>
-      <w:lvlJc w:val="left"/>
-      <w:pPr>
-        <w:ind w:left="4320" w:hanging="360"/>
+      <w:lvlText w:val="-"/>
+      <w:lvlJc w:val="left"/>
+      <w:pPr>
+        <w:ind w:left="5040" w:hanging="360"/>
       </w:pPr>
       <w:rPr>
         <w:u w:val="none"/>
@@ -10416,10 +9995,10 @@
     <w:lvl w:ilvl="6">
       <w:start w:val="1"/>
       <w:numFmt w:val="bullet"/>
-      <w:lvlText w:val="●"/>
-      <w:lvlJc w:val="left"/>
-      <w:pPr>
-        <w:ind w:left="5040" w:hanging="360"/>
+      <w:lvlText w:val="-"/>
+      <w:lvlJc w:val="left"/>
+      <w:pPr>
+        <w:ind w:left="5760" w:hanging="360"/>
       </w:pPr>
       <w:rPr>
         <w:u w:val="none"/>
@@ -10428,10 +10007,10 @@
     <w:lvl w:ilvl="7">
       <w:start w:val="1"/>
       <w:numFmt w:val="bullet"/>
-      <w:lvlText w:val="○"/>
-      <w:lvlJc w:val="left"/>
-      <w:pPr>
-        <w:ind w:left="5760" w:hanging="360"/>
+      <w:lvlText w:val="-"/>
+      <w:lvlJc w:val="left"/>
+      <w:pPr>
+        <w:ind w:left="6480" w:hanging="360"/>
       </w:pPr>
       <w:rPr>
         <w:u w:val="none"/>
@@ -10440,10 +10019,10 @@
     <w:lvl w:ilvl="8">
       <w:start w:val="1"/>
       <w:numFmt w:val="bullet"/>
-      <w:lvlText w:val="■"/>
-      <w:lvlJc w:val="left"/>
-      <w:pPr>
-        <w:ind w:left="6480" w:hanging="360"/>
+      <w:lvlText w:val="-"/>
+      <w:lvlJc w:val="left"/>
+      <w:pPr>
+        <w:ind w:left="7200" w:hanging="360"/>
       </w:pPr>
       <w:rPr>
         <w:u w:val="none"/>
@@ -10454,7 +10033,7 @@
     <w:lvl w:ilvl="0">
       <w:start w:val="1"/>
       <w:numFmt w:val="bullet"/>
-      <w:lvlText w:val="●"/>
+      <w:lvlText w:val="-"/>
       <w:lvlJc w:val="left"/>
       <w:pPr>
         <w:ind w:left="720" w:hanging="360"/>
@@ -10466,7 +10045,7 @@
     <w:lvl w:ilvl="1">
       <w:start w:val="1"/>
       <w:numFmt w:val="bullet"/>
-      <w:lvlText w:val="○"/>
+      <w:lvlText w:val="-"/>
       <w:lvlJc w:val="left"/>
       <w:pPr>
         <w:ind w:left="1440" w:hanging="360"/>
@@ -10478,7 +10057,7 @@
     <w:lvl w:ilvl="2">
       <w:start w:val="1"/>
       <w:numFmt w:val="bullet"/>
-      <w:lvlText w:val="■"/>
+      <w:lvlText w:val="-"/>
       <w:lvlJc w:val="left"/>
       <w:pPr>
         <w:ind w:left="2160" w:hanging="360"/>
@@ -10490,7 +10069,7 @@
     <w:lvl w:ilvl="3">
       <w:start w:val="1"/>
       <w:numFmt w:val="bullet"/>
-      <w:lvlText w:val="●"/>
+      <w:lvlText w:val="-"/>
       <w:lvlJc w:val="left"/>
       <w:pPr>
         <w:ind w:left="2880" w:hanging="360"/>
@@ -10502,7 +10081,7 @@
     <w:lvl w:ilvl="4">
       <w:start w:val="1"/>
       <w:numFmt w:val="bullet"/>
-      <w:lvlText w:val="○"/>
+      <w:lvlText w:val="-"/>
       <w:lvlJc w:val="left"/>
       <w:pPr>
         <w:ind w:left="3600" w:hanging="360"/>
@@ -10514,7 +10093,7 @@
     <w:lvl w:ilvl="5">
       <w:start w:val="1"/>
       <w:numFmt w:val="bullet"/>
-      <w:lvlText w:val="■"/>
+      <w:lvlText w:val="-"/>
       <w:lvlJc w:val="left"/>
       <w:pPr>
         <w:ind w:left="4320" w:hanging="360"/>
@@ -10526,7 +10105,7 @@
     <w:lvl w:ilvl="6">
       <w:start w:val="1"/>
       <w:numFmt w:val="bullet"/>
-      <w:lvlText w:val="●"/>
+      <w:lvlText w:val="-"/>
       <w:lvlJc w:val="left"/>
       <w:pPr>
         <w:ind w:left="5040" w:hanging="360"/>
@@ -10538,7 +10117,7 @@
     <w:lvl w:ilvl="7">
       <w:start w:val="1"/>
       <w:numFmt w:val="bullet"/>
-      <w:lvlText w:val="○"/>
+      <w:lvlText w:val="-"/>
       <w:lvlJc w:val="left"/>
       <w:pPr>
         <w:ind w:left="5760" w:hanging="360"/>
@@ -10550,7 +10129,7 @@
     <w:lvl w:ilvl="8">
       <w:start w:val="1"/>
       <w:numFmt w:val="bullet"/>
-      <w:lvlText w:val="■"/>
+      <w:lvlText w:val="-"/>
       <w:lvlJc w:val="left"/>
       <w:pPr>
         <w:ind w:left="6480" w:hanging="360"/>
@@ -10674,7 +10253,7 @@
     <w:lvl w:ilvl="0">
       <w:start w:val="1"/>
       <w:numFmt w:val="bullet"/>
-      <w:lvlText w:val="●"/>
+      <w:lvlText w:val="-"/>
       <w:lvlJc w:val="left"/>
       <w:pPr>
         <w:ind w:left="720" w:hanging="360"/>
@@ -10686,7 +10265,7 @@
     <w:lvl w:ilvl="1">
       <w:start w:val="1"/>
       <w:numFmt w:val="bullet"/>
-      <w:lvlText w:val="○"/>
+      <w:lvlText w:val="-"/>
       <w:lvlJc w:val="left"/>
       <w:pPr>
         <w:ind w:left="1440" w:hanging="360"/>
@@ -10698,7 +10277,7 @@
     <w:lvl w:ilvl="2">
       <w:start w:val="1"/>
       <w:numFmt w:val="bullet"/>
-      <w:lvlText w:val="■"/>
+      <w:lvlText w:val="-"/>
       <w:lvlJc w:val="left"/>
       <w:pPr>
         <w:ind w:left="2160" w:hanging="360"/>
@@ -10710,7 +10289,7 @@
     <w:lvl w:ilvl="3">
       <w:start w:val="1"/>
       <w:numFmt w:val="bullet"/>
-      <w:lvlText w:val="●"/>
+      <w:lvlText w:val="-"/>
       <w:lvlJc w:val="left"/>
       <w:pPr>
         <w:ind w:left="2880" w:hanging="360"/>
@@ -10722,7 +10301,7 @@
     <w:lvl w:ilvl="4">
       <w:start w:val="1"/>
       <w:numFmt w:val="bullet"/>
-      <w:lvlText w:val="○"/>
+      <w:lvlText w:val="-"/>
       <w:lvlJc w:val="left"/>
       <w:pPr>
         <w:ind w:left="3600" w:hanging="360"/>
@@ -10734,7 +10313,7 @@
     <w:lvl w:ilvl="5">
       <w:start w:val="1"/>
       <w:numFmt w:val="bullet"/>
-      <w:lvlText w:val="■"/>
+      <w:lvlText w:val="-"/>
       <w:lvlJc w:val="left"/>
       <w:pPr>
         <w:ind w:left="4320" w:hanging="360"/>
@@ -10746,7 +10325,7 @@
     <w:lvl w:ilvl="6">
       <w:start w:val="1"/>
       <w:numFmt w:val="bullet"/>
-      <w:lvlText w:val="●"/>
+      <w:lvlText w:val="-"/>
       <w:lvlJc w:val="left"/>
       <w:pPr>
         <w:ind w:left="5040" w:hanging="360"/>
@@ -10758,7 +10337,7 @@
     <w:lvl w:ilvl="7">
       <w:start w:val="1"/>
       <w:numFmt w:val="bullet"/>
-      <w:lvlText w:val="○"/>
+      <w:lvlText w:val="-"/>
       <w:lvlJc w:val="left"/>
       <w:pPr>
         <w:ind w:left="5760" w:hanging="360"/>
@@ -10770,7 +10349,7 @@
     <w:lvl w:ilvl="8">
       <w:start w:val="1"/>
       <w:numFmt w:val="bullet"/>
-      <w:lvlText w:val="■"/>
+      <w:lvlText w:val="-"/>
       <w:lvlJc w:val="left"/>
       <w:pPr>
         <w:ind w:left="6480" w:hanging="360"/>
@@ -10784,7 +10363,7 @@
     <w:lvl w:ilvl="0">
       <w:start w:val="1"/>
       <w:numFmt w:val="bullet"/>
-      <w:lvlText w:val="-"/>
+      <w:lvlText w:val="●"/>
       <w:lvlJc w:val="left"/>
       <w:pPr>
         <w:ind w:left="720" w:hanging="360"/>
@@ -10796,7 +10375,7 @@
     <w:lvl w:ilvl="1">
       <w:start w:val="1"/>
       <w:numFmt w:val="bullet"/>
-      <w:lvlText w:val="-"/>
+      <w:lvlText w:val="○"/>
       <w:lvlJc w:val="left"/>
       <w:pPr>
         <w:ind w:left="1440" w:hanging="360"/>
@@ -10808,7 +10387,7 @@
     <w:lvl w:ilvl="2">
       <w:start w:val="1"/>
       <w:numFmt w:val="bullet"/>
-      <w:lvlText w:val="-"/>
+      <w:lvlText w:val="■"/>
       <w:lvlJc w:val="left"/>
       <w:pPr>
         <w:ind w:left="2160" w:hanging="360"/>
@@ -10820,7 +10399,7 @@
     <w:lvl w:ilvl="3">
       <w:start w:val="1"/>
       <w:numFmt w:val="bullet"/>
-      <w:lvlText w:val="-"/>
+      <w:lvlText w:val="●"/>
       <w:lvlJc w:val="left"/>
       <w:pPr>
         <w:ind w:left="2880" w:hanging="360"/>
@@ -10832,7 +10411,7 @@
     <w:lvl w:ilvl="4">
       <w:start w:val="1"/>
       <w:numFmt w:val="bullet"/>
-      <w:lvlText w:val="-"/>
+      <w:lvlText w:val="○"/>
       <w:lvlJc w:val="left"/>
       <w:pPr>
         <w:ind w:left="3600" w:hanging="360"/>
@@ -10844,7 +10423,7 @@
     <w:lvl w:ilvl="5">
       <w:start w:val="1"/>
       <w:numFmt w:val="bullet"/>
-      <w:lvlText w:val="-"/>
+      <w:lvlText w:val="■"/>
       <w:lvlJc w:val="left"/>
       <w:pPr>
         <w:ind w:left="4320" w:hanging="360"/>
@@ -10856,7 +10435,7 @@
     <w:lvl w:ilvl="6">
       <w:start w:val="1"/>
       <w:numFmt w:val="bullet"/>
-      <w:lvlText w:val="-"/>
+      <w:lvlText w:val="●"/>
       <w:lvlJc w:val="left"/>
       <w:pPr>
         <w:ind w:left="5040" w:hanging="360"/>
@@ -10868,7 +10447,7 @@
     <w:lvl w:ilvl="7">
       <w:start w:val="1"/>
       <w:numFmt w:val="bullet"/>
-      <w:lvlText w:val="-"/>
+      <w:lvlText w:val="○"/>
       <w:lvlJc w:val="left"/>
       <w:pPr>
         <w:ind w:left="5760" w:hanging="360"/>
@@ -10880,7 +10459,7 @@
     <w:lvl w:ilvl="8">
       <w:start w:val="1"/>
       <w:numFmt w:val="bullet"/>
-      <w:lvlText w:val="-"/>
+      <w:lvlText w:val="■"/>
       <w:lvlJc w:val="left"/>
       <w:pPr>
         <w:ind w:left="6480" w:hanging="360"/>
@@ -10894,7 +10473,7 @@
     <w:lvl w:ilvl="0">
       <w:start w:val="1"/>
       <w:numFmt w:val="bullet"/>
-      <w:lvlText w:val="-"/>
+      <w:lvlText w:val="●"/>
       <w:lvlJc w:val="left"/>
       <w:pPr>
         <w:ind w:left="720" w:hanging="360"/>
@@ -10906,7 +10485,7 @@
     <w:lvl w:ilvl="1">
       <w:start w:val="1"/>
       <w:numFmt w:val="bullet"/>
-      <w:lvlText w:val="-"/>
+      <w:lvlText w:val="○"/>
       <w:lvlJc w:val="left"/>
       <w:pPr>
         <w:ind w:left="1440" w:hanging="360"/>
@@ -10918,7 +10497,7 @@
     <w:lvl w:ilvl="2">
       <w:start w:val="1"/>
       <w:numFmt w:val="bullet"/>
-      <w:lvlText w:val="-"/>
+      <w:lvlText w:val="■"/>
       <w:lvlJc w:val="left"/>
       <w:pPr>
         <w:ind w:left="2160" w:hanging="360"/>
@@ -10930,7 +10509,7 @@
     <w:lvl w:ilvl="3">
       <w:start w:val="1"/>
       <w:numFmt w:val="bullet"/>
-      <w:lvlText w:val="-"/>
+      <w:lvlText w:val="●"/>
       <w:lvlJc w:val="left"/>
       <w:pPr>
         <w:ind w:left="2880" w:hanging="360"/>
@@ -10942,7 +10521,7 @@
     <w:lvl w:ilvl="4">
       <w:start w:val="1"/>
       <w:numFmt w:val="bullet"/>
-      <w:lvlText w:val="-"/>
+      <w:lvlText w:val="○"/>
       <w:lvlJc w:val="left"/>
       <w:pPr>
         <w:ind w:left="3600" w:hanging="360"/>
@@ -10954,7 +10533,7 @@
     <w:lvl w:ilvl="5">
       <w:start w:val="1"/>
       <w:numFmt w:val="bullet"/>
-      <w:lvlText w:val="-"/>
+      <w:lvlText w:val="■"/>
       <w:lvlJc w:val="left"/>
       <w:pPr>
         <w:ind w:left="4320" w:hanging="360"/>
@@ -10966,7 +10545,7 @@
     <w:lvl w:ilvl="6">
       <w:start w:val="1"/>
       <w:numFmt w:val="bullet"/>
-      <w:lvlText w:val="-"/>
+      <w:lvlText w:val="●"/>
       <w:lvlJc w:val="left"/>
       <w:pPr>
         <w:ind w:left="5040" w:hanging="360"/>
@@ -10978,7 +10557,7 @@
     <w:lvl w:ilvl="7">
       <w:start w:val="1"/>
       <w:numFmt w:val="bullet"/>
-      <w:lvlText w:val="-"/>
+      <w:lvlText w:val="○"/>
       <w:lvlJc w:val="left"/>
       <w:pPr>
         <w:ind w:left="5760" w:hanging="360"/>
@@ -10990,7 +10569,7 @@
     <w:lvl w:ilvl="8">
       <w:start w:val="1"/>
       <w:numFmt w:val="bullet"/>
-      <w:lvlText w:val="-"/>
+      <w:lvlText w:val="■"/>
       <w:lvlJc w:val="left"/>
       <w:pPr>
         <w:ind w:left="6480" w:hanging="360"/>
@@ -11114,21 +10693,19 @@
     <w:lvl w:ilvl="0">
       <w:start w:val="1"/>
       <w:numFmt w:val="bullet"/>
-      <w:lvlText w:val="-"/>
+      <w:lvlText w:val="●"/>
       <w:lvlJc w:val="left"/>
       <w:pPr>
         <w:ind w:left="720" w:hanging="360"/>
       </w:pPr>
       <w:rPr>
-        <w:rFonts w:ascii="Arial" w:cs="Arial" w:eastAsia="Arial" w:hAnsi="Arial"/>
-        <w:b w:val="0"/>
         <w:u w:val="none"/>
       </w:rPr>
     </w:lvl>
     <w:lvl w:ilvl="1">
       <w:start w:val="1"/>
       <w:numFmt w:val="bullet"/>
-      <w:lvlText w:val="-"/>
+      <w:lvlText w:val="○"/>
       <w:lvlJc w:val="left"/>
       <w:pPr>
         <w:ind w:left="1440" w:hanging="360"/>
@@ -11140,7 +10717,7 @@
     <w:lvl w:ilvl="2">
       <w:start w:val="1"/>
       <w:numFmt w:val="bullet"/>
-      <w:lvlText w:val="-"/>
+      <w:lvlText w:val="■"/>
       <w:lvlJc w:val="left"/>
       <w:pPr>
         <w:ind w:left="2160" w:hanging="360"/>
@@ -11152,7 +10729,7 @@
     <w:lvl w:ilvl="3">
       <w:start w:val="1"/>
       <w:numFmt w:val="bullet"/>
-      <w:lvlText w:val="-"/>
+      <w:lvlText w:val="●"/>
       <w:lvlJc w:val="left"/>
       <w:pPr>
         <w:ind w:left="2880" w:hanging="360"/>
@@ -11164,7 +10741,7 @@
     <w:lvl w:ilvl="4">
       <w:start w:val="1"/>
       <w:numFmt w:val="bullet"/>
-      <w:lvlText w:val="-"/>
+      <w:lvlText w:val="○"/>
       <w:lvlJc w:val="left"/>
       <w:pPr>
         <w:ind w:left="3600" w:hanging="360"/>
@@ -11176,7 +10753,7 @@
     <w:lvl w:ilvl="5">
       <w:start w:val="1"/>
       <w:numFmt w:val="bullet"/>
-      <w:lvlText w:val="-"/>
+      <w:lvlText w:val="■"/>
       <w:lvlJc w:val="left"/>
       <w:pPr>
         <w:ind w:left="4320" w:hanging="360"/>
@@ -11188,7 +10765,7 @@
     <w:lvl w:ilvl="6">
       <w:start w:val="1"/>
       <w:numFmt w:val="bullet"/>
-      <w:lvlText w:val="-"/>
+      <w:lvlText w:val="●"/>
       <w:lvlJc w:val="left"/>
       <w:pPr>
         <w:ind w:left="5040" w:hanging="360"/>
@@ -11200,7 +10777,7 @@
     <w:lvl w:ilvl="7">
       <w:start w:val="1"/>
       <w:numFmt w:val="bullet"/>
-      <w:lvlText w:val="-"/>
+      <w:lvlText w:val="○"/>
       <w:lvlJc w:val="left"/>
       <w:pPr>
         <w:ind w:left="5760" w:hanging="360"/>
@@ -11212,7 +10789,7 @@
     <w:lvl w:ilvl="8">
       <w:start w:val="1"/>
       <w:numFmt w:val="bullet"/>
-      <w:lvlText w:val="-"/>
+      <w:lvlText w:val="■"/>
       <w:lvlJc w:val="left"/>
       <w:pPr>
         <w:ind w:left="6480" w:hanging="360"/>
@@ -11226,7 +10803,19 @@
     <w:lvl w:ilvl="0">
       <w:start w:val="1"/>
       <w:numFmt w:val="bullet"/>
-      <w:lvlText w:val="●"/>
+      <w:lvlText w:val="-"/>
+      <w:lvlJc w:val="left"/>
+      <w:pPr>
+        <w:ind w:left="720" w:hanging="360"/>
+      </w:pPr>
+      <w:rPr>
+        <w:u w:val="none"/>
+      </w:rPr>
+    </w:lvl>
+    <w:lvl w:ilvl="1">
+      <w:start w:val="1"/>
+      <w:numFmt w:val="bullet"/>
+      <w:lvlText w:val="-"/>
       <w:lvlJc w:val="left"/>
       <w:pPr>
         <w:ind w:left="1440" w:hanging="360"/>
@@ -11235,10 +10824,10 @@
         <w:u w:val="none"/>
       </w:rPr>
     </w:lvl>
-    <w:lvl w:ilvl="1">
-      <w:start w:val="1"/>
-      <w:numFmt w:val="bullet"/>
-      <w:lvlText w:val="○"/>
+    <w:lvl w:ilvl="2">
+      <w:start w:val="1"/>
+      <w:numFmt w:val="bullet"/>
+      <w:lvlText w:val="-"/>
       <w:lvlJc w:val="left"/>
       <w:pPr>
         <w:ind w:left="2160" w:hanging="360"/>
@@ -11247,10 +10836,10 @@
         <w:u w:val="none"/>
       </w:rPr>
     </w:lvl>
-    <w:lvl w:ilvl="2">
-      <w:start w:val="1"/>
-      <w:numFmt w:val="bullet"/>
-      <w:lvlText w:val="■"/>
+    <w:lvl w:ilvl="3">
+      <w:start w:val="1"/>
+      <w:numFmt w:val="bullet"/>
+      <w:lvlText w:val="-"/>
       <w:lvlJc w:val="left"/>
       <w:pPr>
         <w:ind w:left="2880" w:hanging="360"/>
@@ -11259,10 +10848,10 @@
         <w:u w:val="none"/>
       </w:rPr>
     </w:lvl>
-    <w:lvl w:ilvl="3">
-      <w:start w:val="1"/>
-      <w:numFmt w:val="bullet"/>
-      <w:lvlText w:val="●"/>
+    <w:lvl w:ilvl="4">
+      <w:start w:val="1"/>
+      <w:numFmt w:val="bullet"/>
+      <w:lvlText w:val="-"/>
       <w:lvlJc w:val="left"/>
       <w:pPr>
         <w:ind w:left="3600" w:hanging="360"/>
@@ -11271,10 +10860,10 @@
         <w:u w:val="none"/>
       </w:rPr>
     </w:lvl>
-    <w:lvl w:ilvl="4">
-      <w:start w:val="1"/>
-      <w:numFmt w:val="bullet"/>
-      <w:lvlText w:val="○"/>
+    <w:lvl w:ilvl="5">
+      <w:start w:val="1"/>
+      <w:numFmt w:val="bullet"/>
+      <w:lvlText w:val="-"/>
       <w:lvlJc w:val="left"/>
       <w:pPr>
         <w:ind w:left="4320" w:hanging="360"/>
@@ -11283,10 +10872,10 @@
         <w:u w:val="none"/>
       </w:rPr>
     </w:lvl>
-    <w:lvl w:ilvl="5">
-      <w:start w:val="1"/>
-      <w:numFmt w:val="bullet"/>
-      <w:lvlText w:val="■"/>
+    <w:lvl w:ilvl="6">
+      <w:start w:val="1"/>
+      <w:numFmt w:val="bullet"/>
+      <w:lvlText w:val="-"/>
       <w:lvlJc w:val="left"/>
       <w:pPr>
         <w:ind w:left="5040" w:hanging="360"/>
@@ -11295,10 +10884,10 @@
         <w:u w:val="none"/>
       </w:rPr>
     </w:lvl>
-    <w:lvl w:ilvl="6">
-      <w:start w:val="1"/>
-      <w:numFmt w:val="bullet"/>
-      <w:lvlText w:val="●"/>
+    <w:lvl w:ilvl="7">
+      <w:start w:val="1"/>
+      <w:numFmt w:val="bullet"/>
+      <w:lvlText w:val="-"/>
       <w:lvlJc w:val="left"/>
       <w:pPr>
         <w:ind w:left="5760" w:hanging="360"/>
@@ -11307,25 +10896,13 @@
         <w:u w:val="none"/>
       </w:rPr>
     </w:lvl>
-    <w:lvl w:ilvl="7">
-      <w:start w:val="1"/>
-      <w:numFmt w:val="bullet"/>
-      <w:lvlText w:val="○"/>
+    <w:lvl w:ilvl="8">
+      <w:start w:val="1"/>
+      <w:numFmt w:val="bullet"/>
+      <w:lvlText w:val="-"/>
       <w:lvlJc w:val="left"/>
       <w:pPr>
         <w:ind w:left="6480" w:hanging="360"/>
-      </w:pPr>
-      <w:rPr>
-        <w:u w:val="none"/>
-      </w:rPr>
-    </w:lvl>
-    <w:lvl w:ilvl="8">
-      <w:start w:val="1"/>
-      <w:numFmt w:val="bullet"/>
-      <w:lvlText w:val="■"/>
-      <w:lvlJc w:val="left"/>
-      <w:pPr>
-        <w:ind w:left="7200" w:hanging="360"/>
       </w:pPr>
       <w:rPr>
         <w:u w:val="none"/>
@@ -11336,7 +10913,7 @@
     <w:lvl w:ilvl="0">
       <w:start w:val="1"/>
       <w:numFmt w:val="bullet"/>
-      <w:lvlText w:val="-"/>
+      <w:lvlText w:val="●"/>
       <w:lvlJc w:val="left"/>
       <w:pPr>
         <w:ind w:left="1440" w:hanging="360"/>
@@ -11348,7 +10925,7 @@
     <w:lvl w:ilvl="1">
       <w:start w:val="1"/>
       <w:numFmt w:val="bullet"/>
-      <w:lvlText w:val="-"/>
+      <w:lvlText w:val="○"/>
       <w:lvlJc w:val="left"/>
       <w:pPr>
         <w:ind w:left="2160" w:hanging="360"/>
@@ -11360,7 +10937,7 @@
     <w:lvl w:ilvl="2">
       <w:start w:val="1"/>
       <w:numFmt w:val="bullet"/>
-      <w:lvlText w:val="-"/>
+      <w:lvlText w:val="■"/>
       <w:lvlJc w:val="left"/>
       <w:pPr>
         <w:ind w:left="2880" w:hanging="360"/>
@@ -11372,7 +10949,7 @@
     <w:lvl w:ilvl="3">
       <w:start w:val="1"/>
       <w:numFmt w:val="bullet"/>
-      <w:lvlText w:val="-"/>
+      <w:lvlText w:val="●"/>
       <w:lvlJc w:val="left"/>
       <w:pPr>
         <w:ind w:left="3600" w:hanging="360"/>
@@ -11384,7 +10961,7 @@
     <w:lvl w:ilvl="4">
       <w:start w:val="1"/>
       <w:numFmt w:val="bullet"/>
-      <w:lvlText w:val="-"/>
+      <w:lvlText w:val="○"/>
       <w:lvlJc w:val="left"/>
       <w:pPr>
         <w:ind w:left="4320" w:hanging="360"/>
@@ -11396,7 +10973,7 @@
     <w:lvl w:ilvl="5">
       <w:start w:val="1"/>
       <w:numFmt w:val="bullet"/>
-      <w:lvlText w:val="-"/>
+      <w:lvlText w:val="■"/>
       <w:lvlJc w:val="left"/>
       <w:pPr>
         <w:ind w:left="5040" w:hanging="360"/>
@@ -11408,7 +10985,7 @@
     <w:lvl w:ilvl="6">
       <w:start w:val="1"/>
       <w:numFmt w:val="bullet"/>
-      <w:lvlText w:val="-"/>
+      <w:lvlText w:val="●"/>
       <w:lvlJc w:val="left"/>
       <w:pPr>
         <w:ind w:left="5760" w:hanging="360"/>
@@ -11420,7 +10997,7 @@
     <w:lvl w:ilvl="7">
       <w:start w:val="1"/>
       <w:numFmt w:val="bullet"/>
-      <w:lvlText w:val="-"/>
+      <w:lvlText w:val="○"/>
       <w:lvlJc w:val="left"/>
       <w:pPr>
         <w:ind w:left="6480" w:hanging="360"/>
@@ -11432,7 +11009,7 @@
     <w:lvl w:ilvl="8">
       <w:start w:val="1"/>
       <w:numFmt w:val="bullet"/>
-      <w:lvlText w:val="-"/>
+      <w:lvlText w:val="■"/>
       <w:lvlJc w:val="left"/>
       <w:pPr>
         <w:ind w:left="7200" w:hanging="360"/>
@@ -11446,19 +11023,21 @@
     <w:lvl w:ilvl="0">
       <w:start w:val="1"/>
       <w:numFmt w:val="bullet"/>
-      <w:lvlText w:val="●"/>
+      <w:lvlText w:val="-"/>
       <w:lvlJc w:val="left"/>
       <w:pPr>
         <w:ind w:left="720" w:hanging="360"/>
       </w:pPr>
       <w:rPr>
+        <w:rFonts w:ascii="Arial" w:cs="Arial" w:eastAsia="Arial" w:hAnsi="Arial"/>
+        <w:b w:val="0"/>
         <w:u w:val="none"/>
       </w:rPr>
     </w:lvl>
     <w:lvl w:ilvl="1">
       <w:start w:val="1"/>
       <w:numFmt w:val="bullet"/>
-      <w:lvlText w:val="○"/>
+      <w:lvlText w:val="-"/>
       <w:lvlJc w:val="left"/>
       <w:pPr>
         <w:ind w:left="1440" w:hanging="360"/>
@@ -11470,7 +11049,7 @@
     <w:lvl w:ilvl="2">
       <w:start w:val="1"/>
       <w:numFmt w:val="bullet"/>
-      <w:lvlText w:val="■"/>
+      <w:lvlText w:val="-"/>
       <w:lvlJc w:val="left"/>
       <w:pPr>
         <w:ind w:left="2160" w:hanging="360"/>
@@ -11482,7 +11061,7 @@
     <w:lvl w:ilvl="3">
       <w:start w:val="1"/>
       <w:numFmt w:val="bullet"/>
-      <w:lvlText w:val="●"/>
+      <w:lvlText w:val="-"/>
       <w:lvlJc w:val="left"/>
       <w:pPr>
         <w:ind w:left="2880" w:hanging="360"/>
@@ -11494,7 +11073,7 @@
     <w:lvl w:ilvl="4">
       <w:start w:val="1"/>
       <w:numFmt w:val="bullet"/>
-      <w:lvlText w:val="○"/>
+      <w:lvlText w:val="-"/>
       <w:lvlJc w:val="left"/>
       <w:pPr>
         <w:ind w:left="3600" w:hanging="360"/>
@@ -11506,7 +11085,7 @@
     <w:lvl w:ilvl="5">
       <w:start w:val="1"/>
       <w:numFmt w:val="bullet"/>
-      <w:lvlText w:val="■"/>
+      <w:lvlText w:val="-"/>
       <w:lvlJc w:val="left"/>
       <w:pPr>
         <w:ind w:left="4320" w:hanging="360"/>
@@ -11518,7 +11097,7 @@
     <w:lvl w:ilvl="6">
       <w:start w:val="1"/>
       <w:numFmt w:val="bullet"/>
-      <w:lvlText w:val="●"/>
+      <w:lvlText w:val="-"/>
       <w:lvlJc w:val="left"/>
       <w:pPr>
         <w:ind w:left="5040" w:hanging="360"/>
@@ -11530,7 +11109,7 @@
     <w:lvl w:ilvl="7">
       <w:start w:val="1"/>
       <w:numFmt w:val="bullet"/>
-      <w:lvlText w:val="○"/>
+      <w:lvlText w:val="-"/>
       <w:lvlJc w:val="left"/>
       <w:pPr>
         <w:ind w:left="5760" w:hanging="360"/>
@@ -11542,7 +11121,7 @@
     <w:lvl w:ilvl="8">
       <w:start w:val="1"/>
       <w:numFmt w:val="bullet"/>
-      <w:lvlText w:val="■"/>
+      <w:lvlText w:val="-"/>
       <w:lvlJc w:val="left"/>
       <w:pPr>
         <w:ind w:left="6480" w:hanging="360"/>
@@ -11553,6 +11132,226 @@
     </w:lvl>
   </w:abstractNum>
   <w:abstractNum w:abstractNumId="23">
+    <w:lvl w:ilvl="0">
+      <w:start w:val="1"/>
+      <w:numFmt w:val="bullet"/>
+      <w:lvlText w:val="●"/>
+      <w:lvlJc w:val="left"/>
+      <w:pPr>
+        <w:ind w:left="1440" w:hanging="360"/>
+      </w:pPr>
+      <w:rPr>
+        <w:u w:val="none"/>
+      </w:rPr>
+    </w:lvl>
+    <w:lvl w:ilvl="1">
+      <w:start w:val="1"/>
+      <w:numFmt w:val="bullet"/>
+      <w:lvlText w:val="○"/>
+      <w:lvlJc w:val="left"/>
+      <w:pPr>
+        <w:ind w:left="2160" w:hanging="360"/>
+      </w:pPr>
+      <w:rPr>
+        <w:u w:val="none"/>
+      </w:rPr>
+    </w:lvl>
+    <w:lvl w:ilvl="2">
+      <w:start w:val="1"/>
+      <w:numFmt w:val="bullet"/>
+      <w:lvlText w:val="■"/>
+      <w:lvlJc w:val="left"/>
+      <w:pPr>
+        <w:ind w:left="2880" w:hanging="360"/>
+      </w:pPr>
+      <w:rPr>
+        <w:u w:val="none"/>
+      </w:rPr>
+    </w:lvl>
+    <w:lvl w:ilvl="3">
+      <w:start w:val="1"/>
+      <w:numFmt w:val="bullet"/>
+      <w:lvlText w:val="●"/>
+      <w:lvlJc w:val="left"/>
+      <w:pPr>
+        <w:ind w:left="3600" w:hanging="360"/>
+      </w:pPr>
+      <w:rPr>
+        <w:u w:val="none"/>
+      </w:rPr>
+    </w:lvl>
+    <w:lvl w:ilvl="4">
+      <w:start w:val="1"/>
+      <w:numFmt w:val="bullet"/>
+      <w:lvlText w:val="○"/>
+      <w:lvlJc w:val="left"/>
+      <w:pPr>
+        <w:ind w:left="4320" w:hanging="360"/>
+      </w:pPr>
+      <w:rPr>
+        <w:u w:val="none"/>
+      </w:rPr>
+    </w:lvl>
+    <w:lvl w:ilvl="5">
+      <w:start w:val="1"/>
+      <w:numFmt w:val="bullet"/>
+      <w:lvlText w:val="■"/>
+      <w:lvlJc w:val="left"/>
+      <w:pPr>
+        <w:ind w:left="5040" w:hanging="360"/>
+      </w:pPr>
+      <w:rPr>
+        <w:u w:val="none"/>
+      </w:rPr>
+    </w:lvl>
+    <w:lvl w:ilvl="6">
+      <w:start w:val="1"/>
+      <w:numFmt w:val="bullet"/>
+      <w:lvlText w:val="●"/>
+      <w:lvlJc w:val="left"/>
+      <w:pPr>
+        <w:ind w:left="5760" w:hanging="360"/>
+      </w:pPr>
+      <w:rPr>
+        <w:u w:val="none"/>
+      </w:rPr>
+    </w:lvl>
+    <w:lvl w:ilvl="7">
+      <w:start w:val="1"/>
+      <w:numFmt w:val="bullet"/>
+      <w:lvlText w:val="○"/>
+      <w:lvlJc w:val="left"/>
+      <w:pPr>
+        <w:ind w:left="6480" w:hanging="360"/>
+      </w:pPr>
+      <w:rPr>
+        <w:u w:val="none"/>
+      </w:rPr>
+    </w:lvl>
+    <w:lvl w:ilvl="8">
+      <w:start w:val="1"/>
+      <w:numFmt w:val="bullet"/>
+      <w:lvlText w:val="■"/>
+      <w:lvlJc w:val="left"/>
+      <w:pPr>
+        <w:ind w:left="7200" w:hanging="360"/>
+      </w:pPr>
+      <w:rPr>
+        <w:u w:val="none"/>
+      </w:rPr>
+    </w:lvl>
+  </w:abstractNum>
+  <w:abstractNum w:abstractNumId="24">
+    <w:lvl w:ilvl="0">
+      <w:start w:val="1"/>
+      <w:numFmt w:val="bullet"/>
+      <w:lvlText w:val="●"/>
+      <w:lvlJc w:val="left"/>
+      <w:pPr>
+        <w:ind w:left="720" w:hanging="360"/>
+      </w:pPr>
+      <w:rPr>
+        <w:u w:val="none"/>
+      </w:rPr>
+    </w:lvl>
+    <w:lvl w:ilvl="1">
+      <w:start w:val="1"/>
+      <w:numFmt w:val="bullet"/>
+      <w:lvlText w:val="○"/>
+      <w:lvlJc w:val="left"/>
+      <w:pPr>
+        <w:ind w:left="1440" w:hanging="360"/>
+      </w:pPr>
+      <w:rPr>
+        <w:u w:val="none"/>
+      </w:rPr>
+    </w:lvl>
+    <w:lvl w:ilvl="2">
+      <w:start w:val="1"/>
+      <w:numFmt w:val="bullet"/>
+      <w:lvlText w:val="■"/>
+      <w:lvlJc w:val="left"/>
+      <w:pPr>
+        <w:ind w:left="2160" w:hanging="360"/>
+      </w:pPr>
+      <w:rPr>
+        <w:u w:val="none"/>
+      </w:rPr>
+    </w:lvl>
+    <w:lvl w:ilvl="3">
+      <w:start w:val="1"/>
+      <w:numFmt w:val="bullet"/>
+      <w:lvlText w:val="●"/>
+      <w:lvlJc w:val="left"/>
+      <w:pPr>
+        <w:ind w:left="2880" w:hanging="360"/>
+      </w:pPr>
+      <w:rPr>
+        <w:u w:val="none"/>
+      </w:rPr>
+    </w:lvl>
+    <w:lvl w:ilvl="4">
+      <w:start w:val="1"/>
+      <w:numFmt w:val="bullet"/>
+      <w:lvlText w:val="○"/>
+      <w:lvlJc w:val="left"/>
+      <w:pPr>
+        <w:ind w:left="3600" w:hanging="360"/>
+      </w:pPr>
+      <w:rPr>
+        <w:u w:val="none"/>
+      </w:rPr>
+    </w:lvl>
+    <w:lvl w:ilvl="5">
+      <w:start w:val="1"/>
+      <w:numFmt w:val="bullet"/>
+      <w:lvlText w:val="■"/>
+      <w:lvlJc w:val="left"/>
+      <w:pPr>
+        <w:ind w:left="4320" w:hanging="360"/>
+      </w:pPr>
+      <w:rPr>
+        <w:u w:val="none"/>
+      </w:rPr>
+    </w:lvl>
+    <w:lvl w:ilvl="6">
+      <w:start w:val="1"/>
+      <w:numFmt w:val="bullet"/>
+      <w:lvlText w:val="●"/>
+      <w:lvlJc w:val="left"/>
+      <w:pPr>
+        <w:ind w:left="5040" w:hanging="360"/>
+      </w:pPr>
+      <w:rPr>
+        <w:u w:val="none"/>
+      </w:rPr>
+    </w:lvl>
+    <w:lvl w:ilvl="7">
+      <w:start w:val="1"/>
+      <w:numFmt w:val="bullet"/>
+      <w:lvlText w:val="○"/>
+      <w:lvlJc w:val="left"/>
+      <w:pPr>
+        <w:ind w:left="5760" w:hanging="360"/>
+      </w:pPr>
+      <w:rPr>
+        <w:u w:val="none"/>
+      </w:rPr>
+    </w:lvl>
+    <w:lvl w:ilvl="8">
+      <w:start w:val="1"/>
+      <w:numFmt w:val="bullet"/>
+      <w:lvlText w:val="■"/>
+      <w:lvlJc w:val="left"/>
+      <w:pPr>
+        <w:ind w:left="6480" w:hanging="360"/>
+      </w:pPr>
+      <w:rPr>
+        <w:u w:val="none"/>
+      </w:rPr>
+    </w:lvl>
+  </w:abstractNum>
+  <w:abstractNum w:abstractNumId="25">
     <w:lvl w:ilvl="0">
       <w:start w:val="1"/>
       <w:numFmt w:val="bullet"/>
@@ -11730,6 +11529,12 @@
   </w:num>
   <w:num w:numId="23">
     <w:abstractNumId w:val="23"/>
+  </w:num>
+  <w:num w:numId="24">
+    <w:abstractNumId w:val="24"/>
+  </w:num>
+  <w:num w:numId="25">
+    <w:abstractNumId w:val="25"/>
   </w:num>
 </w:numbering>
 </file>
@@ -12041,19 +11846,6 @@
     </w:tblPr>
   </w:style>
   <w:style w:type="table" w:styleId="Table10">
-    <w:basedOn w:val="TableNormal"/>
-    <w:tblPr>
-      <w:tblStyleRowBandSize w:val="1"/>
-      <w:tblStyleColBandSize w:val="1"/>
-      <w:tblCellMar>
-        <w:top w:w="100.0" w:type="dxa"/>
-        <w:left w:w="100.0" w:type="dxa"/>
-        <w:bottom w:w="100.0" w:type="dxa"/>
-        <w:right w:w="100.0" w:type="dxa"/>
-      </w:tblCellMar>
-    </w:tblPr>
-  </w:style>
-  <w:style w:type="table" w:styleId="Table11">
     <w:basedOn w:val="TableNormal"/>
     <w:tblPr>
       <w:tblStyleRowBandSize w:val="1"/>

</xml_diff>

<commit_message>
style: change icon add by checkbox
</commit_message>
<xml_diff>
--- a/Desarrollo/MindSoft/Diseño/AMSM-DGE.docx
+++ b/Desarrollo/MindSoft/Diseño/AMSM-DGE.docx
@@ -778,8 +778,13 @@
             </w:pPr>
             <w:r>
               <w:rPr>
+                <w:rFonts w:ascii="Times New Roman" w:cs="Times New Roman" w:eastAsia="Times New Roman" w:hAnsi="Times New Roman"/>
+                <w:b w:val="1"/>
+                <w:sz w:val="24"/>
+                <w:szCs w:val="24"/>
                 <w:rtl w:val="0"/>
               </w:rPr>
+              <w:t xml:space="preserve">23/10/2024</w:t>
             </w:r>
           </w:p>
         </w:tc>
@@ -811,8 +816,13 @@
             </w:pPr>
             <w:r>
               <w:rPr>
+                <w:rFonts w:ascii="Times New Roman" w:cs="Times New Roman" w:eastAsia="Times New Roman" w:hAnsi="Times New Roman"/>
+                <w:b w:val="1"/>
+                <w:sz w:val="24"/>
+                <w:szCs w:val="24"/>
                 <w:rtl w:val="0"/>
               </w:rPr>
+              <w:t xml:space="preserve">1.2</w:t>
             </w:r>
           </w:p>
         </w:tc>
@@ -844,8 +854,13 @@
             </w:pPr>
             <w:r>
               <w:rPr>
+                <w:rFonts w:ascii="Times New Roman" w:cs="Times New Roman" w:eastAsia="Times New Roman" w:hAnsi="Times New Roman"/>
+                <w:b w:val="1"/>
+                <w:sz w:val="24"/>
+                <w:szCs w:val="24"/>
                 <w:rtl w:val="0"/>
               </w:rPr>
+              <w:t xml:space="preserve">Actualización de la pantalla de lista de objetivos</w:t>
             </w:r>
           </w:p>
         </w:tc>
@@ -877,8 +892,13 @@
             </w:pPr>
             <w:r>
               <w:rPr>
+                <w:rFonts w:ascii="Times New Roman" w:cs="Times New Roman" w:eastAsia="Times New Roman" w:hAnsi="Times New Roman"/>
+                <w:b w:val="1"/>
+                <w:sz w:val="24"/>
+                <w:szCs w:val="24"/>
                 <w:rtl w:val="0"/>
               </w:rPr>
+              <w:t xml:space="preserve">Brayan Alquizar</w:t>
             </w:r>
           </w:p>
         </w:tc>
@@ -1990,7 +2010,7 @@
       <w:pPr>
         <w:numPr>
           <w:ilvl w:val="0"/>
-          <w:numId w:val="18"/>
+          <w:numId w:val="19"/>
         </w:numPr>
         <w:ind w:left="1440" w:hanging="360"/>
         <w:rPr>
@@ -2083,7 +2103,7 @@
       <w:pPr>
         <w:numPr>
           <w:ilvl w:val="0"/>
-          <w:numId w:val="18"/>
+          <w:numId w:val="19"/>
         </w:numPr>
         <w:ind w:left="1440" w:hanging="360"/>
         <w:rPr>
@@ -2108,7 +2128,7 @@
       <w:pPr>
         <w:numPr>
           <w:ilvl w:val="1"/>
-          <w:numId w:val="18"/>
+          <w:numId w:val="19"/>
         </w:numPr>
         <w:ind w:left="2160" w:hanging="360"/>
         <w:rPr>
@@ -2142,7 +2162,7 @@
       <w:pPr>
         <w:numPr>
           <w:ilvl w:val="1"/>
-          <w:numId w:val="18"/>
+          <w:numId w:val="19"/>
         </w:numPr>
         <w:ind w:left="2160" w:hanging="360"/>
         <w:rPr>
@@ -2175,7 +2195,7 @@
       <w:pPr>
         <w:numPr>
           <w:ilvl w:val="1"/>
-          <w:numId w:val="18"/>
+          <w:numId w:val="19"/>
         </w:numPr>
         <w:ind w:left="2160" w:hanging="360"/>
         <w:rPr>
@@ -2208,7 +2228,7 @@
       <w:pPr>
         <w:numPr>
           <w:ilvl w:val="1"/>
-          <w:numId w:val="18"/>
+          <w:numId w:val="19"/>
         </w:numPr>
         <w:ind w:left="2160" w:hanging="360"/>
         <w:rPr>
@@ -2312,7 +2332,7 @@
       <w:pPr>
         <w:numPr>
           <w:ilvl w:val="0"/>
-          <w:numId w:val="22"/>
+          <w:numId w:val="23"/>
         </w:numPr>
         <w:ind w:left="720" w:hanging="360"/>
         <w:rPr>
@@ -2336,7 +2356,7 @@
       <w:pPr>
         <w:numPr>
           <w:ilvl w:val="1"/>
-          <w:numId w:val="22"/>
+          <w:numId w:val="23"/>
         </w:numPr>
         <w:ind w:left="1440" w:hanging="360"/>
         <w:rPr>
@@ -2378,7 +2398,7 @@
       <w:pPr>
         <w:numPr>
           <w:ilvl w:val="1"/>
-          <w:numId w:val="22"/>
+          <w:numId w:val="23"/>
         </w:numPr>
         <w:ind w:left="1440" w:hanging="360"/>
         <w:rPr>
@@ -2420,7 +2440,7 @@
       <w:pPr>
         <w:numPr>
           <w:ilvl w:val="0"/>
-          <w:numId w:val="22"/>
+          <w:numId w:val="23"/>
         </w:numPr>
         <w:ind w:left="720" w:hanging="360"/>
         <w:rPr>
@@ -2444,7 +2464,7 @@
       <w:pPr>
         <w:numPr>
           <w:ilvl w:val="1"/>
-          <w:numId w:val="22"/>
+          <w:numId w:val="23"/>
         </w:numPr>
         <w:ind w:left="1440" w:hanging="360"/>
         <w:rPr>
@@ -2491,7 +2511,7 @@
       <w:pPr>
         <w:numPr>
           <w:ilvl w:val="1"/>
-          <w:numId w:val="22"/>
+          <w:numId w:val="23"/>
         </w:numPr>
         <w:ind w:left="1440" w:hanging="360"/>
         <w:rPr>
@@ -2533,7 +2553,7 @@
       <w:pPr>
         <w:numPr>
           <w:ilvl w:val="1"/>
-          <w:numId w:val="22"/>
+          <w:numId w:val="23"/>
         </w:numPr>
         <w:ind w:left="1440" w:hanging="360"/>
         <w:rPr>
@@ -2618,7 +2638,7 @@
       <w:pPr>
         <w:numPr>
           <w:ilvl w:val="1"/>
-          <w:numId w:val="22"/>
+          <w:numId w:val="23"/>
         </w:numPr>
         <w:ind w:left="1440" w:hanging="360"/>
         <w:rPr>
@@ -2660,7 +2680,7 @@
       <w:pPr>
         <w:numPr>
           <w:ilvl w:val="0"/>
-          <w:numId w:val="22"/>
+          <w:numId w:val="23"/>
         </w:numPr>
         <w:spacing w:after="0" w:afterAutospacing="0" w:before="240" w:lineRule="auto"/>
         <w:ind w:left="720" w:hanging="360"/>
@@ -2685,7 +2705,7 @@
       <w:pPr>
         <w:numPr>
           <w:ilvl w:val="1"/>
-          <w:numId w:val="22"/>
+          <w:numId w:val="23"/>
         </w:numPr>
         <w:spacing w:after="0" w:afterAutospacing="0" w:before="0" w:beforeAutospacing="0" w:lineRule="auto"/>
         <w:ind w:left="1440" w:hanging="360"/>
@@ -2709,7 +2729,7 @@
       <w:pPr>
         <w:numPr>
           <w:ilvl w:val="1"/>
-          <w:numId w:val="22"/>
+          <w:numId w:val="23"/>
         </w:numPr>
         <w:spacing w:after="0" w:afterAutospacing="0" w:before="0" w:beforeAutospacing="0" w:lineRule="auto"/>
         <w:ind w:left="1440" w:hanging="360"/>
@@ -2733,7 +2753,7 @@
       <w:pPr>
         <w:numPr>
           <w:ilvl w:val="1"/>
-          <w:numId w:val="22"/>
+          <w:numId w:val="23"/>
         </w:numPr>
         <w:spacing w:after="240" w:before="0" w:beforeAutospacing="0" w:lineRule="auto"/>
         <w:ind w:left="1440" w:hanging="360"/>
@@ -2818,7 +2838,7 @@
         <w:pStyle w:val="Heading1"/>
         <w:numPr>
           <w:ilvl w:val="0"/>
-          <w:numId w:val="25"/>
+          <w:numId w:val="26"/>
         </w:numPr>
         <w:spacing w:after="0" w:afterAutospacing="0" w:before="60" w:lineRule="auto"/>
         <w:ind w:left="720" w:hanging="360"/>
@@ -2883,7 +2903,7 @@
         <w:pStyle w:val="Heading1"/>
         <w:numPr>
           <w:ilvl w:val="0"/>
-          <w:numId w:val="25"/>
+          <w:numId w:val="26"/>
         </w:numPr>
         <w:spacing w:after="0" w:afterAutospacing="0" w:before="0" w:beforeAutospacing="0" w:lineRule="auto"/>
         <w:ind w:left="720" w:hanging="360"/>
@@ -2911,7 +2931,7 @@
         <w:pStyle w:val="Heading1"/>
         <w:numPr>
           <w:ilvl w:val="1"/>
-          <w:numId w:val="25"/>
+          <w:numId w:val="26"/>
         </w:numPr>
         <w:spacing w:after="0" w:afterAutospacing="0" w:before="0" w:beforeAutospacing="0" w:lineRule="auto"/>
         <w:ind w:left="1440" w:hanging="360"/>
@@ -2943,7 +2963,7 @@
       <w:pPr>
         <w:numPr>
           <w:ilvl w:val="2"/>
-          <w:numId w:val="25"/>
+          <w:numId w:val="26"/>
         </w:numPr>
         <w:spacing w:after="0" w:afterAutospacing="0"/>
         <w:ind w:left="2160" w:hanging="360"/>
@@ -2969,7 +2989,7 @@
         <w:pStyle w:val="Heading1"/>
         <w:numPr>
           <w:ilvl w:val="2"/>
-          <w:numId w:val="25"/>
+          <w:numId w:val="26"/>
         </w:numPr>
         <w:spacing w:after="0" w:afterAutospacing="0" w:before="0" w:beforeAutospacing="0" w:lineRule="auto"/>
         <w:ind w:left="2160" w:hanging="360"/>
@@ -2996,7 +3016,7 @@
         <w:pStyle w:val="Heading1"/>
         <w:numPr>
           <w:ilvl w:val="2"/>
-          <w:numId w:val="25"/>
+          <w:numId w:val="26"/>
         </w:numPr>
         <w:spacing w:after="0" w:afterAutospacing="0" w:before="0" w:beforeAutospacing="0" w:lineRule="auto"/>
         <w:ind w:left="2160" w:hanging="360"/>
@@ -3023,7 +3043,7 @@
         <w:pStyle w:val="Heading1"/>
         <w:numPr>
           <w:ilvl w:val="1"/>
-          <w:numId w:val="25"/>
+          <w:numId w:val="26"/>
         </w:numPr>
         <w:spacing w:after="0" w:afterAutospacing="0" w:before="0" w:beforeAutospacing="0" w:lineRule="auto"/>
         <w:ind w:left="1440" w:hanging="360"/>
@@ -3065,7 +3085,7 @@
       <w:pPr>
         <w:numPr>
           <w:ilvl w:val="2"/>
-          <w:numId w:val="25"/>
+          <w:numId w:val="26"/>
         </w:numPr>
         <w:ind w:left="2160" w:hanging="360"/>
         <w:rPr>
@@ -3084,7 +3104,7 @@
       <w:pPr>
         <w:numPr>
           <w:ilvl w:val="2"/>
-          <w:numId w:val="25"/>
+          <w:numId w:val="26"/>
         </w:numPr>
         <w:ind w:left="2160" w:hanging="360"/>
         <w:rPr>
@@ -3103,7 +3123,7 @@
       <w:pPr>
         <w:numPr>
           <w:ilvl w:val="2"/>
-          <w:numId w:val="25"/>
+          <w:numId w:val="26"/>
         </w:numPr>
         <w:ind w:left="2160" w:hanging="360"/>
         <w:rPr>
@@ -3123,7 +3143,7 @@
       <w:pPr>
         <w:numPr>
           <w:ilvl w:val="1"/>
-          <w:numId w:val="25"/>
+          <w:numId w:val="26"/>
         </w:numPr>
         <w:ind w:left="1440" w:hanging="360"/>
         <w:rPr>
@@ -3144,7 +3164,7 @@
       <w:pPr>
         <w:numPr>
           <w:ilvl w:val="2"/>
-          <w:numId w:val="25"/>
+          <w:numId w:val="26"/>
         </w:numPr>
         <w:ind w:left="2160" w:hanging="360"/>
         <w:rPr>
@@ -3163,7 +3183,7 @@
       <w:pPr>
         <w:numPr>
           <w:ilvl w:val="2"/>
-          <w:numId w:val="25"/>
+          <w:numId w:val="26"/>
         </w:numPr>
         <w:ind w:left="2160" w:hanging="360"/>
         <w:rPr>
@@ -3182,7 +3202,7 @@
       <w:pPr>
         <w:numPr>
           <w:ilvl w:val="2"/>
-          <w:numId w:val="25"/>
+          <w:numId w:val="26"/>
         </w:numPr>
         <w:ind w:left="2160" w:hanging="360"/>
         <w:rPr>
@@ -3202,7 +3222,7 @@
       <w:pPr>
         <w:numPr>
           <w:ilvl w:val="1"/>
-          <w:numId w:val="25"/>
+          <w:numId w:val="26"/>
         </w:numPr>
         <w:ind w:left="1440" w:hanging="360"/>
         <w:rPr>
@@ -3222,7 +3242,7 @@
       <w:pPr>
         <w:numPr>
           <w:ilvl w:val="2"/>
-          <w:numId w:val="25"/>
+          <w:numId w:val="26"/>
         </w:numPr>
         <w:ind w:left="2160" w:hanging="360"/>
         <w:rPr>
@@ -3241,7 +3261,7 @@
       <w:pPr>
         <w:numPr>
           <w:ilvl w:val="2"/>
-          <w:numId w:val="25"/>
+          <w:numId w:val="26"/>
         </w:numPr>
         <w:ind w:left="2160" w:hanging="360"/>
         <w:rPr>
@@ -3260,7 +3280,7 @@
       <w:pPr>
         <w:numPr>
           <w:ilvl w:val="2"/>
-          <w:numId w:val="25"/>
+          <w:numId w:val="26"/>
         </w:numPr>
         <w:ind w:left="2160" w:hanging="360"/>
         <w:rPr>
@@ -3280,7 +3300,7 @@
       <w:pPr>
         <w:numPr>
           <w:ilvl w:val="0"/>
-          <w:numId w:val="25"/>
+          <w:numId w:val="26"/>
         </w:numPr>
         <w:ind w:left="720" w:hanging="360"/>
         <w:rPr>
@@ -3301,7 +3321,7 @@
       <w:pPr>
         <w:numPr>
           <w:ilvl w:val="1"/>
-          <w:numId w:val="25"/>
+          <w:numId w:val="26"/>
         </w:numPr>
         <w:ind w:left="1440" w:hanging="360"/>
         <w:rPr/>
@@ -3344,12 +3364,12 @@
           <wp:inline distB="114300" distT="114300" distL="114300" distR="114300">
             <wp:extent cx="5731200" cy="2971800"/>
             <wp:effectExtent b="0" l="0" r="0" t="0"/>
-            <wp:docPr id="4" name="image7.png"/>
+            <wp:docPr id="4" name="image16.png"/>
             <a:graphic>
               <a:graphicData uri="http://schemas.openxmlformats.org/drawingml/2006/picture">
                 <pic:pic>
                   <pic:nvPicPr>
-                    <pic:cNvPr id="0" name="image7.png"/>
+                    <pic:cNvPr id="0" name="image16.png"/>
                     <pic:cNvPicPr preferRelativeResize="0"/>
                   </pic:nvPicPr>
                   <pic:blipFill>
@@ -3441,12 +3461,12 @@
           <wp:inline distB="114300" distT="114300" distL="114300" distR="114300">
             <wp:extent cx="5731200" cy="1968500"/>
             <wp:effectExtent b="0" l="0" r="0" t="0"/>
-            <wp:docPr id="20" name="image10.png"/>
+            <wp:docPr id="21" name="image20.png"/>
             <a:graphic>
               <a:graphicData uri="http://schemas.openxmlformats.org/drawingml/2006/picture">
                 <pic:pic>
                   <pic:nvPicPr>
-                    <pic:cNvPr id="0" name="image10.png"/>
+                    <pic:cNvPr id="0" name="image20.png"/>
                     <pic:cNvPicPr preferRelativeResize="0"/>
                   </pic:nvPicPr>
                   <pic:blipFill>
@@ -3538,12 +3558,12 @@
           <wp:inline distB="114300" distT="114300" distL="114300" distR="114300">
             <wp:extent cx="6134129" cy="1966589"/>
             <wp:effectExtent b="0" l="0" r="0" t="0"/>
-            <wp:docPr id="5" name="image4.png"/>
+            <wp:docPr id="5" name="image8.png"/>
             <a:graphic>
               <a:graphicData uri="http://schemas.openxmlformats.org/drawingml/2006/picture">
                 <pic:pic>
                   <pic:nvPicPr>
-                    <pic:cNvPr id="0" name="image4.png"/>
+                    <pic:cNvPr id="0" name="image8.png"/>
                     <pic:cNvPicPr preferRelativeResize="0"/>
                   </pic:nvPicPr>
                   <pic:blipFill>
@@ -3648,12 +3668,12 @@
           <wp:inline distB="114300" distT="114300" distL="114300" distR="114300">
             <wp:extent cx="6206350" cy="1077692"/>
             <wp:effectExtent b="0" l="0" r="0" t="0"/>
-            <wp:docPr id="3" name="image1.png"/>
+            <wp:docPr id="3" name="image7.png"/>
             <a:graphic>
               <a:graphicData uri="http://schemas.openxmlformats.org/drawingml/2006/picture">
                 <pic:pic>
                   <pic:nvPicPr>
-                    <pic:cNvPr id="0" name="image1.png"/>
+                    <pic:cNvPr id="0" name="image7.png"/>
                     <pic:cNvPicPr preferRelativeResize="0"/>
                   </pic:nvPicPr>
                   <pic:blipFill>
@@ -3930,12 +3950,12 @@
                 <wp:inline distB="114300" distT="114300" distL="114300" distR="114300">
                   <wp:extent cx="1004888" cy="707143"/>
                   <wp:effectExtent b="0" l="0" r="0" t="0"/>
-                  <wp:docPr id="19" name="image20.png"/>
+                  <wp:docPr id="19" name="image10.png"/>
                   <a:graphic>
                     <a:graphicData uri="http://schemas.openxmlformats.org/drawingml/2006/picture">
                       <pic:pic>
                         <pic:nvPicPr>
-                          <pic:cNvPr id="0" name="image20.png"/>
+                          <pic:cNvPr id="0" name="image10.png"/>
                           <pic:cNvPicPr preferRelativeResize="0"/>
                         </pic:nvPicPr>
                         <pic:blipFill>
@@ -4172,12 +4192,12 @@
                 <wp:inline distB="114300" distT="114300" distL="114300" distR="114300">
                   <wp:extent cx="1004666" cy="873286"/>
                   <wp:effectExtent b="0" l="0" r="0" t="0"/>
-                  <wp:docPr id="16" name="image12.png"/>
+                  <wp:docPr id="16" name="image29.png"/>
                   <a:graphic>
                     <a:graphicData uri="http://schemas.openxmlformats.org/drawingml/2006/picture">
                       <pic:pic>
                         <pic:nvPicPr>
-                          <pic:cNvPr id="0" name="image12.png"/>
+                          <pic:cNvPr id="0" name="image29.png"/>
                           <pic:cNvPicPr preferRelativeResize="0"/>
                         </pic:nvPicPr>
                         <pic:blipFill>
@@ -4278,12 +4298,12 @@
                 <wp:inline distB="114300" distT="114300" distL="114300" distR="114300">
                   <wp:extent cx="1023938" cy="957877"/>
                   <wp:effectExtent b="0" l="0" r="0" t="0"/>
-                  <wp:docPr id="7" name="image19.png"/>
+                  <wp:docPr id="7" name="image17.png"/>
                   <a:graphic>
                     <a:graphicData uri="http://schemas.openxmlformats.org/drawingml/2006/picture">
                       <pic:pic>
                         <pic:nvPicPr>
-                          <pic:cNvPr id="0" name="image19.png"/>
+                          <pic:cNvPr id="0" name="image17.png"/>
                           <pic:cNvPicPr preferRelativeResize="0"/>
                         </pic:nvPicPr>
                         <pic:blipFill>
@@ -4329,7 +4349,7 @@
             <w:pPr>
               <w:numPr>
                 <w:ilvl w:val="0"/>
-                <w:numId w:val="19"/>
+                <w:numId w:val="20"/>
               </w:numPr>
               <w:ind w:left="720" w:hanging="360"/>
               <w:rPr>
@@ -4384,12 +4404,12 @@
                 <wp:inline distB="114300" distT="114300" distL="114300" distR="114300">
                   <wp:extent cx="1000125" cy="1000125"/>
                   <wp:effectExtent b="0" l="0" r="0" t="0"/>
-                  <wp:docPr id="12" name="image11.png"/>
+                  <wp:docPr id="12" name="image14.png"/>
                   <a:graphic>
                     <a:graphicData uri="http://schemas.openxmlformats.org/drawingml/2006/picture">
                       <pic:pic>
                         <pic:nvPicPr>
-                          <pic:cNvPr id="0" name="image11.png"/>
+                          <pic:cNvPr id="0" name="image14.png"/>
                           <pic:cNvPicPr preferRelativeResize="0"/>
                         </pic:nvPicPr>
                         <pic:blipFill>
@@ -4492,12 +4512,12 @@
                 <wp:inline distB="114300" distT="114300" distL="114300" distR="114300">
                   <wp:extent cx="1071563" cy="996553"/>
                   <wp:effectExtent b="0" l="0" r="0" t="0"/>
-                  <wp:docPr id="17" name="image6.png"/>
+                  <wp:docPr id="17" name="image11.png"/>
                   <a:graphic>
                     <a:graphicData uri="http://schemas.openxmlformats.org/drawingml/2006/picture">
                       <pic:pic>
                         <pic:nvPicPr>
-                          <pic:cNvPr id="0" name="image6.png"/>
+                          <pic:cNvPr id="0" name="image11.png"/>
                           <pic:cNvPicPr preferRelativeResize="0"/>
                         </pic:nvPicPr>
                         <pic:blipFill>
@@ -4600,12 +4620,12 @@
                 <wp:inline distB="114300" distT="114300" distL="114300" distR="114300">
                   <wp:extent cx="1100138" cy="922020"/>
                   <wp:effectExtent b="0" l="0" r="0" t="0"/>
-                  <wp:docPr id="23" name="image26.png"/>
+                  <wp:docPr id="24" name="image23.png"/>
                   <a:graphic>
                     <a:graphicData uri="http://schemas.openxmlformats.org/drawingml/2006/picture">
                       <pic:pic>
                         <pic:nvPicPr>
-                          <pic:cNvPr id="0" name="image26.png"/>
+                          <pic:cNvPr id="0" name="image23.png"/>
                           <pic:cNvPicPr preferRelativeResize="0"/>
                         </pic:nvPicPr>
                         <pic:blipFill>
@@ -4708,12 +4728,12 @@
                 <wp:inline distB="114300" distT="114300" distL="114300" distR="114300">
                   <wp:extent cx="1100138" cy="1100138"/>
                   <wp:effectExtent b="0" l="0" r="0" t="0"/>
-                  <wp:docPr id="15" name="image8.png"/>
+                  <wp:docPr id="15" name="image9.png"/>
                   <a:graphic>
                     <a:graphicData uri="http://schemas.openxmlformats.org/drawingml/2006/picture">
                       <pic:pic>
                         <pic:nvPicPr>
-                          <pic:cNvPr id="0" name="image8.png"/>
+                          <pic:cNvPr id="0" name="image9.png"/>
                           <pic:cNvPicPr preferRelativeResize="0"/>
                         </pic:nvPicPr>
                         <pic:blipFill>
@@ -4937,12 +4957,12 @@
                 <wp:inline distB="114300" distT="114300" distL="114300" distR="114300">
                   <wp:extent cx="1085850" cy="762000"/>
                   <wp:effectExtent b="0" l="0" r="0" t="0"/>
-                  <wp:docPr id="2" name="image9.png"/>
+                  <wp:docPr id="2" name="image1.png"/>
                   <a:graphic>
                     <a:graphicData uri="http://schemas.openxmlformats.org/drawingml/2006/picture">
                       <pic:pic>
                         <pic:nvPicPr>
-                          <pic:cNvPr id="0" name="image9.png"/>
+                          <pic:cNvPr id="0" name="image1.png"/>
                           <pic:cNvPicPr preferRelativeResize="0"/>
                         </pic:nvPicPr>
                         <pic:blipFill>
@@ -4988,7 +5008,7 @@
             <w:pPr>
               <w:numPr>
                 <w:ilvl w:val="0"/>
-                <w:numId w:val="24"/>
+                <w:numId w:val="25"/>
               </w:numPr>
               <w:ind w:left="720" w:hanging="360"/>
               <w:rPr>
@@ -5043,12 +5063,12 @@
                 <wp:inline distB="114300" distT="114300" distL="114300" distR="114300">
                   <wp:extent cx="966136" cy="924130"/>
                   <wp:effectExtent b="0" l="0" r="0" t="0"/>
-                  <wp:docPr id="18" name="image11.png"/>
+                  <wp:docPr id="18" name="image14.png"/>
                   <a:graphic>
                     <a:graphicData uri="http://schemas.openxmlformats.org/drawingml/2006/picture">
                       <pic:pic>
                         <pic:nvPicPr>
-                          <pic:cNvPr id="0" name="image11.png"/>
+                          <pic:cNvPr id="0" name="image14.png"/>
                           <pic:cNvPicPr preferRelativeResize="0"/>
                         </pic:nvPicPr>
                         <pic:blipFill>
@@ -5151,12 +5171,12 @@
                 <wp:inline distB="114300" distT="114300" distL="114300" distR="114300">
                   <wp:extent cx="979710" cy="1064902"/>
                   <wp:effectExtent b="0" l="0" r="0" t="0"/>
-                  <wp:docPr id="1" name="image2.png"/>
+                  <wp:docPr id="1" name="image12.png"/>
                   <a:graphic>
                     <a:graphicData uri="http://schemas.openxmlformats.org/drawingml/2006/picture">
                       <pic:pic>
                         <pic:nvPicPr>
-                          <pic:cNvPr id="0" name="image2.png"/>
+                          <pic:cNvPr id="0" name="image12.png"/>
                           <pic:cNvPicPr preferRelativeResize="0"/>
                         </pic:nvPicPr>
                         <pic:blipFill>
@@ -5380,12 +5400,12 @@
                 <wp:inline distB="114300" distT="114300" distL="114300" distR="114300">
                   <wp:extent cx="1004666" cy="873286"/>
                   <wp:effectExtent b="0" l="0" r="0" t="0"/>
-                  <wp:docPr id="28" name="image12.png"/>
+                  <wp:docPr id="30" name="image29.png"/>
                   <a:graphic>
                     <a:graphicData uri="http://schemas.openxmlformats.org/drawingml/2006/picture">
                       <pic:pic>
                         <pic:nvPicPr>
-                          <pic:cNvPr id="0" name="image12.png"/>
+                          <pic:cNvPr id="0" name="image29.png"/>
                           <pic:cNvPicPr preferRelativeResize="0"/>
                         </pic:nvPicPr>
                         <pic:blipFill>
@@ -5431,7 +5451,7 @@
             <w:pPr>
               <w:numPr>
                 <w:ilvl w:val="0"/>
-                <w:numId w:val="24"/>
+                <w:numId w:val="25"/>
               </w:numPr>
               <w:ind w:left="720" w:hanging="360"/>
               <w:rPr>
@@ -5488,12 +5508,12 @@
                 <wp:inline distB="114300" distT="114300" distL="114300" distR="114300">
                   <wp:extent cx="952500" cy="847725"/>
                   <wp:effectExtent b="0" l="0" r="0" t="0"/>
-                  <wp:docPr id="14" name="image5.png"/>
+                  <wp:docPr id="14" name="image3.png"/>
                   <a:graphic>
                     <a:graphicData uri="http://schemas.openxmlformats.org/drawingml/2006/picture">
                       <pic:pic>
                         <pic:nvPicPr>
-                          <pic:cNvPr id="0" name="image5.png"/>
+                          <pic:cNvPr id="0" name="image3.png"/>
                           <pic:cNvPicPr preferRelativeResize="0"/>
                         </pic:nvPicPr>
                         <pic:blipFill>
@@ -5539,7 +5559,7 @@
             <w:pPr>
               <w:numPr>
                 <w:ilvl w:val="0"/>
-                <w:numId w:val="24"/>
+                <w:numId w:val="25"/>
               </w:numPr>
               <w:ind w:left="720" w:hanging="360"/>
               <w:rPr>
@@ -5596,12 +5616,12 @@
                 <wp:inline distB="114300" distT="114300" distL="114300" distR="114300">
                   <wp:extent cx="923925" cy="923925"/>
                   <wp:effectExtent b="0" l="0" r="0" t="0"/>
-                  <wp:docPr id="31" name="image27.png"/>
+                  <wp:docPr id="33" name="image21.png"/>
                   <a:graphic>
                     <a:graphicData uri="http://schemas.openxmlformats.org/drawingml/2006/picture">
                       <pic:pic>
                         <pic:nvPicPr>
-                          <pic:cNvPr id="0" name="image27.png"/>
+                          <pic:cNvPr id="0" name="image21.png"/>
                           <pic:cNvPicPr preferRelativeResize="0"/>
                         </pic:nvPicPr>
                         <pic:blipFill>
@@ -5647,7 +5667,7 @@
             <w:pPr>
               <w:numPr>
                 <w:ilvl w:val="0"/>
-                <w:numId w:val="24"/>
+                <w:numId w:val="25"/>
               </w:numPr>
               <w:ind w:left="720" w:hanging="360"/>
               <w:rPr>
@@ -5673,7 +5693,7 @@
       <w:pPr>
         <w:numPr>
           <w:ilvl w:val="0"/>
-          <w:numId w:val="20"/>
+          <w:numId w:val="21"/>
         </w:numPr>
         <w:ind w:left="720" w:hanging="360"/>
         <w:rPr>
@@ -5825,12 +5845,12 @@
                 <wp:inline distB="114300" distT="114300" distL="114300" distR="114300">
                   <wp:extent cx="985838" cy="1024247"/>
                   <wp:effectExtent b="0" l="0" r="0" t="0"/>
-                  <wp:docPr id="9" name="image23.png"/>
+                  <wp:docPr id="9" name="image5.png"/>
                   <a:graphic>
                     <a:graphicData uri="http://schemas.openxmlformats.org/drawingml/2006/picture">
                       <pic:pic>
                         <pic:nvPicPr>
-                          <pic:cNvPr id="0" name="image23.png"/>
+                          <pic:cNvPr id="0" name="image5.png"/>
                           <pic:cNvPicPr preferRelativeResize="0"/>
                         </pic:nvPicPr>
                         <pic:blipFill>
@@ -5876,7 +5896,7 @@
             <w:pPr>
               <w:numPr>
                 <w:ilvl w:val="0"/>
-                <w:numId w:val="24"/>
+                <w:numId w:val="25"/>
               </w:numPr>
               <w:ind w:left="720" w:hanging="360"/>
               <w:rPr>
@@ -5931,12 +5951,12 @@
                 <wp:inline distB="114300" distT="114300" distL="114300" distR="114300">
                   <wp:extent cx="966136" cy="924130"/>
                   <wp:effectExtent b="0" l="0" r="0" t="0"/>
-                  <wp:docPr id="30" name="image11.png"/>
+                  <wp:docPr id="32" name="image14.png"/>
                   <a:graphic>
                     <a:graphicData uri="http://schemas.openxmlformats.org/drawingml/2006/picture">
                       <pic:pic>
                         <pic:nvPicPr>
-                          <pic:cNvPr id="0" name="image11.png"/>
+                          <pic:cNvPr id="0" name="image14.png"/>
                           <pic:cNvPicPr preferRelativeResize="0"/>
                         </pic:nvPicPr>
                         <pic:blipFill>
@@ -5982,7 +6002,7 @@
             <w:pPr>
               <w:numPr>
                 <w:ilvl w:val="0"/>
-                <w:numId w:val="24"/>
+                <w:numId w:val="25"/>
               </w:numPr>
               <w:ind w:left="720" w:hanging="360"/>
               <w:rPr>
@@ -6037,12 +6057,12 @@
                 <wp:inline distB="114300" distT="114300" distL="114300" distR="114300">
                   <wp:extent cx="985838" cy="1123106"/>
                   <wp:effectExtent b="0" l="0" r="0" t="0"/>
-                  <wp:docPr id="10" name="image17.png"/>
+                  <wp:docPr id="10" name="image28.png"/>
                   <a:graphic>
                     <a:graphicData uri="http://schemas.openxmlformats.org/drawingml/2006/picture">
                       <pic:pic>
                         <pic:nvPicPr>
-                          <pic:cNvPr id="0" name="image17.png"/>
+                          <pic:cNvPr id="0" name="image28.png"/>
                           <pic:cNvPicPr preferRelativeResize="0"/>
                         </pic:nvPicPr>
                         <pic:blipFill>
@@ -6088,7 +6108,7 @@
             <w:pPr>
               <w:numPr>
                 <w:ilvl w:val="0"/>
-                <w:numId w:val="24"/>
+                <w:numId w:val="25"/>
               </w:numPr>
               <w:ind w:left="720" w:hanging="360"/>
               <w:rPr>
@@ -6143,12 +6163,12 @@
                 <wp:inline distB="114300" distT="114300" distL="114300" distR="114300">
                   <wp:extent cx="1028700" cy="1028700"/>
                   <wp:effectExtent b="0" l="0" r="0" t="0"/>
-                  <wp:docPr id="34" name="image24.png"/>
+                  <wp:docPr id="35" name="image26.png"/>
                   <a:graphic>
                     <a:graphicData uri="http://schemas.openxmlformats.org/drawingml/2006/picture">
                       <pic:pic>
                         <pic:nvPicPr>
-                          <pic:cNvPr id="0" name="image24.png"/>
+                          <pic:cNvPr id="0" name="image26.png"/>
                           <pic:cNvPicPr preferRelativeResize="0"/>
                         </pic:nvPicPr>
                         <pic:blipFill>
@@ -6194,7 +6214,7 @@
             <w:pPr>
               <w:numPr>
                 <w:ilvl w:val="0"/>
-                <w:numId w:val="24"/>
+                <w:numId w:val="25"/>
               </w:numPr>
               <w:ind w:left="720" w:hanging="360"/>
               <w:rPr>
@@ -6249,12 +6269,12 @@
                 <wp:inline distB="114300" distT="114300" distL="114300" distR="114300">
                   <wp:extent cx="1033463" cy="967497"/>
                   <wp:effectExtent b="0" l="0" r="0" t="0"/>
-                  <wp:docPr id="13" name="image14.png"/>
+                  <wp:docPr id="13" name="image18.png"/>
                   <a:graphic>
                     <a:graphicData uri="http://schemas.openxmlformats.org/drawingml/2006/picture">
                       <pic:pic>
                         <pic:nvPicPr>
-                          <pic:cNvPr id="0" name="image14.png"/>
+                          <pic:cNvPr id="0" name="image18.png"/>
                           <pic:cNvPicPr preferRelativeResize="0"/>
                         </pic:nvPicPr>
                         <pic:blipFill>
@@ -6300,7 +6320,7 @@
             <w:pPr>
               <w:numPr>
                 <w:ilvl w:val="0"/>
-                <w:numId w:val="24"/>
+                <w:numId w:val="25"/>
               </w:numPr>
               <w:ind w:left="720" w:hanging="360"/>
               <w:rPr>
@@ -6406,7 +6426,7 @@
             <w:pPr>
               <w:numPr>
                 <w:ilvl w:val="0"/>
-                <w:numId w:val="24"/>
+                <w:numId w:val="25"/>
               </w:numPr>
               <w:ind w:left="720" w:hanging="360"/>
               <w:rPr>
@@ -6432,7 +6452,7 @@
       <w:pPr>
         <w:numPr>
           <w:ilvl w:val="0"/>
-          <w:numId w:val="20"/>
+          <w:numId w:val="21"/>
         </w:numPr>
         <w:ind w:left="720" w:hanging="360"/>
         <w:rPr>
@@ -6585,12 +6605,12 @@
                 <wp:inline distB="114300" distT="114300" distL="114300" distR="114300">
                   <wp:extent cx="795338" cy="795561"/>
                   <wp:effectExtent b="0" l="0" r="0" t="0"/>
-                  <wp:docPr id="27" name="image22.png"/>
+                  <wp:docPr id="29" name="image19.png"/>
                   <a:graphic>
                     <a:graphicData uri="http://schemas.openxmlformats.org/drawingml/2006/picture">
                       <pic:pic>
                         <pic:nvPicPr>
-                          <pic:cNvPr id="0" name="image22.png"/>
+                          <pic:cNvPr id="0" name="image19.png"/>
                           <pic:cNvPicPr preferRelativeResize="0"/>
                         </pic:nvPicPr>
                         <pic:blipFill>
@@ -6636,7 +6656,7 @@
             <w:pPr>
               <w:numPr>
                 <w:ilvl w:val="0"/>
-                <w:numId w:val="24"/>
+                <w:numId w:val="25"/>
               </w:numPr>
               <w:ind w:left="720" w:hanging="360"/>
               <w:rPr>
@@ -6693,12 +6713,12 @@
                 <wp:inline distB="114300" distT="114300" distL="114300" distR="114300">
                   <wp:extent cx="1085850" cy="794947"/>
                   <wp:effectExtent b="0" l="0" r="0" t="0"/>
-                  <wp:docPr id="29" name="image28.png"/>
+                  <wp:docPr id="31" name="image22.png"/>
                   <a:graphic>
                     <a:graphicData uri="http://schemas.openxmlformats.org/drawingml/2006/picture">
                       <pic:pic>
                         <pic:nvPicPr>
-                          <pic:cNvPr id="0" name="image28.png"/>
+                          <pic:cNvPr id="0" name="image22.png"/>
                           <pic:cNvPicPr preferRelativeResize="0"/>
                         </pic:nvPicPr>
                         <pic:blipFill>
@@ -6744,7 +6764,7 @@
             <w:pPr>
               <w:numPr>
                 <w:ilvl w:val="0"/>
-                <w:numId w:val="24"/>
+                <w:numId w:val="25"/>
               </w:numPr>
               <w:ind w:left="720" w:hanging="360"/>
               <w:rPr>
@@ -6938,12 +6958,12 @@
                 <wp:inline distB="114300" distT="114300" distL="114300" distR="114300">
                   <wp:extent cx="1085850" cy="927100"/>
                   <wp:effectExtent b="0" l="0" r="0" t="0"/>
-                  <wp:docPr id="24" name="image21.png"/>
+                  <wp:docPr id="26" name="image25.png"/>
                   <a:graphic>
                     <a:graphicData uri="http://schemas.openxmlformats.org/drawingml/2006/picture">
                       <pic:pic>
                         <pic:nvPicPr>
-                          <pic:cNvPr id="0" name="image21.png"/>
+                          <pic:cNvPr id="0" name="image25.png"/>
                           <pic:cNvPicPr preferRelativeResize="0"/>
                         </pic:nvPicPr>
                         <pic:blipFill>
@@ -6989,7 +7009,7 @@
             <w:pPr>
               <w:numPr>
                 <w:ilvl w:val="0"/>
-                <w:numId w:val="24"/>
+                <w:numId w:val="25"/>
               </w:numPr>
               <w:ind w:left="720" w:hanging="360"/>
               <w:rPr>
@@ -7047,12 +7067,12 @@
                 <wp:inline distB="114300" distT="114300" distL="114300" distR="114300">
                   <wp:extent cx="952500" cy="962025"/>
                   <wp:effectExtent b="0" l="0" r="0" t="0"/>
-                  <wp:docPr id="26" name="image16.png"/>
+                  <wp:docPr id="28" name="image24.png"/>
                   <a:graphic>
                     <a:graphicData uri="http://schemas.openxmlformats.org/drawingml/2006/picture">
                       <pic:pic>
                         <pic:nvPicPr>
-                          <pic:cNvPr id="0" name="image16.png"/>
+                          <pic:cNvPr id="0" name="image24.png"/>
                           <pic:cNvPicPr preferRelativeResize="0"/>
                         </pic:nvPicPr>
                         <pic:blipFill>
@@ -7098,7 +7118,7 @@
             <w:pPr>
               <w:numPr>
                 <w:ilvl w:val="0"/>
-                <w:numId w:val="24"/>
+                <w:numId w:val="25"/>
               </w:numPr>
               <w:ind w:left="720" w:hanging="360"/>
               <w:rPr>
@@ -7306,12 +7326,12 @@
                 <wp:inline distB="114300" distT="114300" distL="114300" distR="114300">
                   <wp:extent cx="1052513" cy="936736"/>
                   <wp:effectExtent b="0" l="0" r="0" t="0"/>
-                  <wp:docPr id="11" name="image5.png"/>
+                  <wp:docPr id="11" name="image3.png"/>
                   <a:graphic>
                     <a:graphicData uri="http://schemas.openxmlformats.org/drawingml/2006/picture">
                       <pic:pic>
                         <pic:nvPicPr>
-                          <pic:cNvPr id="0" name="image5.png"/>
+                          <pic:cNvPr id="0" name="image3.png"/>
                           <pic:cNvPicPr preferRelativeResize="0"/>
                         </pic:nvPicPr>
                         <pic:blipFill>
@@ -7357,7 +7377,7 @@
             <w:pPr>
               <w:numPr>
                 <w:ilvl w:val="0"/>
-                <w:numId w:val="24"/>
+                <w:numId w:val="25"/>
               </w:numPr>
               <w:ind w:left="720" w:hanging="360"/>
               <w:rPr>
@@ -7415,12 +7435,12 @@
                 <wp:inline distB="114300" distT="114300" distL="114300" distR="114300">
                   <wp:extent cx="952500" cy="962025"/>
                   <wp:effectExtent b="0" l="0" r="0" t="0"/>
-                  <wp:docPr id="25" name="image16.png"/>
+                  <wp:docPr id="27" name="image24.png"/>
                   <a:graphic>
                     <a:graphicData uri="http://schemas.openxmlformats.org/drawingml/2006/picture">
                       <pic:pic>
                         <pic:nvPicPr>
-                          <pic:cNvPr id="0" name="image16.png"/>
+                          <pic:cNvPr id="0" name="image24.png"/>
                           <pic:cNvPicPr preferRelativeResize="0"/>
                         </pic:nvPicPr>
                         <pic:blipFill>
@@ -7466,7 +7486,7 @@
             <w:pPr>
               <w:numPr>
                 <w:ilvl w:val="0"/>
-                <w:numId w:val="24"/>
+                <w:numId w:val="25"/>
               </w:numPr>
               <w:ind w:left="720" w:hanging="360"/>
               <w:rPr>
@@ -7648,12 +7668,12 @@
                 <wp:inline distB="114300" distT="114300" distL="114300" distR="114300">
                   <wp:extent cx="1085850" cy="1092200"/>
                   <wp:effectExtent b="0" l="0" r="0" t="0"/>
-                  <wp:docPr id="21" name="image3.png"/>
+                  <wp:docPr id="22" name="image6.png"/>
                   <a:graphic>
                     <a:graphicData uri="http://schemas.openxmlformats.org/drawingml/2006/picture">
                       <pic:pic>
                         <pic:nvPicPr>
-                          <pic:cNvPr id="0" name="image3.png"/>
+                          <pic:cNvPr id="0" name="image6.png"/>
                           <pic:cNvPicPr preferRelativeResize="0"/>
                         </pic:nvPicPr>
                         <pic:blipFill>
@@ -7699,7 +7719,7 @@
             <w:pPr>
               <w:numPr>
                 <w:ilvl w:val="0"/>
-                <w:numId w:val="24"/>
+                <w:numId w:val="25"/>
               </w:numPr>
               <w:ind w:left="720" w:hanging="360"/>
               <w:rPr>
@@ -7757,7 +7777,7 @@
                 <wp:inline distB="114300" distT="114300" distL="114300" distR="114300">
                   <wp:extent cx="838200" cy="952500"/>
                   <wp:effectExtent b="0" l="0" r="0" t="0"/>
-                  <wp:docPr id="22" name="image15.png"/>
+                  <wp:docPr id="23" name="image15.png"/>
                   <a:graphic>
                     <a:graphicData uri="http://schemas.openxmlformats.org/drawingml/2006/picture">
                       <pic:pic>
@@ -7808,7 +7828,7 @@
             <w:pPr>
               <w:numPr>
                 <w:ilvl w:val="0"/>
-                <w:numId w:val="24"/>
+                <w:numId w:val="25"/>
               </w:numPr>
               <w:ind w:left="720" w:hanging="360"/>
               <w:rPr>
@@ -7864,19 +7884,19 @@
               </w:rPr>
               <w:drawing>
                 <wp:inline distB="114300" distT="114300" distL="114300" distR="114300">
-                  <wp:extent cx="976313" cy="896845"/>
+                  <wp:extent cx="895350" cy="847725"/>
                   <wp:effectExtent b="0" l="0" r="0" t="0"/>
-                  <wp:docPr id="33" name="image25.png"/>
+                  <wp:docPr id="25" name="image27.png"/>
                   <a:graphic>
                     <a:graphicData uri="http://schemas.openxmlformats.org/drawingml/2006/picture">
                       <pic:pic>
                         <pic:nvPicPr>
-                          <pic:cNvPr id="0" name="image25.png"/>
+                          <pic:cNvPr id="0" name="image27.png"/>
                           <pic:cNvPicPr preferRelativeResize="0"/>
                         </pic:nvPicPr>
                         <pic:blipFill>
                           <a:blip r:embed="rId32"/>
-                          <a:srcRect b="11555" l="13596" r="11403" t="12480"/>
+                          <a:srcRect b="0" l="0" r="0" t="0"/>
                           <a:stretch>
                             <a:fillRect/>
                           </a:stretch>
@@ -7884,7 +7904,7 @@
                         <pic:spPr>
                           <a:xfrm>
                             <a:off x="0" y="0"/>
-                            <a:ext cx="976313" cy="896845"/>
+                            <a:ext cx="895350" cy="847725"/>
                           </a:xfrm>
                           <a:prstGeom prst="rect"/>
                           <a:ln/>
@@ -7917,7 +7937,7 @@
             <w:pPr>
               <w:numPr>
                 <w:ilvl w:val="0"/>
-                <w:numId w:val="24"/>
+                <w:numId w:val="25"/>
               </w:numPr>
               <w:ind w:left="720" w:hanging="360"/>
               <w:rPr>
@@ -7974,12 +7994,12 @@
                 <wp:inline distB="114300" distT="114300" distL="114300" distR="114300">
                   <wp:extent cx="1033463" cy="919782"/>
                   <wp:effectExtent b="0" l="0" r="0" t="0"/>
-                  <wp:docPr id="32" name="image5.png"/>
+                  <wp:docPr id="34" name="image3.png"/>
                   <a:graphic>
                     <a:graphicData uri="http://schemas.openxmlformats.org/drawingml/2006/picture">
                       <pic:pic>
                         <pic:nvPicPr>
-                          <pic:cNvPr id="0" name="image5.png"/>
+                          <pic:cNvPr id="0" name="image3.png"/>
                           <pic:cNvPicPr preferRelativeResize="0"/>
                         </pic:nvPicPr>
                         <pic:blipFill>
@@ -8025,7 +8045,7 @@
             <w:pPr>
               <w:numPr>
                 <w:ilvl w:val="0"/>
-                <w:numId w:val="24"/>
+                <w:numId w:val="25"/>
               </w:numPr>
               <w:ind w:left="720" w:hanging="360"/>
               <w:rPr>
@@ -8083,12 +8103,12 @@
                 <wp:inline distB="114300" distT="114300" distL="114300" distR="114300">
                   <wp:extent cx="647700" cy="838200"/>
                   <wp:effectExtent b="0" l="0" r="0" t="0"/>
-                  <wp:docPr id="6" name="image18.png"/>
+                  <wp:docPr id="6" name="image2.png"/>
                   <a:graphic>
                     <a:graphicData uri="http://schemas.openxmlformats.org/drawingml/2006/picture">
                       <pic:pic>
                         <pic:nvPicPr>
-                          <pic:cNvPr id="0" name="image18.png"/>
+                          <pic:cNvPr id="0" name="image2.png"/>
                           <pic:cNvPicPr preferRelativeResize="0"/>
                         </pic:nvPicPr>
                         <pic:blipFill>
@@ -8134,7 +8154,7 @@
             <w:pPr>
               <w:numPr>
                 <w:ilvl w:val="0"/>
-                <w:numId w:val="24"/>
+                <w:numId w:val="25"/>
               </w:numPr>
               <w:ind w:left="720" w:hanging="360"/>
               <w:rPr>
@@ -8151,6 +8171,116 @@
                 <w:rtl w:val="0"/>
               </w:rPr>
               <w:t xml:space="preserve">Icono Eliminar: Al presionar este icono, se elimina el objetivo correspondiente.</w:t>
+            </w:r>
+          </w:p>
+        </w:tc>
+      </w:tr>
+      <w:tr>
+        <w:trPr>
+          <w:cantSplit w:val="0"/>
+          <w:tblHeader w:val="0"/>
+        </w:trPr>
+        <w:tc>
+          <w:tcPr>
+            <w:shd w:fill="auto" w:val="clear"/>
+            <w:tcMar>
+              <w:top w:w="100.0" w:type="dxa"/>
+              <w:left w:w="100.0" w:type="dxa"/>
+              <w:bottom w:w="100.0" w:type="dxa"/>
+              <w:right w:w="100.0" w:type="dxa"/>
+            </w:tcMar>
+            <w:vAlign w:val="top"/>
+          </w:tcPr>
+          <w:p>
+            <w:pPr>
+              <w:widowControl w:val="0"/>
+              <w:spacing w:line="240" w:lineRule="auto"/>
+              <w:jc w:val="center"/>
+              <w:rPr>
+                <w:rFonts w:ascii="Times New Roman" w:cs="Times New Roman" w:eastAsia="Times New Roman" w:hAnsi="Times New Roman"/>
+                <w:sz w:val="24"/>
+                <w:szCs w:val="24"/>
+              </w:rPr>
+            </w:pPr>
+            <w:r>
+              <w:rPr>
+                <w:rFonts w:ascii="Times New Roman" w:cs="Times New Roman" w:eastAsia="Times New Roman" w:hAnsi="Times New Roman"/>
+                <w:sz w:val="24"/>
+                <w:szCs w:val="24"/>
+              </w:rPr>
+              <w:drawing>
+                <wp:inline distB="114300" distT="114300" distL="114300" distR="114300">
+                  <wp:extent cx="647700" cy="495300"/>
+                  <wp:effectExtent b="0" l="0" r="0" t="0"/>
+                  <wp:docPr id="20" name="image4.png"/>
+                  <a:graphic>
+                    <a:graphicData uri="http://schemas.openxmlformats.org/drawingml/2006/picture">
+                      <pic:pic>
+                        <pic:nvPicPr>
+                          <pic:cNvPr id="0" name="image4.png"/>
+                          <pic:cNvPicPr preferRelativeResize="0"/>
+                        </pic:nvPicPr>
+                        <pic:blipFill>
+                          <a:blip r:embed="rId34"/>
+                          <a:srcRect b="0" l="0" r="0" t="0"/>
+                          <a:stretch>
+                            <a:fillRect/>
+                          </a:stretch>
+                        </pic:blipFill>
+                        <pic:spPr>
+                          <a:xfrm>
+                            <a:off x="0" y="0"/>
+                            <a:ext cx="647700" cy="495300"/>
+                          </a:xfrm>
+                          <a:prstGeom prst="rect"/>
+                          <a:ln/>
+                        </pic:spPr>
+                      </pic:pic>
+                    </a:graphicData>
+                  </a:graphic>
+                </wp:inline>
+              </w:drawing>
+            </w:r>
+            <w:r>
+              <w:rPr>
+                <w:rtl w:val="0"/>
+              </w:rPr>
+            </w:r>
+          </w:p>
+        </w:tc>
+        <w:tc>
+          <w:tcPr>
+            <w:shd w:fill="auto" w:val="clear"/>
+            <w:tcMar>
+              <w:top w:w="100.0" w:type="dxa"/>
+              <w:left w:w="100.0" w:type="dxa"/>
+              <w:bottom w:w="100.0" w:type="dxa"/>
+              <w:right w:w="100.0" w:type="dxa"/>
+            </w:tcMar>
+            <w:vAlign w:val="center"/>
+          </w:tcPr>
+          <w:p>
+            <w:pPr>
+              <w:numPr>
+                <w:ilvl w:val="0"/>
+                <w:numId w:val="18"/>
+              </w:numPr>
+              <w:ind w:left="720" w:hanging="360"/>
+              <w:rPr>
+                <w:rFonts w:ascii="Times New Roman" w:cs="Times New Roman" w:eastAsia="Times New Roman" w:hAnsi="Times New Roman"/>
+                <w:sz w:val="24"/>
+                <w:szCs w:val="24"/>
+                <w:u w:val="none"/>
+              </w:rPr>
+            </w:pPr>
+            <w:r>
+              <w:rPr>
+                <w:rFonts w:ascii="Times New Roman" w:cs="Times New Roman" w:eastAsia="Times New Roman" w:hAnsi="Times New Roman"/>
+                <w:sz w:val="24"/>
+                <w:szCs w:val="24"/>
+                <w:rtl w:val="0"/>
+              </w:rPr>
+              <w:t xml:space="preserve">Icono Completado: Al presionar este icono, se marca completado el objetivo correspondiente.</w:t>
             </w:r>
           </w:p>
         </w:tc>
@@ -8239,7 +8369,7 @@
       <w:pPr>
         <w:numPr>
           <w:ilvl w:val="0"/>
-          <w:numId w:val="21"/>
+          <w:numId w:val="22"/>
         </w:numPr>
         <w:pBdr>
           <w:top w:color="auto" w:space="0" w:sz="0" w:val="none"/>
@@ -8272,7 +8402,7 @@
       <w:pPr>
         <w:numPr>
           <w:ilvl w:val="0"/>
-          <w:numId w:val="21"/>
+          <w:numId w:val="22"/>
         </w:numPr>
         <w:pBdr>
           <w:top w:color="auto" w:space="0" w:sz="0" w:val="none"/>
@@ -8304,7 +8434,7 @@
       <w:pPr>
         <w:numPr>
           <w:ilvl w:val="0"/>
-          <w:numId w:val="21"/>
+          <w:numId w:val="22"/>
         </w:numPr>
         <w:pBdr>
           <w:top w:color="auto" w:space="0" w:sz="0" w:val="none"/>
@@ -8362,7 +8492,7 @@
       <w:pPr>
         <w:numPr>
           <w:ilvl w:val="0"/>
-          <w:numId w:val="23"/>
+          <w:numId w:val="24"/>
         </w:numPr>
         <w:pBdr>
           <w:top w:color="auto" w:space="0" w:sz="0" w:val="none"/>
@@ -8395,7 +8525,7 @@
       <w:pPr>
         <w:numPr>
           <w:ilvl w:val="0"/>
-          <w:numId w:val="23"/>
+          <w:numId w:val="24"/>
         </w:numPr>
         <w:pBdr>
           <w:top w:color="auto" w:space="0" w:sz="0" w:val="none"/>
@@ -8427,7 +8557,7 @@
       <w:pPr>
         <w:numPr>
           <w:ilvl w:val="0"/>
-          <w:numId w:val="23"/>
+          <w:numId w:val="24"/>
         </w:numPr>
         <w:pBdr>
           <w:top w:color="auto" w:space="0" w:sz="0" w:val="none"/>
@@ -10586,103 +10716,103 @@
       <w:lvlText w:val="●"/>
       <w:lvlJc w:val="left"/>
       <w:pPr>
+        <w:ind w:left="720" w:hanging="360"/>
+      </w:pPr>
+      <w:rPr>
+        <w:u w:val="none"/>
+      </w:rPr>
+    </w:lvl>
+    <w:lvl w:ilvl="1">
+      <w:start w:val="1"/>
+      <w:numFmt w:val="bullet"/>
+      <w:lvlText w:val="○"/>
+      <w:lvlJc w:val="left"/>
+      <w:pPr>
         <w:ind w:left="1440" w:hanging="360"/>
       </w:pPr>
       <w:rPr>
         <w:u w:val="none"/>
       </w:rPr>
     </w:lvl>
-    <w:lvl w:ilvl="1">
+    <w:lvl w:ilvl="2">
+      <w:start w:val="1"/>
+      <w:numFmt w:val="bullet"/>
+      <w:lvlText w:val="■"/>
+      <w:lvlJc w:val="left"/>
+      <w:pPr>
+        <w:ind w:left="2160" w:hanging="360"/>
+      </w:pPr>
+      <w:rPr>
+        <w:u w:val="none"/>
+      </w:rPr>
+    </w:lvl>
+    <w:lvl w:ilvl="3">
+      <w:start w:val="1"/>
+      <w:numFmt w:val="bullet"/>
+      <w:lvlText w:val="●"/>
+      <w:lvlJc w:val="left"/>
+      <w:pPr>
+        <w:ind w:left="2880" w:hanging="360"/>
+      </w:pPr>
+      <w:rPr>
+        <w:u w:val="none"/>
+      </w:rPr>
+    </w:lvl>
+    <w:lvl w:ilvl="4">
       <w:start w:val="1"/>
       <w:numFmt w:val="bullet"/>
       <w:lvlText w:val="○"/>
       <w:lvlJc w:val="left"/>
       <w:pPr>
-        <w:ind w:left="2160" w:hanging="360"/>
-      </w:pPr>
-      <w:rPr>
-        <w:u w:val="none"/>
-      </w:rPr>
-    </w:lvl>
-    <w:lvl w:ilvl="2">
+        <w:ind w:left="3600" w:hanging="360"/>
+      </w:pPr>
+      <w:rPr>
+        <w:u w:val="none"/>
+      </w:rPr>
+    </w:lvl>
+    <w:lvl w:ilvl="5">
       <w:start w:val="1"/>
       <w:numFmt w:val="bullet"/>
       <w:lvlText w:val="■"/>
       <w:lvlJc w:val="left"/>
       <w:pPr>
-        <w:ind w:left="2880" w:hanging="360"/>
-      </w:pPr>
-      <w:rPr>
-        <w:u w:val="none"/>
-      </w:rPr>
-    </w:lvl>
-    <w:lvl w:ilvl="3">
+        <w:ind w:left="4320" w:hanging="360"/>
+      </w:pPr>
+      <w:rPr>
+        <w:u w:val="none"/>
+      </w:rPr>
+    </w:lvl>
+    <w:lvl w:ilvl="6">
       <w:start w:val="1"/>
       <w:numFmt w:val="bullet"/>
       <w:lvlText w:val="●"/>
       <w:lvlJc w:val="left"/>
       <w:pPr>
-        <w:ind w:left="3600" w:hanging="360"/>
-      </w:pPr>
-      <w:rPr>
-        <w:u w:val="none"/>
-      </w:rPr>
-    </w:lvl>
-    <w:lvl w:ilvl="4">
+        <w:ind w:left="5040" w:hanging="360"/>
+      </w:pPr>
+      <w:rPr>
+        <w:u w:val="none"/>
+      </w:rPr>
+    </w:lvl>
+    <w:lvl w:ilvl="7">
       <w:start w:val="1"/>
       <w:numFmt w:val="bullet"/>
       <w:lvlText w:val="○"/>
       <w:lvlJc w:val="left"/>
       <w:pPr>
-        <w:ind w:left="4320" w:hanging="360"/>
-      </w:pPr>
-      <w:rPr>
-        <w:u w:val="none"/>
-      </w:rPr>
-    </w:lvl>
-    <w:lvl w:ilvl="5">
+        <w:ind w:left="5760" w:hanging="360"/>
+      </w:pPr>
+      <w:rPr>
+        <w:u w:val="none"/>
+      </w:rPr>
+    </w:lvl>
+    <w:lvl w:ilvl="8">
       <w:start w:val="1"/>
       <w:numFmt w:val="bullet"/>
       <w:lvlText w:val="■"/>
       <w:lvlJc w:val="left"/>
       <w:pPr>
-        <w:ind w:left="5040" w:hanging="360"/>
-      </w:pPr>
-      <w:rPr>
-        <w:u w:val="none"/>
-      </w:rPr>
-    </w:lvl>
-    <w:lvl w:ilvl="6">
-      <w:start w:val="1"/>
-      <w:numFmt w:val="bullet"/>
-      <w:lvlText w:val="●"/>
-      <w:lvlJc w:val="left"/>
-      <w:pPr>
-        <w:ind w:left="5760" w:hanging="360"/>
-      </w:pPr>
-      <w:rPr>
-        <w:u w:val="none"/>
-      </w:rPr>
-    </w:lvl>
-    <w:lvl w:ilvl="7">
-      <w:start w:val="1"/>
-      <w:numFmt w:val="bullet"/>
-      <w:lvlText w:val="○"/>
-      <w:lvlJc w:val="left"/>
-      <w:pPr>
         <w:ind w:left="6480" w:hanging="360"/>
-      </w:pPr>
-      <w:rPr>
-        <w:u w:val="none"/>
-      </w:rPr>
-    </w:lvl>
-    <w:lvl w:ilvl="8">
-      <w:start w:val="1"/>
-      <w:numFmt w:val="bullet"/>
-      <w:lvlText w:val="■"/>
-      <w:lvlJc w:val="left"/>
-      <w:pPr>
-        <w:ind w:left="7200" w:hanging="360"/>
       </w:pPr>
       <w:rPr>
         <w:u w:val="none"/>
@@ -10696,7 +10826,7 @@
       <w:lvlText w:val="●"/>
       <w:lvlJc w:val="left"/>
       <w:pPr>
-        <w:ind w:left="720" w:hanging="360"/>
+        <w:ind w:left="1440" w:hanging="360"/>
       </w:pPr>
       <w:rPr>
         <w:u w:val="none"/>
@@ -10708,7 +10838,7 @@
       <w:lvlText w:val="○"/>
       <w:lvlJc w:val="left"/>
       <w:pPr>
-        <w:ind w:left="1440" w:hanging="360"/>
+        <w:ind w:left="2160" w:hanging="360"/>
       </w:pPr>
       <w:rPr>
         <w:u w:val="none"/>
@@ -10720,7 +10850,7 @@
       <w:lvlText w:val="■"/>
       <w:lvlJc w:val="left"/>
       <w:pPr>
-        <w:ind w:left="2160" w:hanging="360"/>
+        <w:ind w:left="2880" w:hanging="360"/>
       </w:pPr>
       <w:rPr>
         <w:u w:val="none"/>
@@ -10732,7 +10862,7 @@
       <w:lvlText w:val="●"/>
       <w:lvlJc w:val="left"/>
       <w:pPr>
-        <w:ind w:left="2880" w:hanging="360"/>
+        <w:ind w:left="3600" w:hanging="360"/>
       </w:pPr>
       <w:rPr>
         <w:u w:val="none"/>
@@ -10744,7 +10874,7 @@
       <w:lvlText w:val="○"/>
       <w:lvlJc w:val="left"/>
       <w:pPr>
-        <w:ind w:left="3600" w:hanging="360"/>
+        <w:ind w:left="4320" w:hanging="360"/>
       </w:pPr>
       <w:rPr>
         <w:u w:val="none"/>
@@ -10756,7 +10886,7 @@
       <w:lvlText w:val="■"/>
       <w:lvlJc w:val="left"/>
       <w:pPr>
-        <w:ind w:left="4320" w:hanging="360"/>
+        <w:ind w:left="5040" w:hanging="360"/>
       </w:pPr>
       <w:rPr>
         <w:u w:val="none"/>
@@ -10768,7 +10898,7 @@
       <w:lvlText w:val="●"/>
       <w:lvlJc w:val="left"/>
       <w:pPr>
-        <w:ind w:left="5040" w:hanging="360"/>
+        <w:ind w:left="5760" w:hanging="360"/>
       </w:pPr>
       <w:rPr>
         <w:u w:val="none"/>
@@ -10780,7 +10910,7 @@
       <w:lvlText w:val="○"/>
       <w:lvlJc w:val="left"/>
       <w:pPr>
-        <w:ind w:left="5760" w:hanging="360"/>
+        <w:ind w:left="6480" w:hanging="360"/>
       </w:pPr>
       <w:rPr>
         <w:u w:val="none"/>
@@ -10792,7 +10922,7 @@
       <w:lvlText w:val="■"/>
       <w:lvlJc w:val="left"/>
       <w:pPr>
-        <w:ind w:left="6480" w:hanging="360"/>
+        <w:ind w:left="7200" w:hanging="360"/>
       </w:pPr>
       <w:rPr>
         <w:u w:val="none"/>
@@ -10803,7 +10933,7 @@
     <w:lvl w:ilvl="0">
       <w:start w:val="1"/>
       <w:numFmt w:val="bullet"/>
-      <w:lvlText w:val="-"/>
+      <w:lvlText w:val="●"/>
       <w:lvlJc w:val="left"/>
       <w:pPr>
         <w:ind w:left="720" w:hanging="360"/>
@@ -10815,7 +10945,7 @@
     <w:lvl w:ilvl="1">
       <w:start w:val="1"/>
       <w:numFmt w:val="bullet"/>
-      <w:lvlText w:val="-"/>
+      <w:lvlText w:val="○"/>
       <w:lvlJc w:val="left"/>
       <w:pPr>
         <w:ind w:left="1440" w:hanging="360"/>
@@ -10827,7 +10957,7 @@
     <w:lvl w:ilvl="2">
       <w:start w:val="1"/>
       <w:numFmt w:val="bullet"/>
-      <w:lvlText w:val="-"/>
+      <w:lvlText w:val="■"/>
       <w:lvlJc w:val="left"/>
       <w:pPr>
         <w:ind w:left="2160" w:hanging="360"/>
@@ -10839,7 +10969,7 @@
     <w:lvl w:ilvl="3">
       <w:start w:val="1"/>
       <w:numFmt w:val="bullet"/>
-      <w:lvlText w:val="-"/>
+      <w:lvlText w:val="●"/>
       <w:lvlJc w:val="left"/>
       <w:pPr>
         <w:ind w:left="2880" w:hanging="360"/>
@@ -10851,7 +10981,7 @@
     <w:lvl w:ilvl="4">
       <w:start w:val="1"/>
       <w:numFmt w:val="bullet"/>
-      <w:lvlText w:val="-"/>
+      <w:lvlText w:val="○"/>
       <w:lvlJc w:val="left"/>
       <w:pPr>
         <w:ind w:left="3600" w:hanging="360"/>
@@ -10863,7 +10993,7 @@
     <w:lvl w:ilvl="5">
       <w:start w:val="1"/>
       <w:numFmt w:val="bullet"/>
-      <w:lvlText w:val="-"/>
+      <w:lvlText w:val="■"/>
       <w:lvlJc w:val="left"/>
       <w:pPr>
         <w:ind w:left="4320" w:hanging="360"/>
@@ -10875,7 +11005,7 @@
     <w:lvl w:ilvl="6">
       <w:start w:val="1"/>
       <w:numFmt w:val="bullet"/>
-      <w:lvlText w:val="-"/>
+      <w:lvlText w:val="●"/>
       <w:lvlJc w:val="left"/>
       <w:pPr>
         <w:ind w:left="5040" w:hanging="360"/>
@@ -10887,7 +11017,7 @@
     <w:lvl w:ilvl="7">
       <w:start w:val="1"/>
       <w:numFmt w:val="bullet"/>
-      <w:lvlText w:val="-"/>
+      <w:lvlText w:val="○"/>
       <w:lvlJc w:val="left"/>
       <w:pPr>
         <w:ind w:left="5760" w:hanging="360"/>
@@ -10899,7 +11029,7 @@
     <w:lvl w:ilvl="8">
       <w:start w:val="1"/>
       <w:numFmt w:val="bullet"/>
-      <w:lvlText w:val="-"/>
+      <w:lvlText w:val="■"/>
       <w:lvlJc w:val="left"/>
       <w:pPr>
         <w:ind w:left="6480" w:hanging="360"/>
@@ -10913,7 +11043,19 @@
     <w:lvl w:ilvl="0">
       <w:start w:val="1"/>
       <w:numFmt w:val="bullet"/>
-      <w:lvlText w:val="●"/>
+      <w:lvlText w:val="-"/>
+      <w:lvlJc w:val="left"/>
+      <w:pPr>
+        <w:ind w:left="720" w:hanging="360"/>
+      </w:pPr>
+      <w:rPr>
+        <w:u w:val="none"/>
+      </w:rPr>
+    </w:lvl>
+    <w:lvl w:ilvl="1">
+      <w:start w:val="1"/>
+      <w:numFmt w:val="bullet"/>
+      <w:lvlText w:val="-"/>
       <w:lvlJc w:val="left"/>
       <w:pPr>
         <w:ind w:left="1440" w:hanging="360"/>
@@ -10922,10 +11064,10 @@
         <w:u w:val="none"/>
       </w:rPr>
     </w:lvl>
-    <w:lvl w:ilvl="1">
-      <w:start w:val="1"/>
-      <w:numFmt w:val="bullet"/>
-      <w:lvlText w:val="○"/>
+    <w:lvl w:ilvl="2">
+      <w:start w:val="1"/>
+      <w:numFmt w:val="bullet"/>
+      <w:lvlText w:val="-"/>
       <w:lvlJc w:val="left"/>
       <w:pPr>
         <w:ind w:left="2160" w:hanging="360"/>
@@ -10934,10 +11076,10 @@
         <w:u w:val="none"/>
       </w:rPr>
     </w:lvl>
-    <w:lvl w:ilvl="2">
-      <w:start w:val="1"/>
-      <w:numFmt w:val="bullet"/>
-      <w:lvlText w:val="■"/>
+    <w:lvl w:ilvl="3">
+      <w:start w:val="1"/>
+      <w:numFmt w:val="bullet"/>
+      <w:lvlText w:val="-"/>
       <w:lvlJc w:val="left"/>
       <w:pPr>
         <w:ind w:left="2880" w:hanging="360"/>
@@ -10946,10 +11088,10 @@
         <w:u w:val="none"/>
       </w:rPr>
     </w:lvl>
-    <w:lvl w:ilvl="3">
-      <w:start w:val="1"/>
-      <w:numFmt w:val="bullet"/>
-      <w:lvlText w:val="●"/>
+    <w:lvl w:ilvl="4">
+      <w:start w:val="1"/>
+      <w:numFmt w:val="bullet"/>
+      <w:lvlText w:val="-"/>
       <w:lvlJc w:val="left"/>
       <w:pPr>
         <w:ind w:left="3600" w:hanging="360"/>
@@ -10958,10 +11100,10 @@
         <w:u w:val="none"/>
       </w:rPr>
     </w:lvl>
-    <w:lvl w:ilvl="4">
-      <w:start w:val="1"/>
-      <w:numFmt w:val="bullet"/>
-      <w:lvlText w:val="○"/>
+    <w:lvl w:ilvl="5">
+      <w:start w:val="1"/>
+      <w:numFmt w:val="bullet"/>
+      <w:lvlText w:val="-"/>
       <w:lvlJc w:val="left"/>
       <w:pPr>
         <w:ind w:left="4320" w:hanging="360"/>
@@ -10970,10 +11112,10 @@
         <w:u w:val="none"/>
       </w:rPr>
     </w:lvl>
-    <w:lvl w:ilvl="5">
-      <w:start w:val="1"/>
-      <w:numFmt w:val="bullet"/>
-      <w:lvlText w:val="■"/>
+    <w:lvl w:ilvl="6">
+      <w:start w:val="1"/>
+      <w:numFmt w:val="bullet"/>
+      <w:lvlText w:val="-"/>
       <w:lvlJc w:val="left"/>
       <w:pPr>
         <w:ind w:left="5040" w:hanging="360"/>
@@ -10982,10 +11124,10 @@
         <w:u w:val="none"/>
       </w:rPr>
     </w:lvl>
-    <w:lvl w:ilvl="6">
-      <w:start w:val="1"/>
-      <w:numFmt w:val="bullet"/>
-      <w:lvlText w:val="●"/>
+    <w:lvl w:ilvl="7">
+      <w:start w:val="1"/>
+      <w:numFmt w:val="bullet"/>
+      <w:lvlText w:val="-"/>
       <w:lvlJc w:val="left"/>
       <w:pPr>
         <w:ind w:left="5760" w:hanging="360"/>
@@ -10994,25 +11136,13 @@
         <w:u w:val="none"/>
       </w:rPr>
     </w:lvl>
-    <w:lvl w:ilvl="7">
-      <w:start w:val="1"/>
-      <w:numFmt w:val="bullet"/>
-      <w:lvlText w:val="○"/>
+    <w:lvl w:ilvl="8">
+      <w:start w:val="1"/>
+      <w:numFmt w:val="bullet"/>
+      <w:lvlText w:val="-"/>
       <w:lvlJc w:val="left"/>
       <w:pPr>
         <w:ind w:left="6480" w:hanging="360"/>
-      </w:pPr>
-      <w:rPr>
-        <w:u w:val="none"/>
-      </w:rPr>
-    </w:lvl>
-    <w:lvl w:ilvl="8">
-      <w:start w:val="1"/>
-      <w:numFmt w:val="bullet"/>
-      <w:lvlText w:val="■"/>
-      <w:lvlJc w:val="left"/>
-      <w:pPr>
-        <w:ind w:left="7200" w:hanging="360"/>
       </w:pPr>
       <w:rPr>
         <w:u w:val="none"/>
@@ -11023,24 +11153,22 @@
     <w:lvl w:ilvl="0">
       <w:start w:val="1"/>
       <w:numFmt w:val="bullet"/>
-      <w:lvlText w:val="-"/>
-      <w:lvlJc w:val="left"/>
-      <w:pPr>
-        <w:ind w:left="720" w:hanging="360"/>
-      </w:pPr>
-      <w:rPr>
-        <w:rFonts w:ascii="Arial" w:cs="Arial" w:eastAsia="Arial" w:hAnsi="Arial"/>
-        <w:b w:val="0"/>
+      <w:lvlText w:val="●"/>
+      <w:lvlJc w:val="left"/>
+      <w:pPr>
+        <w:ind w:left="1440" w:hanging="360"/>
+      </w:pPr>
+      <w:rPr>
         <w:u w:val="none"/>
       </w:rPr>
     </w:lvl>
     <w:lvl w:ilvl="1">
       <w:start w:val="1"/>
       <w:numFmt w:val="bullet"/>
-      <w:lvlText w:val="-"/>
-      <w:lvlJc w:val="left"/>
-      <w:pPr>
-        <w:ind w:left="1440" w:hanging="360"/>
+      <w:lvlText w:val="○"/>
+      <w:lvlJc w:val="left"/>
+      <w:pPr>
+        <w:ind w:left="2160" w:hanging="360"/>
       </w:pPr>
       <w:rPr>
         <w:u w:val="none"/>
@@ -11049,10 +11177,10 @@
     <w:lvl w:ilvl="2">
       <w:start w:val="1"/>
       <w:numFmt w:val="bullet"/>
-      <w:lvlText w:val="-"/>
-      <w:lvlJc w:val="left"/>
-      <w:pPr>
-        <w:ind w:left="2160" w:hanging="360"/>
+      <w:lvlText w:val="■"/>
+      <w:lvlJc w:val="left"/>
+      <w:pPr>
+        <w:ind w:left="2880" w:hanging="360"/>
       </w:pPr>
       <w:rPr>
         <w:u w:val="none"/>
@@ -11061,10 +11189,10 @@
     <w:lvl w:ilvl="3">
       <w:start w:val="1"/>
       <w:numFmt w:val="bullet"/>
-      <w:lvlText w:val="-"/>
-      <w:lvlJc w:val="left"/>
-      <w:pPr>
-        <w:ind w:left="2880" w:hanging="360"/>
+      <w:lvlText w:val="●"/>
+      <w:lvlJc w:val="left"/>
+      <w:pPr>
+        <w:ind w:left="3600" w:hanging="360"/>
       </w:pPr>
       <w:rPr>
         <w:u w:val="none"/>
@@ -11073,10 +11201,10 @@
     <w:lvl w:ilvl="4">
       <w:start w:val="1"/>
       <w:numFmt w:val="bullet"/>
-      <w:lvlText w:val="-"/>
-      <w:lvlJc w:val="left"/>
-      <w:pPr>
-        <w:ind w:left="3600" w:hanging="360"/>
+      <w:lvlText w:val="○"/>
+      <w:lvlJc w:val="left"/>
+      <w:pPr>
+        <w:ind w:left="4320" w:hanging="360"/>
       </w:pPr>
       <w:rPr>
         <w:u w:val="none"/>
@@ -11085,10 +11213,10 @@
     <w:lvl w:ilvl="5">
       <w:start w:val="1"/>
       <w:numFmt w:val="bullet"/>
-      <w:lvlText w:val="-"/>
-      <w:lvlJc w:val="left"/>
-      <w:pPr>
-        <w:ind w:left="4320" w:hanging="360"/>
+      <w:lvlText w:val="■"/>
+      <w:lvlJc w:val="left"/>
+      <w:pPr>
+        <w:ind w:left="5040" w:hanging="360"/>
       </w:pPr>
       <w:rPr>
         <w:u w:val="none"/>
@@ -11097,10 +11225,10 @@
     <w:lvl w:ilvl="6">
       <w:start w:val="1"/>
       <w:numFmt w:val="bullet"/>
-      <w:lvlText w:val="-"/>
-      <w:lvlJc w:val="left"/>
-      <w:pPr>
-        <w:ind w:left="5040" w:hanging="360"/>
+      <w:lvlText w:val="●"/>
+      <w:lvlJc w:val="left"/>
+      <w:pPr>
+        <w:ind w:left="5760" w:hanging="360"/>
       </w:pPr>
       <w:rPr>
         <w:u w:val="none"/>
@@ -11109,10 +11237,10 @@
     <w:lvl w:ilvl="7">
       <w:start w:val="1"/>
       <w:numFmt w:val="bullet"/>
-      <w:lvlText w:val="-"/>
-      <w:lvlJc w:val="left"/>
-      <w:pPr>
-        <w:ind w:left="5760" w:hanging="360"/>
+      <w:lvlText w:val="○"/>
+      <w:lvlJc w:val="left"/>
+      <w:pPr>
+        <w:ind w:left="6480" w:hanging="360"/>
       </w:pPr>
       <w:rPr>
         <w:u w:val="none"/>
@@ -11121,10 +11249,10 @@
     <w:lvl w:ilvl="8">
       <w:start w:val="1"/>
       <w:numFmt w:val="bullet"/>
-      <w:lvlText w:val="-"/>
-      <w:lvlJc w:val="left"/>
-      <w:pPr>
-        <w:ind w:left="6480" w:hanging="360"/>
+      <w:lvlText w:val="■"/>
+      <w:lvlJc w:val="left"/>
+      <w:pPr>
+        <w:ind w:left="7200" w:hanging="360"/>
       </w:pPr>
       <w:rPr>
         <w:u w:val="none"/>
@@ -11135,7 +11263,21 @@
     <w:lvl w:ilvl="0">
       <w:start w:val="1"/>
       <w:numFmt w:val="bullet"/>
-      <w:lvlText w:val="●"/>
+      <w:lvlText w:val="-"/>
+      <w:lvlJc w:val="left"/>
+      <w:pPr>
+        <w:ind w:left="720" w:hanging="360"/>
+      </w:pPr>
+      <w:rPr>
+        <w:rFonts w:ascii="Arial" w:cs="Arial" w:eastAsia="Arial" w:hAnsi="Arial"/>
+        <w:b w:val="0"/>
+        <w:u w:val="none"/>
+      </w:rPr>
+    </w:lvl>
+    <w:lvl w:ilvl="1">
+      <w:start w:val="1"/>
+      <w:numFmt w:val="bullet"/>
+      <w:lvlText w:val="-"/>
       <w:lvlJc w:val="left"/>
       <w:pPr>
         <w:ind w:left="1440" w:hanging="360"/>
@@ -11144,10 +11286,10 @@
         <w:u w:val="none"/>
       </w:rPr>
     </w:lvl>
-    <w:lvl w:ilvl="1">
-      <w:start w:val="1"/>
-      <w:numFmt w:val="bullet"/>
-      <w:lvlText w:val="○"/>
+    <w:lvl w:ilvl="2">
+      <w:start w:val="1"/>
+      <w:numFmt w:val="bullet"/>
+      <w:lvlText w:val="-"/>
       <w:lvlJc w:val="left"/>
       <w:pPr>
         <w:ind w:left="2160" w:hanging="360"/>
@@ -11156,10 +11298,10 @@
         <w:u w:val="none"/>
       </w:rPr>
     </w:lvl>
-    <w:lvl w:ilvl="2">
-      <w:start w:val="1"/>
-      <w:numFmt w:val="bullet"/>
-      <w:lvlText w:val="■"/>
+    <w:lvl w:ilvl="3">
+      <w:start w:val="1"/>
+      <w:numFmt w:val="bullet"/>
+      <w:lvlText w:val="-"/>
       <w:lvlJc w:val="left"/>
       <w:pPr>
         <w:ind w:left="2880" w:hanging="360"/>
@@ -11168,10 +11310,10 @@
         <w:u w:val="none"/>
       </w:rPr>
     </w:lvl>
-    <w:lvl w:ilvl="3">
-      <w:start w:val="1"/>
-      <w:numFmt w:val="bullet"/>
-      <w:lvlText w:val="●"/>
+    <w:lvl w:ilvl="4">
+      <w:start w:val="1"/>
+      <w:numFmt w:val="bullet"/>
+      <w:lvlText w:val="-"/>
       <w:lvlJc w:val="left"/>
       <w:pPr>
         <w:ind w:left="3600" w:hanging="360"/>
@@ -11180,10 +11322,10 @@
         <w:u w:val="none"/>
       </w:rPr>
     </w:lvl>
-    <w:lvl w:ilvl="4">
-      <w:start w:val="1"/>
-      <w:numFmt w:val="bullet"/>
-      <w:lvlText w:val="○"/>
+    <w:lvl w:ilvl="5">
+      <w:start w:val="1"/>
+      <w:numFmt w:val="bullet"/>
+      <w:lvlText w:val="-"/>
       <w:lvlJc w:val="left"/>
       <w:pPr>
         <w:ind w:left="4320" w:hanging="360"/>
@@ -11192,10 +11334,10 @@
         <w:u w:val="none"/>
       </w:rPr>
     </w:lvl>
-    <w:lvl w:ilvl="5">
-      <w:start w:val="1"/>
-      <w:numFmt w:val="bullet"/>
-      <w:lvlText w:val="■"/>
+    <w:lvl w:ilvl="6">
+      <w:start w:val="1"/>
+      <w:numFmt w:val="bullet"/>
+      <w:lvlText w:val="-"/>
       <w:lvlJc w:val="left"/>
       <w:pPr>
         <w:ind w:left="5040" w:hanging="360"/>
@@ -11204,10 +11346,10 @@
         <w:u w:val="none"/>
       </w:rPr>
     </w:lvl>
-    <w:lvl w:ilvl="6">
-      <w:start w:val="1"/>
-      <w:numFmt w:val="bullet"/>
-      <w:lvlText w:val="●"/>
+    <w:lvl w:ilvl="7">
+      <w:start w:val="1"/>
+      <w:numFmt w:val="bullet"/>
+      <w:lvlText w:val="-"/>
       <w:lvlJc w:val="left"/>
       <w:pPr>
         <w:ind w:left="5760" w:hanging="360"/>
@@ -11216,25 +11358,13 @@
         <w:u w:val="none"/>
       </w:rPr>
     </w:lvl>
-    <w:lvl w:ilvl="7">
-      <w:start w:val="1"/>
-      <w:numFmt w:val="bullet"/>
-      <w:lvlText w:val="○"/>
+    <w:lvl w:ilvl="8">
+      <w:start w:val="1"/>
+      <w:numFmt w:val="bullet"/>
+      <w:lvlText w:val="-"/>
       <w:lvlJc w:val="left"/>
       <w:pPr>
         <w:ind w:left="6480" w:hanging="360"/>
-      </w:pPr>
-      <w:rPr>
-        <w:u w:val="none"/>
-      </w:rPr>
-    </w:lvl>
-    <w:lvl w:ilvl="8">
-      <w:start w:val="1"/>
-      <w:numFmt w:val="bullet"/>
-      <w:lvlText w:val="■"/>
-      <w:lvlJc w:val="left"/>
-      <w:pPr>
-        <w:ind w:left="7200" w:hanging="360"/>
       </w:pPr>
       <w:rPr>
         <w:u w:val="none"/>
@@ -11248,7 +11378,7 @@
       <w:lvlText w:val="●"/>
       <w:lvlJc w:val="left"/>
       <w:pPr>
-        <w:ind w:left="720" w:hanging="360"/>
+        <w:ind w:left="1440" w:hanging="360"/>
       </w:pPr>
       <w:rPr>
         <w:u w:val="none"/>
@@ -11260,7 +11390,7 @@
       <w:lvlText w:val="○"/>
       <w:lvlJc w:val="left"/>
       <w:pPr>
-        <w:ind w:left="1440" w:hanging="360"/>
+        <w:ind w:left="2160" w:hanging="360"/>
       </w:pPr>
       <w:rPr>
         <w:u w:val="none"/>
@@ -11272,7 +11402,7 @@
       <w:lvlText w:val="■"/>
       <w:lvlJc w:val="left"/>
       <w:pPr>
-        <w:ind w:left="2160" w:hanging="360"/>
+        <w:ind w:left="2880" w:hanging="360"/>
       </w:pPr>
       <w:rPr>
         <w:u w:val="none"/>
@@ -11284,7 +11414,7 @@
       <w:lvlText w:val="●"/>
       <w:lvlJc w:val="left"/>
       <w:pPr>
-        <w:ind w:left="2880" w:hanging="360"/>
+        <w:ind w:left="3600" w:hanging="360"/>
       </w:pPr>
       <w:rPr>
         <w:u w:val="none"/>
@@ -11296,7 +11426,7 @@
       <w:lvlText w:val="○"/>
       <w:lvlJc w:val="left"/>
       <w:pPr>
-        <w:ind w:left="3600" w:hanging="360"/>
+        <w:ind w:left="4320" w:hanging="360"/>
       </w:pPr>
       <w:rPr>
         <w:u w:val="none"/>
@@ -11308,7 +11438,7 @@
       <w:lvlText w:val="■"/>
       <w:lvlJc w:val="left"/>
       <w:pPr>
-        <w:ind w:left="4320" w:hanging="360"/>
+        <w:ind w:left="5040" w:hanging="360"/>
       </w:pPr>
       <w:rPr>
         <w:u w:val="none"/>
@@ -11320,7 +11450,7 @@
       <w:lvlText w:val="●"/>
       <w:lvlJc w:val="left"/>
       <w:pPr>
-        <w:ind w:left="5040" w:hanging="360"/>
+        <w:ind w:left="5760" w:hanging="360"/>
       </w:pPr>
       <w:rPr>
         <w:u w:val="none"/>
@@ -11332,7 +11462,7 @@
       <w:lvlText w:val="○"/>
       <w:lvlJc w:val="left"/>
       <w:pPr>
-        <w:ind w:left="5760" w:hanging="360"/>
+        <w:ind w:left="6480" w:hanging="360"/>
       </w:pPr>
       <w:rPr>
         <w:u w:val="none"/>
@@ -11344,7 +11474,7 @@
       <w:lvlText w:val="■"/>
       <w:lvlJc w:val="left"/>
       <w:pPr>
-        <w:ind w:left="6480" w:hanging="360"/>
+        <w:ind w:left="7200" w:hanging="360"/>
       </w:pPr>
       <w:rPr>
         <w:u w:val="none"/>
@@ -11352,6 +11482,116 @@
     </w:lvl>
   </w:abstractNum>
   <w:abstractNum w:abstractNumId="25">
+    <w:lvl w:ilvl="0">
+      <w:start w:val="1"/>
+      <w:numFmt w:val="bullet"/>
+      <w:lvlText w:val="●"/>
+      <w:lvlJc w:val="left"/>
+      <w:pPr>
+        <w:ind w:left="720" w:hanging="360"/>
+      </w:pPr>
+      <w:rPr>
+        <w:u w:val="none"/>
+      </w:rPr>
+    </w:lvl>
+    <w:lvl w:ilvl="1">
+      <w:start w:val="1"/>
+      <w:numFmt w:val="bullet"/>
+      <w:lvlText w:val="○"/>
+      <w:lvlJc w:val="left"/>
+      <w:pPr>
+        <w:ind w:left="1440" w:hanging="360"/>
+      </w:pPr>
+      <w:rPr>
+        <w:u w:val="none"/>
+      </w:rPr>
+    </w:lvl>
+    <w:lvl w:ilvl="2">
+      <w:start w:val="1"/>
+      <w:numFmt w:val="bullet"/>
+      <w:lvlText w:val="■"/>
+      <w:lvlJc w:val="left"/>
+      <w:pPr>
+        <w:ind w:left="2160" w:hanging="360"/>
+      </w:pPr>
+      <w:rPr>
+        <w:u w:val="none"/>
+      </w:rPr>
+    </w:lvl>
+    <w:lvl w:ilvl="3">
+      <w:start w:val="1"/>
+      <w:numFmt w:val="bullet"/>
+      <w:lvlText w:val="●"/>
+      <w:lvlJc w:val="left"/>
+      <w:pPr>
+        <w:ind w:left="2880" w:hanging="360"/>
+      </w:pPr>
+      <w:rPr>
+        <w:u w:val="none"/>
+      </w:rPr>
+    </w:lvl>
+    <w:lvl w:ilvl="4">
+      <w:start w:val="1"/>
+      <w:numFmt w:val="bullet"/>
+      <w:lvlText w:val="○"/>
+      <w:lvlJc w:val="left"/>
+      <w:pPr>
+        <w:ind w:left="3600" w:hanging="360"/>
+      </w:pPr>
+      <w:rPr>
+        <w:u w:val="none"/>
+      </w:rPr>
+    </w:lvl>
+    <w:lvl w:ilvl="5">
+      <w:start w:val="1"/>
+      <w:numFmt w:val="bullet"/>
+      <w:lvlText w:val="■"/>
+      <w:lvlJc w:val="left"/>
+      <w:pPr>
+        <w:ind w:left="4320" w:hanging="360"/>
+      </w:pPr>
+      <w:rPr>
+        <w:u w:val="none"/>
+      </w:rPr>
+    </w:lvl>
+    <w:lvl w:ilvl="6">
+      <w:start w:val="1"/>
+      <w:numFmt w:val="bullet"/>
+      <w:lvlText w:val="●"/>
+      <w:lvlJc w:val="left"/>
+      <w:pPr>
+        <w:ind w:left="5040" w:hanging="360"/>
+      </w:pPr>
+      <w:rPr>
+        <w:u w:val="none"/>
+      </w:rPr>
+    </w:lvl>
+    <w:lvl w:ilvl="7">
+      <w:start w:val="1"/>
+      <w:numFmt w:val="bullet"/>
+      <w:lvlText w:val="○"/>
+      <w:lvlJc w:val="left"/>
+      <w:pPr>
+        <w:ind w:left="5760" w:hanging="360"/>
+      </w:pPr>
+      <w:rPr>
+        <w:u w:val="none"/>
+      </w:rPr>
+    </w:lvl>
+    <w:lvl w:ilvl="8">
+      <w:start w:val="1"/>
+      <w:numFmt w:val="bullet"/>
+      <w:lvlText w:val="■"/>
+      <w:lvlJc w:val="left"/>
+      <w:pPr>
+        <w:ind w:left="6480" w:hanging="360"/>
+      </w:pPr>
+      <w:rPr>
+        <w:u w:val="none"/>
+      </w:rPr>
+    </w:lvl>
+  </w:abstractNum>
+  <w:abstractNum w:abstractNumId="26">
     <w:lvl w:ilvl="0">
       <w:start w:val="1"/>
       <w:numFmt w:val="bullet"/>
@@ -11535,6 +11775,9 @@
   </w:num>
   <w:num w:numId="25">
     <w:abstractNumId w:val="25"/>
+  </w:num>
+  <w:num w:numId="26">
+    <w:abstractNumId w:val="26"/>
   </w:num>
 </w:numbering>
 </file>

</xml_diff>